<commit_message>
replace document with cleanedup version
</commit_message>
<xml_diff>
--- a/reports/20211214_ThematicWorkshop1_MeetingMinutes_OSLODoelgerichtDigitaalTransformeren.docx
+++ b/reports/20211214_ThematicWorkshop1_MeetingMinutes_OSLODoelgerichtDigitaalTransformeren.docx
@@ -48,7 +48,6 @@
           <w:szCs w:val="72"/>
         </w:rPr>
       </w:pPr>
-      <w:proofErr w:type="spellStart"/>
       <w:r>
         <w:rPr>
           <w:rFonts w:ascii="Calibri" w:eastAsia="Calibri" w:hAnsi="Calibri" w:cs="Calibri"/>
@@ -59,7 +58,6 @@
         </w:rPr>
         <w:t>Verslag</w:t>
       </w:r>
-      <w:proofErr w:type="spellEnd"/>
     </w:p>
     <w:p>
       <w:pPr>
@@ -82,19 +80,8 @@
           <w:sz w:val="48"/>
           <w:szCs w:val="48"/>
         </w:rPr>
-        <w:t xml:space="preserve">Business </w:t>
-      </w:r>
-      <w:proofErr w:type="spellStart"/>
-      <w:r>
-        <w:rPr>
-          <w:rFonts w:ascii="Calibri" w:eastAsia="Calibri" w:hAnsi="Calibri" w:cs="Calibri"/>
-          <w:color w:val="6B6B6B"/>
-          <w:sz w:val="48"/>
-          <w:szCs w:val="48"/>
-        </w:rPr>
-        <w:t>Werkgroep</w:t>
-      </w:r>
-      <w:proofErr w:type="spellEnd"/>
+        <w:t>Business Werkgroep</w:t>
+      </w:r>
     </w:p>
     <w:p>
       <w:pPr>
@@ -246,7 +233,6 @@
       </w:pPr>
       <w:bookmarkStart w:id="0" w:name="_lnxbz9" w:colFirst="0" w:colLast="0"/>
       <w:bookmarkEnd w:id="0"/>
-      <w:proofErr w:type="spellStart"/>
       <w:r>
         <w:rPr>
           <w:rFonts w:ascii="Calibri" w:eastAsia="Calibri" w:hAnsi="Calibri" w:cs="Calibri"/>
@@ -259,11 +245,10 @@
         <w:lastRenderedPageBreak/>
         <w:t>Inhoud</w:t>
       </w:r>
-      <w:proofErr w:type="spellEnd"/>
     </w:p>
     <w:sdt>
       <w:sdtPr>
-        <w:id w:val="-442774183"/>
+        <w:id w:val="959074140"/>
         <w:docPartObj>
           <w:docPartGallery w:val="Table of Contents"/>
           <w:docPartUnique/>
@@ -412,7 +397,12 @@
                 <w:rFonts w:ascii="Calibri" w:eastAsia="Calibri" w:hAnsi="Calibri" w:cs="Calibri"/>
               </w:rPr>
               <w:tab/>
-              <w:t>3</w:t>
+            </w:r>
+            <w:r>
+              <w:rPr>
+                <w:rFonts w:ascii="Calibri" w:eastAsia="Calibri" w:hAnsi="Calibri" w:cs="Calibri"/>
+              </w:rPr>
+              <w:t>4</w:t>
             </w:r>
           </w:hyperlink>
         </w:p>
@@ -473,11 +463,6 @@
                 <w:rFonts w:ascii="Calibri" w:eastAsia="Calibri" w:hAnsi="Calibri" w:cs="Calibri"/>
               </w:rPr>
               <w:tab/>
-            </w:r>
-            <w:r>
-              <w:rPr>
-                <w:rFonts w:ascii="Calibri" w:eastAsia="Calibri" w:hAnsi="Calibri" w:cs="Calibri"/>
-              </w:rPr>
               <w:t>Sneuvelmodel opbouwen aan de hand van use cases</w:t>
             </w:r>
             <w:r>
@@ -530,7 +515,13 @@
             <w:rPr>
               <w:rFonts w:ascii="Calibri" w:eastAsia="Calibri" w:hAnsi="Calibri" w:cs="Calibri"/>
             </w:rPr>
-            <w:t>11</w:t>
+            <w:t>1</w:t>
+          </w:r>
+          <w:r>
+            <w:rPr>
+              <w:rFonts w:ascii="Calibri" w:eastAsia="Calibri" w:hAnsi="Calibri" w:cs="Calibri"/>
+            </w:rPr>
+            <w:t>0</w:t>
           </w:r>
         </w:p>
         <w:p>
@@ -569,7 +560,13 @@
             <w:rPr>
               <w:rFonts w:ascii="Calibri" w:eastAsia="Calibri" w:hAnsi="Calibri" w:cs="Calibri"/>
             </w:rPr>
-            <w:t>12</w:t>
+            <w:t>1</w:t>
+          </w:r>
+          <w:r>
+            <w:rPr>
+              <w:rFonts w:ascii="Calibri" w:eastAsia="Calibri" w:hAnsi="Calibri" w:cs="Calibri"/>
+            </w:rPr>
+            <w:t>3</w:t>
           </w:r>
         </w:p>
         <w:p>
@@ -596,10 +593,13 @@
           <w:rFonts w:ascii="Calibri" w:eastAsia="Calibri" w:hAnsi="Calibri" w:cs="Calibri"/>
         </w:rPr>
         <w:sectPr>
+          <w:footerReference w:type="default" r:id="rId7"/>
           <w:pgSz w:w="12240" w:h="15840"/>
           <w:pgMar w:top="1440" w:right="1440" w:bottom="1440" w:left="1440" w:header="720" w:footer="720" w:gutter="0"/>
           <w:pgNumType w:start="1"/>
-          <w:cols w:space="708"/>
+          <w:cols w:space="720"/>
+          <w:titlePg/>
+          <w:docGrid w:linePitch="299"/>
         </w:sectPr>
       </w:pPr>
     </w:p>
@@ -619,7 +619,6 @@
       </w:pPr>
       <w:bookmarkStart w:id="1" w:name="_35nkun2" w:colFirst="0" w:colLast="0"/>
       <w:bookmarkEnd w:id="1"/>
-      <w:proofErr w:type="spellStart"/>
       <w:r>
         <w:rPr>
           <w:rFonts w:ascii="Calibri" w:eastAsia="Calibri" w:hAnsi="Calibri" w:cs="Calibri"/>
@@ -630,19 +629,7 @@
           <w:szCs w:val="36"/>
         </w:rPr>
         <w:lastRenderedPageBreak/>
-        <w:t>Praktische</w:t>
-      </w:r>
-      <w:proofErr w:type="spellEnd"/>
-      <w:r>
-        <w:rPr>
-          <w:rFonts w:ascii="Calibri" w:eastAsia="Calibri" w:hAnsi="Calibri" w:cs="Calibri"/>
-          <w:b/>
-          <w:smallCaps/>
-          <w:color w:val="373636"/>
-          <w:sz w:val="36"/>
-          <w:szCs w:val="36"/>
-        </w:rPr>
-        <w:t xml:space="preserve"> Info</w:t>
+        <w:t>Praktische Info</w:t>
       </w:r>
     </w:p>
     <w:p>
@@ -672,16 +659,8 @@
         <w:rPr>
           <w:rFonts w:ascii="Calibri" w:eastAsia="Calibri" w:hAnsi="Calibri" w:cs="Calibri"/>
         </w:rPr>
-        <w:t xml:space="preserve">Teams </w:t>
-      </w:r>
-      <w:proofErr w:type="spellStart"/>
-      <w:r>
-        <w:rPr>
-          <w:rFonts w:ascii="Calibri" w:eastAsia="Calibri" w:hAnsi="Calibri" w:cs="Calibri"/>
-        </w:rPr>
-        <w:t>vergadering</w:t>
-      </w:r>
-      <w:proofErr w:type="spellEnd"/>
+        <w:t>Teams vergadering</w:t>
+      </w:r>
     </w:p>
     <w:p>
       <w:pPr>
@@ -700,7 +679,6 @@
       </w:pPr>
       <w:bookmarkStart w:id="2" w:name="_1ksv4uv" w:colFirst="0" w:colLast="0"/>
       <w:bookmarkEnd w:id="2"/>
-      <w:proofErr w:type="spellStart"/>
       <w:r>
         <w:rPr>
           <w:rFonts w:ascii="Calibri" w:eastAsia="Calibri" w:hAnsi="Calibri" w:cs="Calibri"/>
@@ -710,7 +688,6 @@
         </w:rPr>
         <w:t>Aanwezigen</w:t>
       </w:r>
-      <w:proofErr w:type="spellEnd"/>
     </w:p>
     <w:p>
       <w:pPr>
@@ -719,42 +696,12 @@
           <w:rFonts w:ascii="Calibri" w:eastAsia="Calibri" w:hAnsi="Calibri" w:cs="Calibri"/>
         </w:rPr>
       </w:pPr>
-      <w:proofErr w:type="spellStart"/>
-      <w:r>
-        <w:rPr>
-          <w:rFonts w:ascii="Calibri" w:eastAsia="Calibri" w:hAnsi="Calibri" w:cs="Calibri"/>
-        </w:rPr>
-        <w:t>Vlaams</w:t>
-      </w:r>
-      <w:proofErr w:type="spellEnd"/>
-      <w:r>
-        <w:rPr>
-          <w:rFonts w:ascii="Calibri" w:eastAsia="Calibri" w:hAnsi="Calibri" w:cs="Calibri"/>
-        </w:rPr>
-        <w:t xml:space="preserve"> Centrum </w:t>
-      </w:r>
-      <w:proofErr w:type="spellStart"/>
-      <w:r>
-        <w:rPr>
-          <w:rFonts w:ascii="Calibri" w:eastAsia="Calibri" w:hAnsi="Calibri" w:cs="Calibri"/>
-        </w:rPr>
-        <w:t>voor</w:t>
-      </w:r>
-      <w:proofErr w:type="spellEnd"/>
-      <w:r>
-        <w:rPr>
-          <w:rFonts w:ascii="Calibri" w:eastAsia="Calibri" w:hAnsi="Calibri" w:cs="Calibri"/>
-        </w:rPr>
-        <w:t xml:space="preserve"> </w:t>
-      </w:r>
-      <w:proofErr w:type="spellStart"/>
-      <w:r>
-        <w:rPr>
-          <w:rFonts w:ascii="Calibri" w:eastAsia="Calibri" w:hAnsi="Calibri" w:cs="Calibri"/>
-        </w:rPr>
-        <w:t>Circuskunsten</w:t>
-      </w:r>
-      <w:proofErr w:type="spellEnd"/>
+      <w:r>
+        <w:rPr>
+          <w:rFonts w:ascii="Calibri" w:eastAsia="Calibri" w:hAnsi="Calibri" w:cs="Calibri"/>
+        </w:rPr>
+        <w:t>Vlaams Centrum voor Circuskunsten</w:t>
+      </w:r>
     </w:p>
     <w:p>
       <w:pPr>
@@ -771,16 +718,8 @@
         <w:rPr>
           <w:rFonts w:ascii="Calibri" w:eastAsia="Calibri" w:hAnsi="Calibri" w:cs="Calibri"/>
         </w:rPr>
-        <w:t xml:space="preserve">Anne </w:t>
-      </w:r>
-      <w:proofErr w:type="spellStart"/>
-      <w:r>
-        <w:rPr>
-          <w:rFonts w:ascii="Calibri" w:eastAsia="Calibri" w:hAnsi="Calibri" w:cs="Calibri"/>
-        </w:rPr>
-        <w:t>Ceulebrouck</w:t>
-      </w:r>
-      <w:proofErr w:type="spellEnd"/>
+        <w:t>Anne Ceulebrouck</w:t>
+      </w:r>
     </w:p>
     <w:p>
       <w:pPr>
@@ -789,28 +728,12 @@
           <w:rFonts w:ascii="Calibri" w:eastAsia="Calibri" w:hAnsi="Calibri" w:cs="Calibri"/>
         </w:rPr>
       </w:pPr>
-      <w:proofErr w:type="spellStart"/>
-      <w:r>
-        <w:rPr>
-          <w:rFonts w:ascii="Calibri" w:eastAsia="Calibri" w:hAnsi="Calibri" w:cs="Calibri"/>
-        </w:rPr>
-        <w:t>Digitaal</w:t>
-      </w:r>
-      <w:proofErr w:type="spellEnd"/>
-      <w:r>
-        <w:rPr>
-          <w:rFonts w:ascii="Calibri" w:eastAsia="Calibri" w:hAnsi="Calibri" w:cs="Calibri"/>
-        </w:rPr>
-        <w:t xml:space="preserve"> </w:t>
-      </w:r>
-      <w:proofErr w:type="spellStart"/>
-      <w:r>
-        <w:rPr>
-          <w:rFonts w:ascii="Calibri" w:eastAsia="Calibri" w:hAnsi="Calibri" w:cs="Calibri"/>
-        </w:rPr>
-        <w:t>Vlaanderen</w:t>
-      </w:r>
-      <w:proofErr w:type="spellEnd"/>
+      <w:r>
+        <w:rPr>
+          <w:rFonts w:ascii="Calibri" w:eastAsia="Calibri" w:hAnsi="Calibri" w:cs="Calibri"/>
+        </w:rPr>
+        <w:t>Digitaal Vlaanderen</w:t>
+      </w:r>
     </w:p>
     <w:p>
       <w:pPr>
@@ -845,16 +768,8 @@
         <w:rPr>
           <w:rFonts w:ascii="Calibri" w:eastAsia="Calibri" w:hAnsi="Calibri" w:cs="Calibri"/>
         </w:rPr>
-        <w:t xml:space="preserve">Eva De </w:t>
-      </w:r>
-      <w:proofErr w:type="spellStart"/>
-      <w:r>
-        <w:rPr>
-          <w:rFonts w:ascii="Calibri" w:eastAsia="Calibri" w:hAnsi="Calibri" w:cs="Calibri"/>
-        </w:rPr>
-        <w:t>Rore</w:t>
-      </w:r>
-      <w:proofErr w:type="spellEnd"/>
+        <w:t>Eva De Rore</w:t>
+      </w:r>
     </w:p>
     <w:p>
       <w:pPr>
@@ -885,16 +800,8 @@
         <w:rPr>
           <w:rFonts w:ascii="Calibri" w:eastAsia="Calibri" w:hAnsi="Calibri" w:cs="Calibri"/>
         </w:rPr>
-        <w:t xml:space="preserve">Sarah </w:t>
-      </w:r>
-      <w:proofErr w:type="spellStart"/>
-      <w:r>
-        <w:rPr>
-          <w:rFonts w:ascii="Calibri" w:eastAsia="Calibri" w:hAnsi="Calibri" w:cs="Calibri"/>
-        </w:rPr>
-        <w:t>Blomme</w:t>
-      </w:r>
-      <w:proofErr w:type="spellEnd"/>
+        <w:t>Sarah Blomme</w:t>
+      </w:r>
     </w:p>
     <w:p>
       <w:pPr>
@@ -911,16 +818,8 @@
         <w:rPr>
           <w:rFonts w:ascii="Calibri" w:eastAsia="Calibri" w:hAnsi="Calibri" w:cs="Calibri"/>
         </w:rPr>
-        <w:t xml:space="preserve">José </w:t>
-      </w:r>
-      <w:proofErr w:type="spellStart"/>
-      <w:r>
-        <w:rPr>
-          <w:rFonts w:ascii="Calibri" w:eastAsia="Calibri" w:hAnsi="Calibri" w:cs="Calibri"/>
-        </w:rPr>
-        <w:t>Rotsaert</w:t>
-      </w:r>
-      <w:proofErr w:type="spellEnd"/>
+        <w:t>José Rotsaert</w:t>
+      </w:r>
     </w:p>
     <w:p>
       <w:pPr>
@@ -955,16 +854,8 @@
         <w:rPr>
           <w:rFonts w:ascii="Calibri" w:eastAsia="Calibri" w:hAnsi="Calibri" w:cs="Calibri"/>
         </w:rPr>
-        <w:t xml:space="preserve">Thomas </w:t>
-      </w:r>
-      <w:proofErr w:type="spellStart"/>
-      <w:r>
-        <w:rPr>
-          <w:rFonts w:ascii="Calibri" w:eastAsia="Calibri" w:hAnsi="Calibri" w:cs="Calibri"/>
-        </w:rPr>
-        <w:t>Buijs</w:t>
-      </w:r>
-      <w:proofErr w:type="spellEnd"/>
+        <w:t>Thomas Buijs</w:t>
+      </w:r>
     </w:p>
     <w:p>
       <w:pPr>
@@ -981,16 +872,8 @@
         <w:rPr>
           <w:rFonts w:ascii="Calibri" w:eastAsia="Calibri" w:hAnsi="Calibri" w:cs="Calibri"/>
         </w:rPr>
-        <w:t xml:space="preserve">Bart </w:t>
-      </w:r>
-      <w:proofErr w:type="spellStart"/>
-      <w:r>
-        <w:rPr>
-          <w:rFonts w:ascii="Calibri" w:eastAsia="Calibri" w:hAnsi="Calibri" w:cs="Calibri"/>
-        </w:rPr>
-        <w:t>Hoefman</w:t>
-      </w:r>
-      <w:proofErr w:type="spellEnd"/>
+        <w:t>Bart Hoefman</w:t>
+      </w:r>
     </w:p>
     <w:p>
       <w:pPr>
@@ -1017,28 +900,12 @@
           <w:rFonts w:ascii="Calibri" w:eastAsia="Calibri" w:hAnsi="Calibri" w:cs="Calibri"/>
         </w:rPr>
       </w:pPr>
-      <w:proofErr w:type="spellStart"/>
-      <w:r>
-        <w:rPr>
-          <w:rFonts w:ascii="Calibri" w:eastAsia="Calibri" w:hAnsi="Calibri" w:cs="Calibri"/>
-        </w:rPr>
-        <w:t>Toerisme</w:t>
-      </w:r>
-      <w:proofErr w:type="spellEnd"/>
-      <w:r>
-        <w:rPr>
-          <w:rFonts w:ascii="Calibri" w:eastAsia="Calibri" w:hAnsi="Calibri" w:cs="Calibri"/>
-        </w:rPr>
-        <w:t xml:space="preserve"> </w:t>
-      </w:r>
-      <w:proofErr w:type="spellStart"/>
-      <w:r>
-        <w:rPr>
-          <w:rFonts w:ascii="Calibri" w:eastAsia="Calibri" w:hAnsi="Calibri" w:cs="Calibri"/>
-        </w:rPr>
-        <w:t>Vlaanderen</w:t>
-      </w:r>
-      <w:proofErr w:type="spellEnd"/>
+      <w:r>
+        <w:rPr>
+          <w:rFonts w:ascii="Calibri" w:eastAsia="Calibri" w:hAnsi="Calibri" w:cs="Calibri"/>
+        </w:rPr>
+        <w:t>Toerisme Vlaanderen</w:t>
+      </w:r>
     </w:p>
     <w:p>
       <w:pPr>
@@ -1062,28 +929,12 @@
           <w:rFonts w:ascii="Calibri" w:eastAsia="Calibri" w:hAnsi="Calibri" w:cs="Calibri"/>
         </w:rPr>
       </w:pPr>
-      <w:proofErr w:type="spellStart"/>
-      <w:r>
-        <w:rPr>
-          <w:rFonts w:ascii="Calibri" w:eastAsia="Calibri" w:hAnsi="Calibri" w:cs="Calibri"/>
-        </w:rPr>
-        <w:t>Publiq</w:t>
-      </w:r>
-      <w:proofErr w:type="spellEnd"/>
-      <w:r>
-        <w:rPr>
-          <w:rFonts w:ascii="Calibri" w:eastAsia="Calibri" w:hAnsi="Calibri" w:cs="Calibri"/>
-        </w:rPr>
-        <w:t xml:space="preserve"> </w:t>
-      </w:r>
-      <w:proofErr w:type="spellStart"/>
-      <w:r>
-        <w:rPr>
-          <w:rFonts w:ascii="Calibri" w:eastAsia="Calibri" w:hAnsi="Calibri" w:cs="Calibri"/>
-        </w:rPr>
-        <w:t>vzw</w:t>
-      </w:r>
-      <w:proofErr w:type="spellEnd"/>
+      <w:r>
+        <w:rPr>
+          <w:rFonts w:ascii="Calibri" w:eastAsia="Calibri" w:hAnsi="Calibri" w:cs="Calibri"/>
+        </w:rPr>
+        <w:t>Publiq vzw</w:t>
+      </w:r>
     </w:p>
     <w:p>
       <w:pPr>
@@ -1097,16 +948,8 @@
         <w:rPr>
           <w:rFonts w:ascii="Calibri" w:eastAsia="Calibri" w:hAnsi="Calibri" w:cs="Calibri"/>
         </w:rPr>
-        <w:t xml:space="preserve">Karel </w:t>
-      </w:r>
-      <w:proofErr w:type="spellStart"/>
-      <w:r>
-        <w:rPr>
-          <w:rFonts w:ascii="Calibri" w:eastAsia="Calibri" w:hAnsi="Calibri" w:cs="Calibri"/>
-        </w:rPr>
-        <w:t>Derudder</w:t>
-      </w:r>
-      <w:proofErr w:type="spellEnd"/>
+        <w:t>Karel Derudder</w:t>
+      </w:r>
     </w:p>
     <w:p>
       <w:pPr>
@@ -1123,16 +966,8 @@
         <w:rPr>
           <w:rFonts w:ascii="Calibri" w:eastAsia="Calibri" w:hAnsi="Calibri" w:cs="Calibri"/>
         </w:rPr>
-        <w:t xml:space="preserve">Sven </w:t>
-      </w:r>
-      <w:proofErr w:type="spellStart"/>
-      <w:r>
-        <w:rPr>
-          <w:rFonts w:ascii="Calibri" w:eastAsia="Calibri" w:hAnsi="Calibri" w:cs="Calibri"/>
-        </w:rPr>
-        <w:t>Houtmeyers</w:t>
-      </w:r>
-      <w:proofErr w:type="spellEnd"/>
+        <w:t>Sven Houtmeyers</w:t>
+      </w:r>
     </w:p>
     <w:p>
       <w:pPr>
@@ -1141,70 +976,12 @@
           <w:rFonts w:ascii="Calibri" w:eastAsia="Calibri" w:hAnsi="Calibri" w:cs="Calibri"/>
         </w:rPr>
       </w:pPr>
-      <w:proofErr w:type="spellStart"/>
-      <w:r>
-        <w:rPr>
-          <w:rFonts w:ascii="Calibri" w:eastAsia="Calibri" w:hAnsi="Calibri" w:cs="Calibri"/>
-        </w:rPr>
-        <w:t>UGent</w:t>
-      </w:r>
-      <w:proofErr w:type="spellEnd"/>
-      <w:r>
-        <w:rPr>
-          <w:rFonts w:ascii="Calibri" w:eastAsia="Calibri" w:hAnsi="Calibri" w:cs="Calibri"/>
-        </w:rPr>
-        <w:t xml:space="preserve"> </w:t>
-      </w:r>
-      <w:proofErr w:type="spellStart"/>
-      <w:r>
-        <w:rPr>
-          <w:rFonts w:ascii="Calibri" w:eastAsia="Calibri" w:hAnsi="Calibri" w:cs="Calibri"/>
-        </w:rPr>
-        <w:t>Kenniscentrum</w:t>
-      </w:r>
-      <w:proofErr w:type="spellEnd"/>
-      <w:r>
-        <w:rPr>
-          <w:rFonts w:ascii="Calibri" w:eastAsia="Calibri" w:hAnsi="Calibri" w:cs="Calibri"/>
-        </w:rPr>
-        <w:t xml:space="preserve"> </w:t>
-      </w:r>
-      <w:proofErr w:type="spellStart"/>
-      <w:r>
-        <w:rPr>
-          <w:rFonts w:ascii="Calibri" w:eastAsia="Calibri" w:hAnsi="Calibri" w:cs="Calibri"/>
-        </w:rPr>
-        <w:t>Cultuur</w:t>
-      </w:r>
-      <w:proofErr w:type="spellEnd"/>
-      <w:r>
-        <w:rPr>
-          <w:rFonts w:ascii="Calibri" w:eastAsia="Calibri" w:hAnsi="Calibri" w:cs="Calibri"/>
-        </w:rPr>
-        <w:t xml:space="preserve">- </w:t>
-      </w:r>
-      <w:proofErr w:type="spellStart"/>
-      <w:r>
-        <w:rPr>
-          <w:rFonts w:ascii="Calibri" w:eastAsia="Calibri" w:hAnsi="Calibri" w:cs="Calibri"/>
-        </w:rPr>
-        <w:t>en</w:t>
-      </w:r>
-      <w:proofErr w:type="spellEnd"/>
-      <w:r>
-        <w:rPr>
-          <w:rFonts w:ascii="Calibri" w:eastAsia="Calibri" w:hAnsi="Calibri" w:cs="Calibri"/>
-        </w:rPr>
-        <w:t xml:space="preserve"> </w:t>
-      </w:r>
-      <w:proofErr w:type="spellStart"/>
-      <w:r>
-        <w:rPr>
-          <w:rFonts w:ascii="Calibri" w:eastAsia="Calibri" w:hAnsi="Calibri" w:cs="Calibri"/>
-        </w:rPr>
-        <w:t>Mediaparticipatie</w:t>
-      </w:r>
-      <w:proofErr w:type="spellEnd"/>
+      <w:r>
+        <w:rPr>
+          <w:rFonts w:ascii="Calibri" w:eastAsia="Calibri" w:hAnsi="Calibri" w:cs="Calibri"/>
+        </w:rPr>
+        <w:t>UGent Kenniscentrum Cultuur- en Mediaparticipatie</w:t>
+      </w:r>
     </w:p>
     <w:p>
       <w:pPr>
@@ -1221,16 +998,8 @@
         <w:rPr>
           <w:rFonts w:ascii="Calibri" w:eastAsia="Calibri" w:hAnsi="Calibri" w:cs="Calibri"/>
         </w:rPr>
-        <w:t xml:space="preserve">Jessy </w:t>
-      </w:r>
-      <w:proofErr w:type="spellStart"/>
-      <w:r>
-        <w:rPr>
-          <w:rFonts w:ascii="Calibri" w:eastAsia="Calibri" w:hAnsi="Calibri" w:cs="Calibri"/>
-        </w:rPr>
-        <w:t>Siongers</w:t>
-      </w:r>
-      <w:proofErr w:type="spellEnd"/>
+        <w:t>Jessy Siongers</w:t>
+      </w:r>
     </w:p>
     <w:p>
       <w:pPr>
@@ -1239,14 +1008,12 @@
           <w:rFonts w:ascii="Calibri" w:eastAsia="Calibri" w:hAnsi="Calibri" w:cs="Calibri"/>
         </w:rPr>
       </w:pPr>
-      <w:proofErr w:type="spellStart"/>
       <w:r>
         <w:rPr>
           <w:rFonts w:ascii="Calibri" w:eastAsia="Calibri" w:hAnsi="Calibri" w:cs="Calibri"/>
         </w:rPr>
         <w:t>Cultuurconnect</w:t>
       </w:r>
-      <w:proofErr w:type="spellEnd"/>
     </w:p>
     <w:p>
       <w:pPr>
@@ -1263,16 +1030,8 @@
         <w:rPr>
           <w:rFonts w:ascii="Calibri" w:eastAsia="Calibri" w:hAnsi="Calibri" w:cs="Calibri"/>
         </w:rPr>
-        <w:t xml:space="preserve">Johan </w:t>
-      </w:r>
-      <w:proofErr w:type="spellStart"/>
-      <w:r>
-        <w:rPr>
-          <w:rFonts w:ascii="Calibri" w:eastAsia="Calibri" w:hAnsi="Calibri" w:cs="Calibri"/>
-        </w:rPr>
-        <w:t>Mijs</w:t>
-      </w:r>
-      <w:proofErr w:type="spellEnd"/>
+        <w:t>Johan Mijs</w:t>
+      </w:r>
     </w:p>
     <w:p>
       <w:pPr>
@@ -1289,16 +1048,8 @@
         <w:rPr>
           <w:rFonts w:ascii="Calibri" w:eastAsia="Calibri" w:hAnsi="Calibri" w:cs="Calibri"/>
         </w:rPr>
-        <w:t xml:space="preserve">Steven </w:t>
-      </w:r>
-      <w:proofErr w:type="spellStart"/>
-      <w:r>
-        <w:rPr>
-          <w:rFonts w:ascii="Calibri" w:eastAsia="Calibri" w:hAnsi="Calibri" w:cs="Calibri"/>
-        </w:rPr>
-        <w:t>Vandenoortgate</w:t>
-      </w:r>
-      <w:proofErr w:type="spellEnd"/>
+        <w:t>Steven Vandenoortgate</w:t>
+      </w:r>
     </w:p>
     <w:p>
       <w:pPr>
@@ -1329,16 +1080,8 @@
         <w:rPr>
           <w:rFonts w:ascii="Calibri" w:eastAsia="Calibri" w:hAnsi="Calibri" w:cs="Calibri"/>
         </w:rPr>
-        <w:t xml:space="preserve">Sofie </w:t>
-      </w:r>
-      <w:proofErr w:type="spellStart"/>
-      <w:r>
-        <w:rPr>
-          <w:rFonts w:ascii="Calibri" w:eastAsia="Calibri" w:hAnsi="Calibri" w:cs="Calibri"/>
-        </w:rPr>
-        <w:t>Teugels</w:t>
-      </w:r>
-      <w:proofErr w:type="spellEnd"/>
+        <w:t>Sofie Teugels</w:t>
+      </w:r>
     </w:p>
     <w:p>
       <w:pPr>
@@ -1355,16 +1098,8 @@
         <w:rPr>
           <w:rFonts w:ascii="Calibri" w:eastAsia="Calibri" w:hAnsi="Calibri" w:cs="Calibri"/>
         </w:rPr>
-        <w:t xml:space="preserve">Olivier Van </w:t>
-      </w:r>
-      <w:proofErr w:type="spellStart"/>
-      <w:r>
-        <w:rPr>
-          <w:rFonts w:ascii="Calibri" w:eastAsia="Calibri" w:hAnsi="Calibri" w:cs="Calibri"/>
-        </w:rPr>
-        <w:t>D’huynslager</w:t>
-      </w:r>
-      <w:proofErr w:type="spellEnd"/>
+        <w:t>Olivier Van D’huynslager</w:t>
+      </w:r>
     </w:p>
     <w:p>
       <w:pPr>
@@ -1373,19 +1108,11 @@
           <w:rFonts w:ascii="Calibri" w:eastAsia="Calibri" w:hAnsi="Calibri" w:cs="Calibri"/>
         </w:rPr>
       </w:pPr>
-      <w:proofErr w:type="spellStart"/>
-      <w:r>
-        <w:rPr>
-          <w:rFonts w:ascii="Calibri" w:eastAsia="Calibri" w:hAnsi="Calibri" w:cs="Calibri"/>
-        </w:rPr>
-        <w:t>Stad</w:t>
-      </w:r>
-      <w:proofErr w:type="spellEnd"/>
-      <w:r>
-        <w:rPr>
-          <w:rFonts w:ascii="Calibri" w:eastAsia="Calibri" w:hAnsi="Calibri" w:cs="Calibri"/>
-        </w:rPr>
-        <w:t xml:space="preserve"> Gent</w:t>
+      <w:r>
+        <w:rPr>
+          <w:rFonts w:ascii="Calibri" w:eastAsia="Calibri" w:hAnsi="Calibri" w:cs="Calibri"/>
+        </w:rPr>
+        <w:t>Stad Gent</w:t>
       </w:r>
     </w:p>
     <w:p>
@@ -1403,16 +1130,8 @@
         <w:rPr>
           <w:rFonts w:ascii="Calibri" w:eastAsia="Calibri" w:hAnsi="Calibri" w:cs="Calibri"/>
         </w:rPr>
-        <w:t xml:space="preserve">Thomas </w:t>
-      </w:r>
-      <w:proofErr w:type="spellStart"/>
-      <w:r>
-        <w:rPr>
-          <w:rFonts w:ascii="Calibri" w:eastAsia="Calibri" w:hAnsi="Calibri" w:cs="Calibri"/>
-        </w:rPr>
-        <w:t>Desmedt</w:t>
-      </w:r>
-      <w:proofErr w:type="spellEnd"/>
+        <w:t>Thomas Desmedt</w:t>
+      </w:r>
     </w:p>
     <w:p>
       <w:pPr>
@@ -1421,28 +1140,12 @@
           <w:rFonts w:ascii="Calibri" w:eastAsia="Calibri" w:hAnsi="Calibri" w:cs="Calibri"/>
         </w:rPr>
       </w:pPr>
-      <w:proofErr w:type="spellStart"/>
-      <w:r>
-        <w:rPr>
-          <w:rFonts w:ascii="Calibri" w:eastAsia="Calibri" w:hAnsi="Calibri" w:cs="Calibri"/>
-        </w:rPr>
-        <w:t>Vlaamse</w:t>
-      </w:r>
-      <w:proofErr w:type="spellEnd"/>
-      <w:r>
-        <w:rPr>
-          <w:rFonts w:ascii="Calibri" w:eastAsia="Calibri" w:hAnsi="Calibri" w:cs="Calibri"/>
-        </w:rPr>
-        <w:t xml:space="preserve"> </w:t>
-      </w:r>
-      <w:proofErr w:type="spellStart"/>
-      <w:r>
-        <w:rPr>
-          <w:rFonts w:ascii="Calibri" w:eastAsia="Calibri" w:hAnsi="Calibri" w:cs="Calibri"/>
-        </w:rPr>
-        <w:t>Kunstcollectie</w:t>
-      </w:r>
-      <w:proofErr w:type="spellEnd"/>
+      <w:r>
+        <w:rPr>
+          <w:rFonts w:ascii="Calibri" w:eastAsia="Calibri" w:hAnsi="Calibri" w:cs="Calibri"/>
+        </w:rPr>
+        <w:t>Vlaamse Kunstcollectie</w:t>
+      </w:r>
     </w:p>
     <w:p>
       <w:pPr>
@@ -1469,29 +1172,13 @@
           <w:rFonts w:ascii="Calibri" w:eastAsia="Calibri" w:hAnsi="Calibri" w:cs="Calibri"/>
         </w:rPr>
       </w:pPr>
-      <w:proofErr w:type="spellStart"/>
       <w:r>
         <w:rPr>
           <w:rFonts w:ascii="Calibri" w:eastAsia="Calibri" w:hAnsi="Calibri" w:cs="Calibri"/>
         </w:rPr>
         <w:lastRenderedPageBreak/>
-        <w:t>Digipolis</w:t>
-      </w:r>
-      <w:proofErr w:type="spellEnd"/>
-      <w:r>
-        <w:rPr>
-          <w:rFonts w:ascii="Calibri" w:eastAsia="Calibri" w:hAnsi="Calibri" w:cs="Calibri"/>
-        </w:rPr>
-        <w:t xml:space="preserve"> </w:t>
-      </w:r>
-      <w:proofErr w:type="spellStart"/>
-      <w:r>
-        <w:rPr>
-          <w:rFonts w:ascii="Calibri" w:eastAsia="Calibri" w:hAnsi="Calibri" w:cs="Calibri"/>
-        </w:rPr>
-        <w:t>Antwerpen</w:t>
-      </w:r>
-      <w:proofErr w:type="spellEnd"/>
+        <w:t>Digipolis Antwerpen</w:t>
+      </w:r>
     </w:p>
     <w:p>
       <w:pPr>
@@ -1508,16 +1195,8 @@
         <w:rPr>
           <w:rFonts w:ascii="Calibri" w:eastAsia="Calibri" w:hAnsi="Calibri" w:cs="Calibri"/>
         </w:rPr>
-        <w:t xml:space="preserve">Michael </w:t>
-      </w:r>
-      <w:proofErr w:type="spellStart"/>
-      <w:r>
-        <w:rPr>
-          <w:rFonts w:ascii="Calibri" w:eastAsia="Calibri" w:hAnsi="Calibri" w:cs="Calibri"/>
-        </w:rPr>
-        <w:t>Meersmans</w:t>
-      </w:r>
-      <w:proofErr w:type="spellEnd"/>
+        <w:t>Michael Meersmans</w:t>
+      </w:r>
     </w:p>
     <w:p>
       <w:pPr>
@@ -1526,14 +1205,12 @@
           <w:rFonts w:ascii="Calibri" w:eastAsia="Calibri" w:hAnsi="Calibri" w:cs="Calibri"/>
         </w:rPr>
       </w:pPr>
-      <w:proofErr w:type="spellStart"/>
       <w:r>
         <w:rPr>
           <w:rFonts w:ascii="Calibri" w:eastAsia="Calibri" w:hAnsi="Calibri" w:cs="Calibri"/>
         </w:rPr>
         <w:t>Kunstenpunt</w:t>
       </w:r>
-      <w:proofErr w:type="spellEnd"/>
     </w:p>
     <w:p>
       <w:pPr>
@@ -1550,16 +1227,8 @@
         <w:rPr>
           <w:rFonts w:ascii="Calibri" w:eastAsia="Calibri" w:hAnsi="Calibri" w:cs="Calibri"/>
         </w:rPr>
-        <w:t xml:space="preserve">Tom </w:t>
-      </w:r>
-      <w:proofErr w:type="spellStart"/>
-      <w:r>
-        <w:rPr>
-          <w:rFonts w:ascii="Calibri" w:eastAsia="Calibri" w:hAnsi="Calibri" w:cs="Calibri"/>
-        </w:rPr>
-        <w:t>Ruette</w:t>
-      </w:r>
-      <w:proofErr w:type="spellEnd"/>
+        <w:t>Tom Ruette</w:t>
+      </w:r>
     </w:p>
     <w:p>
       <w:pPr>
@@ -1572,16 +1241,8 @@
         <w:rPr>
           <w:rFonts w:ascii="Calibri" w:eastAsia="Calibri" w:hAnsi="Calibri" w:cs="Calibri"/>
         </w:rPr>
-        <w:t xml:space="preserve">De </w:t>
-      </w:r>
-      <w:proofErr w:type="spellStart"/>
-      <w:r>
-        <w:rPr>
-          <w:rFonts w:ascii="Calibri" w:eastAsia="Calibri" w:hAnsi="Calibri" w:cs="Calibri"/>
-        </w:rPr>
-        <w:t>Federatie</w:t>
-      </w:r>
-      <w:proofErr w:type="spellEnd"/>
+        <w:t>De Federatie</w:t>
+      </w:r>
     </w:p>
     <w:p>
       <w:pPr>
@@ -1626,28 +1287,12 @@
           <w:rFonts w:ascii="Calibri" w:eastAsia="Calibri" w:hAnsi="Calibri" w:cs="Calibri"/>
         </w:rPr>
       </w:pPr>
-      <w:proofErr w:type="spellStart"/>
-      <w:r>
-        <w:rPr>
-          <w:rFonts w:ascii="Calibri" w:eastAsia="Calibri" w:hAnsi="Calibri" w:cs="Calibri"/>
-        </w:rPr>
-        <w:t>Fien</w:t>
-      </w:r>
-      <w:proofErr w:type="spellEnd"/>
-      <w:r>
-        <w:rPr>
-          <w:rFonts w:ascii="Calibri" w:eastAsia="Calibri" w:hAnsi="Calibri" w:cs="Calibri"/>
-        </w:rPr>
-        <w:t xml:space="preserve"> </w:t>
-      </w:r>
-      <w:proofErr w:type="spellStart"/>
-      <w:r>
-        <w:rPr>
-          <w:rFonts w:ascii="Calibri" w:eastAsia="Calibri" w:hAnsi="Calibri" w:cs="Calibri"/>
-        </w:rPr>
-        <w:t>Bracke</w:t>
-      </w:r>
-      <w:proofErr w:type="spellEnd"/>
+      <w:r>
+        <w:rPr>
+          <w:rFonts w:ascii="Calibri" w:eastAsia="Calibri" w:hAnsi="Calibri" w:cs="Calibri"/>
+        </w:rPr>
+        <w:t>Fien Bracke</w:t>
+      </w:r>
     </w:p>
     <w:p>
       <w:pPr>
@@ -1656,14 +1301,12 @@
           <w:rFonts w:ascii="Calibri" w:eastAsia="Calibri" w:hAnsi="Calibri" w:cs="Calibri"/>
         </w:rPr>
       </w:pPr>
-      <w:proofErr w:type="spellStart"/>
       <w:r>
         <w:rPr>
           <w:rFonts w:ascii="Calibri" w:eastAsia="Calibri" w:hAnsi="Calibri" w:cs="Calibri"/>
         </w:rPr>
         <w:t>Parcum</w:t>
       </w:r>
-      <w:proofErr w:type="spellEnd"/>
     </w:p>
     <w:p>
       <w:pPr>
@@ -2013,7 +1656,6 @@
                 <w:rFonts w:ascii="Calibri" w:eastAsia="Calibri" w:hAnsi="Calibri" w:cs="Calibri"/>
               </w:rPr>
             </w:pPr>
-            <w:proofErr w:type="spellStart"/>
             <w:r>
               <w:rPr>
                 <w:rFonts w:ascii="Calibri" w:eastAsia="Calibri" w:hAnsi="Calibri" w:cs="Calibri"/>
@@ -2021,7 +1663,6 @@
               </w:rPr>
               <w:t>Pauze</w:t>
             </w:r>
-            <w:proofErr w:type="spellEnd"/>
           </w:p>
         </w:tc>
       </w:tr>
@@ -2084,7 +1725,6 @@
                 <w:rFonts w:ascii="Calibri" w:eastAsia="Calibri" w:hAnsi="Calibri" w:cs="Calibri"/>
               </w:rPr>
             </w:pPr>
-            <w:proofErr w:type="spellStart"/>
             <w:r>
               <w:rPr>
                 <w:rFonts w:ascii="Calibri" w:eastAsia="Calibri" w:hAnsi="Calibri" w:cs="Calibri"/>
@@ -2092,7 +1732,6 @@
               </w:rPr>
               <w:t>Brainstormsessie</w:t>
             </w:r>
-            <w:proofErr w:type="spellEnd"/>
           </w:p>
         </w:tc>
       </w:tr>
@@ -2155,31 +1794,13 @@
                 <w:rFonts w:ascii="Calibri" w:eastAsia="Calibri" w:hAnsi="Calibri" w:cs="Calibri"/>
               </w:rPr>
             </w:pPr>
-            <w:proofErr w:type="spellStart"/>
             <w:r>
               <w:rPr>
                 <w:rFonts w:ascii="Calibri" w:eastAsia="Calibri" w:hAnsi="Calibri" w:cs="Calibri"/>
                 <w:color w:val="000000"/>
               </w:rPr>
-              <w:t>Volgende</w:t>
+              <w:t>Volgende stappen</w:t>
             </w:r>
-            <w:proofErr w:type="spellEnd"/>
-            <w:r>
-              <w:rPr>
-                <w:rFonts w:ascii="Calibri" w:eastAsia="Calibri" w:hAnsi="Calibri" w:cs="Calibri"/>
-                <w:color w:val="000000"/>
-              </w:rPr>
-              <w:t xml:space="preserve"> </w:t>
-            </w:r>
-            <w:proofErr w:type="spellStart"/>
-            <w:r>
-              <w:rPr>
-                <w:rFonts w:ascii="Calibri" w:eastAsia="Calibri" w:hAnsi="Calibri" w:cs="Calibri"/>
-                <w:color w:val="000000"/>
-              </w:rPr>
-              <w:t>stappen</w:t>
-            </w:r>
-            <w:proofErr w:type="spellEnd"/>
           </w:p>
         </w:tc>
       </w:tr>
@@ -2297,38 +1918,24 @@
           <w:rFonts w:ascii="Calibri" w:eastAsia="Calibri" w:hAnsi="Calibri" w:cs="Calibri"/>
           <w:lang w:val="nl-BE"/>
         </w:rPr>
-        <w:t>De doelstelling van OSLO Doelgericht Digitaal Transformeren is het in kaart brengen, defi</w:t>
-      </w:r>
-      <w:r>
-        <w:rPr>
-          <w:rFonts w:ascii="Calibri" w:eastAsia="Calibri" w:hAnsi="Calibri" w:cs="Calibri"/>
-          <w:lang w:val="nl-BE"/>
-        </w:rPr>
-        <w:t>niëren en standaardiseren van informatie met betrekking tot het cultureel aanbod en de vraag ernaar.</w:t>
-      </w:r>
-    </w:p>
-    <w:p>
-      <w:pPr>
-        <w:spacing w:before="60" w:after="60"/>
-        <w:jc w:val="both"/>
-        <w:rPr>
-          <w:rFonts w:ascii="Calibri" w:eastAsia="Calibri" w:hAnsi="Calibri" w:cs="Calibri"/>
-          <w:lang w:val="nl-BE"/>
-        </w:rPr>
-      </w:pPr>
-      <w:r>
-        <w:rPr>
-          <w:rFonts w:ascii="Calibri" w:eastAsia="Calibri" w:hAnsi="Calibri" w:cs="Calibri"/>
-          <w:lang w:val="nl-BE"/>
-        </w:rPr>
-        <w:t>Het is een initiatief van de verschillende stakeholders binnen de cultuursector om de verschillende datastromen omtrent cultureel vraag en aanbod semantisc</w:t>
-      </w:r>
-      <w:r>
-        <w:rPr>
-          <w:rFonts w:ascii="Calibri" w:eastAsia="Calibri" w:hAnsi="Calibri" w:cs="Calibri"/>
-          <w:lang w:val="nl-BE"/>
-        </w:rPr>
-        <w:t>h te modelleren en de structuur van de data te standaardiseren.</w:t>
+        <w:t>De doelstelling van OSLO Doelgericht Digitaal Transformeren is het in kaart brengen, definiëren en standaardiseren van informatie met betrekking tot het cultureel aanbod en de vraag ernaar.</w:t>
+      </w:r>
+    </w:p>
+    <w:p>
+      <w:pPr>
+        <w:spacing w:before="60" w:after="60"/>
+        <w:jc w:val="both"/>
+        <w:rPr>
+          <w:rFonts w:ascii="Calibri" w:eastAsia="Calibri" w:hAnsi="Calibri" w:cs="Calibri"/>
+          <w:lang w:val="nl-BE"/>
+        </w:rPr>
+      </w:pPr>
+      <w:r>
+        <w:rPr>
+          <w:rFonts w:ascii="Calibri" w:eastAsia="Calibri" w:hAnsi="Calibri" w:cs="Calibri"/>
+          <w:lang w:val="nl-BE"/>
+        </w:rPr>
+        <w:t>Het is een initiatief van de verschillende stakeholders binnen de cultuursector om de verschillende datastromen omtrent cultureel vraag en aanbod semantisch te modelleren en de structuur van de data te standaardiseren.</w:t>
       </w:r>
     </w:p>
     <w:p>
@@ -2383,21 +1990,7 @@
           <w:rFonts w:ascii="Calibri" w:eastAsia="Calibri" w:hAnsi="Calibri" w:cs="Calibri"/>
           <w:lang w:val="nl-BE"/>
         </w:rPr>
-        <w:t>Tijdens de business werkgroep werd besproken hoe een OSLO traject in elkaar zit, werd er ingegaan op de semantische en technische interoperabiliteit, evenals het</w:t>
-      </w:r>
-      <w:r>
-        <w:rPr>
-          <w:rFonts w:ascii="Calibri" w:eastAsia="Calibri" w:hAnsi="Calibri" w:cs="Calibri"/>
-          <w:lang w:val="nl-BE"/>
-        </w:rPr>
-        <w:t xml:space="preserve"> uitwisselen en hergebruiken van data. Er werd een brainstorm gedaan rond welke use cases er van toepassing kunnen zijn op dit OSLO traject, welke data concepten nodig zijn voor die use cases, en welke datastandaarden of informatiemodellen er reeds bestaan</w:t>
-      </w:r>
-      <w:r>
-        <w:rPr>
-          <w:rFonts w:ascii="Calibri" w:eastAsia="Calibri" w:hAnsi="Calibri" w:cs="Calibri"/>
-          <w:lang w:val="nl-BE"/>
-        </w:rPr>
-        <w:t>. In deze werkgroep en de volgende werkgroepen zal vastgelegd worden welke concepten essentieel zijn voor het model.</w:t>
+        <w:t>Tijdens de business werkgroep werd besproken hoe een OSLO traject in elkaar zit, werd er ingegaan op de semantische en technische interoperabiliteit, evenals het uitwisselen en hergebruiken van data. Er werd een brainstorm gedaan rond welke use cases er van toepassing kunnen zijn op dit OSLO traject, welke data concepten nodig zijn voor die use cases, en welke datastandaarden of informatiemodellen er reeds bestaan. In deze werkgroep en de volgende werkgroepen zal vastgelegd worden welke concepten essentieel zijn voor het model.</w:t>
       </w:r>
     </w:p>
     <w:p>
@@ -2442,21 +2035,7 @@
           <w:rFonts w:ascii="Calibri" w:eastAsia="Calibri" w:hAnsi="Calibri" w:cs="Calibri"/>
           <w:lang w:val="nl-BE"/>
         </w:rPr>
-        <w:t>Het datamodel wordt opgesteld in Unified Modeling Language (UML). De eerste concepten of klassen worden aangelev</w:t>
-      </w:r>
-      <w:r>
-        <w:rPr>
-          <w:rFonts w:ascii="Calibri" w:eastAsia="Calibri" w:hAnsi="Calibri" w:cs="Calibri"/>
-          <w:lang w:val="nl-BE"/>
-        </w:rPr>
-        <w:t>erd op basis van de input uit het voorgaande traject en de business werkgroep. De verschillende klassen staan in relatie met elkaar. De verschillende klassen hebben verschillende eigenschappen, deze worden attributen genoemd. Doorheen de verschillende them</w:t>
-      </w:r>
-      <w:r>
-        <w:rPr>
-          <w:rFonts w:ascii="Calibri" w:eastAsia="Calibri" w:hAnsi="Calibri" w:cs="Calibri"/>
-          <w:lang w:val="nl-BE"/>
-        </w:rPr>
-        <w:t xml:space="preserve">atische werkgroepen wordt het model verder uitgebouwd in UML. </w:t>
+        <w:t xml:space="preserve">Het datamodel wordt opgesteld in Unified Modeling Language (UML). De eerste concepten of klassen worden aangeleverd op basis van de input uit het voorgaande traject en de business werkgroep. De verschillende klassen staan in relatie met elkaar. De verschillende klassen hebben verschillende eigenschappen, deze worden attributen genoemd. Doorheen de verschillende thematische werkgroepen wordt het model verder uitgebouwd in UML. </w:t>
       </w:r>
     </w:p>
     <w:p>
@@ -2482,15 +2061,7 @@
           <w:highlight w:val="white"/>
           <w:lang w:val="nl-BE"/>
         </w:rPr>
-        <w:t>een specificatie voor gegevensuitwisseling voor applicaties die een bepaalde use case vervulle</w:t>
-      </w:r>
-      <w:r>
-        <w:rPr>
-          <w:rFonts w:ascii="Calibri" w:eastAsia="Calibri" w:hAnsi="Calibri" w:cs="Calibri"/>
-          <w:highlight w:val="white"/>
-          <w:lang w:val="nl-BE"/>
-        </w:rPr>
-        <w:t>n. Het laat toe om naast een gedeelde semantiek ook bijkomende restricties op te leggen, zoals het vastleggen van kardinaliteiten of het gebruik van bepaalde codelijsten.</w:t>
+        <w:t>een specificatie voor gegevensuitwisseling voor applicaties die een bepaalde use case vervullen. Het laat toe om naast een gedeelde semantiek ook bijkomende restricties op te leggen, zoals het vastleggen van kardinaliteiten of het gebruik van bepaalde codelijsten.</w:t>
       </w:r>
     </w:p>
     <w:p>
@@ -2577,82 +2148,61 @@
           <w:rFonts w:ascii="Calibri" w:eastAsia="Calibri" w:hAnsi="Calibri" w:cs="Calibri"/>
           <w:lang w:val="nl-BE"/>
         </w:rPr>
-        <w:t xml:space="preserve">Het sneuvelmodel werd opgebouwd aan de hand van use cases. Een use case is een specifieke situatie voor gegevensuitwisseling waarvoor de datastandaard </w:t>
-      </w:r>
-      <w:r>
-        <w:rPr>
-          <w:rFonts w:ascii="Calibri" w:eastAsia="Calibri" w:hAnsi="Calibri" w:cs="Calibri"/>
-          <w:lang w:val="nl-BE"/>
-        </w:rPr>
-        <w:t xml:space="preserve">gebruikt kan worden. </w:t>
-      </w:r>
-    </w:p>
-    <w:p>
-      <w:pPr>
-        <w:spacing w:before="60" w:after="60"/>
-        <w:jc w:val="both"/>
-        <w:rPr>
-          <w:rFonts w:ascii="Calibri" w:eastAsia="Calibri" w:hAnsi="Calibri" w:cs="Calibri"/>
-          <w:lang w:val="nl-BE"/>
-        </w:rPr>
-      </w:pPr>
-    </w:p>
-    <w:p>
-      <w:pPr>
-        <w:spacing w:before="60" w:after="60"/>
-        <w:jc w:val="both"/>
-        <w:rPr>
-          <w:rFonts w:ascii="Calibri" w:eastAsia="Calibri" w:hAnsi="Calibri" w:cs="Calibri"/>
-          <w:lang w:val="nl-BE"/>
-        </w:rPr>
-      </w:pPr>
-      <w:r>
-        <w:rPr>
-          <w:rFonts w:ascii="Calibri" w:eastAsia="Calibri" w:hAnsi="Calibri" w:cs="Calibri"/>
-          <w:lang w:val="nl-BE"/>
-        </w:rPr>
-        <w:t>Vooraleer tot het volledige sneuvelmodel wordt overgegaan, worden de verschillende elementen van het model via een storyline voorgesteld. Een storyline laat toe om via een verhaal door het model geleid te worden, waarbij de klassen w</w:t>
-      </w:r>
-      <w:r>
-        <w:rPr>
-          <w:rFonts w:ascii="Calibri" w:eastAsia="Calibri" w:hAnsi="Calibri" w:cs="Calibri"/>
-          <w:lang w:val="nl-BE"/>
-        </w:rPr>
-        <w:t>orden ingevuld met concrete data om het model beter begrijpbaar te maken. De komende werkgroepen zullen verschillende storylines aan bod komen.</w:t>
-      </w:r>
-    </w:p>
-    <w:p>
-      <w:pPr>
-        <w:spacing w:before="60" w:after="60"/>
-        <w:jc w:val="both"/>
-        <w:rPr>
-          <w:rFonts w:ascii="Calibri" w:eastAsia="Calibri" w:hAnsi="Calibri" w:cs="Calibri"/>
-          <w:lang w:val="nl-BE"/>
-        </w:rPr>
-      </w:pPr>
-    </w:p>
-    <w:p>
-      <w:pPr>
-        <w:spacing w:before="60" w:after="60"/>
-        <w:jc w:val="both"/>
-        <w:rPr>
-          <w:rFonts w:ascii="Calibri" w:eastAsia="Calibri" w:hAnsi="Calibri" w:cs="Calibri"/>
-          <w:lang w:val="nl-BE"/>
-        </w:rPr>
-      </w:pPr>
-      <w:r>
-        <w:rPr>
-          <w:rFonts w:ascii="Calibri" w:eastAsia="Calibri" w:hAnsi="Calibri" w:cs="Calibri"/>
-          <w:lang w:val="nl-BE"/>
-        </w:rPr>
-        <w:t>De storyline voor deze werkgroep is de volgende: Fien wil graag naar een concert gaan van het BRDCST Festival d</w:t>
-      </w:r>
-      <w:r>
-        <w:rPr>
-          <w:rFonts w:ascii="Calibri" w:eastAsia="Calibri" w:hAnsi="Calibri" w:cs="Calibri"/>
-          <w:lang w:val="nl-BE"/>
-        </w:rPr>
-        <w:t xml:space="preserve">at plaatsvindt  in de Ancienne Belgique. Om aan deze storyline te beginnen moeten we er eerst voor zorgen dat de personen en organisaties binnen dit model acties kunnen ondernemen. Dit doen we door hen </w:t>
+        <w:t xml:space="preserve">Het sneuvelmodel werd opgebouwd aan de hand van use cases. Een use case is een specifieke situatie voor gegevensuitwisseling waarvoor de datastandaard gebruikt kan worden. </w:t>
+      </w:r>
+    </w:p>
+    <w:p>
+      <w:pPr>
+        <w:spacing w:before="60" w:after="60"/>
+        <w:jc w:val="both"/>
+        <w:rPr>
+          <w:rFonts w:ascii="Calibri" w:eastAsia="Calibri" w:hAnsi="Calibri" w:cs="Calibri"/>
+          <w:lang w:val="nl-BE"/>
+        </w:rPr>
+      </w:pPr>
+    </w:p>
+    <w:p>
+      <w:pPr>
+        <w:spacing w:before="60" w:after="60"/>
+        <w:jc w:val="both"/>
+        <w:rPr>
+          <w:rFonts w:ascii="Calibri" w:eastAsia="Calibri" w:hAnsi="Calibri" w:cs="Calibri"/>
+          <w:lang w:val="nl-BE"/>
+        </w:rPr>
+      </w:pPr>
+      <w:r>
+        <w:rPr>
+          <w:rFonts w:ascii="Calibri" w:eastAsia="Calibri" w:hAnsi="Calibri" w:cs="Calibri"/>
+          <w:lang w:val="nl-BE"/>
+        </w:rPr>
+        <w:t>Vooraleer tot het volledige sneuvelmodel wordt overgegaan, worden de verschillende elementen van het model via een storyline voorgesteld. Een storyline laat toe om via een verhaal door het model geleid te worden, waarbij de klassen worden ingevuld met concrete data om het model beter begrijpbaar te maken. De komende werkgroepen zullen verschillende storylines aan bod komen.</w:t>
+      </w:r>
+    </w:p>
+    <w:p>
+      <w:pPr>
+        <w:spacing w:before="60" w:after="60"/>
+        <w:jc w:val="both"/>
+        <w:rPr>
+          <w:rFonts w:ascii="Calibri" w:eastAsia="Calibri" w:hAnsi="Calibri" w:cs="Calibri"/>
+          <w:lang w:val="nl-BE"/>
+        </w:rPr>
+      </w:pPr>
+    </w:p>
+    <w:p>
+      <w:pPr>
+        <w:spacing w:before="60" w:after="60"/>
+        <w:jc w:val="both"/>
+        <w:rPr>
+          <w:rFonts w:ascii="Calibri" w:eastAsia="Calibri" w:hAnsi="Calibri" w:cs="Calibri"/>
+          <w:lang w:val="nl-BE"/>
+        </w:rPr>
+      </w:pPr>
+      <w:r>
+        <w:rPr>
+          <w:rFonts w:ascii="Calibri" w:eastAsia="Calibri" w:hAnsi="Calibri" w:cs="Calibri"/>
+          <w:lang w:val="nl-BE"/>
+        </w:rPr>
+        <w:t xml:space="preserve">De storyline voor deze werkgroep is de volgende: Fien wil graag naar een concert gaan van het BRDCST Festival dat plaatsvindt  in de Ancienne Belgique. Om aan deze storyline te beginnen moeten we er eerst voor zorgen dat de personen en organisaties binnen dit model acties kunnen ondernemen. Dit doen we door hen </w:t>
       </w:r>
       <w:r>
         <w:rPr>
@@ -2667,14 +2217,7 @@
           <w:rFonts w:ascii="Calibri" w:eastAsia="Calibri" w:hAnsi="Calibri" w:cs="Calibri"/>
           <w:lang w:val="nl-BE"/>
         </w:rPr>
-        <w:t xml:space="preserve"> te maken. De klasse Agent werd overgenomen uit </w:t>
-      </w:r>
-      <w:r>
-        <w:rPr>
-          <w:rFonts w:ascii="Calibri" w:eastAsia="Calibri" w:hAnsi="Calibri" w:cs="Calibri"/>
-          <w:lang w:val="nl-BE"/>
-        </w:rPr>
-        <w:t>OSLO-Generiek. Agents kunnen personen of organisaties zijn, waarbij in dit model de klasse Persoon werd overgenomen uit OSLO-Persoon en de klasse Organisatie werd overgenomen uit OSLO-Organisatie.</w:t>
+        <w:t xml:space="preserve"> te maken. De klasse Agent werd overgenomen uit OSLO-Generiek. Agents kunnen personen of organisaties zijn, waarbij in dit model de klasse Persoon werd overgenomen uit OSLO-Persoon en de klasse Organisatie werd overgenomen uit OSLO-Organisatie.</w:t>
       </w:r>
     </w:p>
     <w:p>
@@ -2716,21 +2259,7 @@
           <w:rFonts w:ascii="Calibri" w:eastAsia="Calibri" w:hAnsi="Calibri" w:cs="Calibri"/>
           <w:lang w:val="nl-BE"/>
         </w:rPr>
-        <w:t xml:space="preserve"> van culturele activiteiten. Een Pa</w:t>
-      </w:r>
-      <w:r>
-        <w:rPr>
-          <w:rFonts w:ascii="Calibri" w:eastAsia="Calibri" w:hAnsi="Calibri" w:cs="Calibri"/>
-          <w:lang w:val="nl-BE"/>
-        </w:rPr>
-        <w:t>rticipant kan verschillende vormen aannemen, in deze storyline is de participant een natuurlijk persoon. Fien heeft een naam, adres, contactinfo, een geboortedatum, rijksregisternummer en een nationaliteit. Deze zaken werden overgenomen uit OSLO-Generiek::</w:t>
-      </w:r>
-      <w:r>
-        <w:rPr>
-          <w:rFonts w:ascii="Calibri" w:eastAsia="Calibri" w:hAnsi="Calibri" w:cs="Calibri"/>
-          <w:lang w:val="nl-BE"/>
-        </w:rPr>
-        <w:t>Agent en OSLO-Persoon.</w:t>
+        <w:t xml:space="preserve"> van culturele activiteiten. Een Participant kan verschillende vormen aannemen, in deze storyline is de participant een natuurlijk persoon. Fien heeft een naam, adres, contactinfo, een geboortedatum, rijksregisternummer en een nationaliteit. Deze zaken werden overgenomen uit OSLO-Generiek::Agent en OSLO-Persoon.</w:t>
       </w:r>
     </w:p>
     <w:p>
@@ -2831,15 +2360,7 @@
           <w:i/>
           <w:lang w:val="nl-BE"/>
         </w:rPr>
-        <w:t>deelneemt? Zijn er relaties tussen participanten mogelijk? Bijvoorbeeld in g</w:t>
-      </w:r>
-      <w:r>
-        <w:rPr>
-          <w:rFonts w:ascii="Calibri" w:eastAsia="Calibri" w:hAnsi="Calibri" w:cs="Calibri"/>
-          <w:i/>
-          <w:lang w:val="nl-BE"/>
-        </w:rPr>
-        <w:t xml:space="preserve">roep, met een gids of in een gezin. Dit is vaak interessante informatie voor analyses. </w:t>
+        <w:t xml:space="preserve">deelneemt? Zijn er relaties tussen participanten mogelijk? Bijvoorbeeld in groep, met een gids of in een gezin. Dit is vaak interessante informatie voor analyses. </w:t>
       </w:r>
     </w:p>
     <w:p>
@@ -2880,15 +2401,7 @@
           <w:i/>
           <w:lang w:val="nl-BE"/>
         </w:rPr>
-        <w:t>het gehaald worden uit het AlgemeenParticipantKenmerk of SociodemografischKenmerk va</w:t>
-      </w:r>
-      <w:r>
-        <w:rPr>
-          <w:rFonts w:ascii="Calibri" w:eastAsia="Calibri" w:hAnsi="Calibri" w:cs="Calibri"/>
-          <w:i/>
-          <w:lang w:val="nl-BE"/>
-        </w:rPr>
-        <w:t>n het ParticipantProfiel, maar het zou logisch kunnen zijn om rechtstreeks een relatie tussen participanten te kunnen leggen.</w:t>
+        <w:t>het gehaald worden uit het AlgemeenParticipantKenmerk of SociodemografischKenmerk van het ParticipantProfiel, maar het zou logisch kunnen zijn om rechtstreeks een relatie tussen participanten te kunnen leggen.</w:t>
       </w:r>
     </w:p>
     <w:p>
@@ -2932,38 +2445,24 @@
           <w:rFonts w:ascii="Calibri" w:eastAsia="Calibri" w:hAnsi="Calibri" w:cs="Calibri"/>
           <w:lang w:val="nl-BE"/>
         </w:rPr>
-        <w:t xml:space="preserve"> in zijn/haar bezit. Uit het ParticipantProfiel van Fien blijkt dat ze regelmatig boe</w:t>
-      </w:r>
-      <w:r>
-        <w:rPr>
-          <w:rFonts w:ascii="Calibri" w:eastAsia="Calibri" w:hAnsi="Calibri" w:cs="Calibri"/>
-          <w:lang w:val="nl-BE"/>
-        </w:rPr>
-        <w:t>ken ontleent en naar concerten gaat. Ook duidde Fien aan dat ze graag via mail op de hoogte gehouden wordt van activiteiten binnen haar aangeduide interesses. Deze toestemming zal worden overgenomen van OSLO-Consent in de volgende iteratie van het model.</w:t>
-      </w:r>
-    </w:p>
-    <w:p>
-      <w:pPr>
-        <w:spacing w:before="60" w:after="60"/>
-        <w:jc w:val="both"/>
-        <w:rPr>
-          <w:rFonts w:ascii="Calibri" w:eastAsia="Calibri" w:hAnsi="Calibri" w:cs="Calibri"/>
-          <w:lang w:val="nl-BE"/>
-        </w:rPr>
-      </w:pPr>
-      <w:r>
-        <w:rPr>
-          <w:rFonts w:ascii="Calibri" w:eastAsia="Calibri" w:hAnsi="Calibri" w:cs="Calibri"/>
-          <w:lang w:val="nl-BE"/>
-        </w:rPr>
-        <w:t>E</w:t>
-      </w:r>
-      <w:r>
-        <w:rPr>
-          <w:rFonts w:ascii="Calibri" w:eastAsia="Calibri" w:hAnsi="Calibri" w:cs="Calibri"/>
-          <w:lang w:val="nl-BE"/>
-        </w:rPr>
-        <w:t xml:space="preserve">r zijn verschillende klasses gekoppeld aan de klasse ParticipantProfiel. Onder een </w:t>
+        <w:t xml:space="preserve"> in zijn/haar bezit. Uit het ParticipantProfiel van Fien blijkt dat ze regelmatig boeken ontleent en naar concerten gaat. Ook duidde Fien aan dat ze graag via mail op de hoogte gehouden wordt van activiteiten binnen haar aangeduide interesses. Deze toestemming zal worden overgenomen van OSLO-Consent in de volgende iteratie van het model.</w:t>
+      </w:r>
+    </w:p>
+    <w:p>
+      <w:pPr>
+        <w:spacing w:before="60" w:after="60"/>
+        <w:jc w:val="both"/>
+        <w:rPr>
+          <w:rFonts w:ascii="Calibri" w:eastAsia="Calibri" w:hAnsi="Calibri" w:cs="Calibri"/>
+          <w:lang w:val="nl-BE"/>
+        </w:rPr>
+      </w:pPr>
+      <w:r>
+        <w:rPr>
+          <w:rFonts w:ascii="Calibri" w:eastAsia="Calibri" w:hAnsi="Calibri" w:cs="Calibri"/>
+          <w:lang w:val="nl-BE"/>
+        </w:rPr>
+        <w:t xml:space="preserve">Er zijn verschillende klasses gekoppeld aan de klasse ParticipantProfiel. Onder een </w:t>
       </w:r>
       <w:r>
         <w:rPr>
@@ -2993,14 +2492,7 @@
           <w:rFonts w:ascii="Calibri" w:eastAsia="Calibri" w:hAnsi="Calibri" w:cs="Calibri"/>
           <w:lang w:val="nl-BE"/>
         </w:rPr>
-        <w:t>en. Zo valt</w:t>
-      </w:r>
-      <w:r>
-        <w:rPr>
-          <w:rFonts w:ascii="Calibri" w:eastAsia="Calibri" w:hAnsi="Calibri" w:cs="Calibri"/>
-          <w:lang w:val="nl-BE"/>
-        </w:rPr>
-        <w:t xml:space="preserve"> ze binnen een bepaalde leeftijdsklasse, heeft ze een locatie en heeft ze een onderwijsniveau. Haar deelnames aan activiteiten worden geregistreerd als </w:t>
+        <w:t xml:space="preserve">en. Zo valt ze binnen een bepaalde leeftijdsklasse, heeft ze een locatie en heeft ze een onderwijsniveau. Haar deelnames aan activiteiten worden geregistreerd als </w:t>
       </w:r>
       <w:r>
         <w:rPr>
@@ -3041,15 +2533,7 @@
           <w:i/>
           <w:lang w:val="nl-BE"/>
         </w:rPr>
-        <w:t>Q: Is het mogelijk om deelname algemener te definiëren, en Cultuurdeelname als mogelij</w:t>
-      </w:r>
-      <w:r>
-        <w:rPr>
-          <w:rFonts w:ascii="Calibri" w:eastAsia="Calibri" w:hAnsi="Calibri" w:cs="Calibri"/>
-          <w:i/>
-          <w:lang w:val="nl-BE"/>
-        </w:rPr>
-        <w:t xml:space="preserve">ke </w:t>
+        <w:t xml:space="preserve">Q: Is het mogelijk om deelname algemener te definiëren, en Cultuurdeelname als mogelijke </w:t>
       </w:r>
     </w:p>
     <w:p>
@@ -3109,15 +2593,7 @@
           <w:i/>
           <w:lang w:val="nl-BE"/>
         </w:rPr>
-        <w:t>andere trajecten, zou het interessant zijn om Deelname dus algemener te defi</w:t>
-      </w:r>
-      <w:r>
-        <w:rPr>
-          <w:rFonts w:ascii="Calibri" w:eastAsia="Calibri" w:hAnsi="Calibri" w:cs="Calibri"/>
-          <w:i/>
-          <w:lang w:val="nl-BE"/>
-        </w:rPr>
-        <w:t>niëren.</w:t>
+        <w:t>andere trajecten, zou het interessant zijn om Deelname dus algemener te definiëren.</w:t>
       </w:r>
     </w:p>
     <w:p>
@@ -3178,13 +2654,6 @@
           <w:lang w:val="nl-BE"/>
         </w:rPr>
         <w:tab/>
-      </w:r>
-      <w:r>
-        <w:rPr>
-          <w:rFonts w:ascii="Calibri" w:eastAsia="Calibri" w:hAnsi="Calibri" w:cs="Calibri"/>
-          <w:i/>
-          <w:lang w:val="nl-BE"/>
-        </w:rPr>
         <w:t>Q: Kan een Cultuurdeelname ook bijvoorbeeld een lidmaatschap van een vereniging zijn?</w:t>
       </w:r>
     </w:p>
@@ -3280,15 +2749,7 @@
           <w:lang w:val="nl-BE"/>
         </w:rPr>
         <w:tab/>
-        <w:t>A</w:t>
-      </w:r>
-      <w:r>
-        <w:rPr>
-          <w:rFonts w:ascii="Calibri" w:eastAsia="Calibri" w:hAnsi="Calibri" w:cs="Calibri"/>
-          <w:i/>
-          <w:lang w:val="nl-BE"/>
-        </w:rPr>
-        <w:t>: Dat klopt.</w:t>
+        <w:t>A: Dat klopt.</w:t>
       </w:r>
     </w:p>
     <w:p>
@@ -3330,14 +2791,7 @@
           <w:rFonts w:ascii="Calibri" w:eastAsia="Calibri" w:hAnsi="Calibri" w:cs="Calibri"/>
           <w:lang w:val="nl-BE"/>
         </w:rPr>
-        <w:t>die kan opgedeeld worden in verschillende concerten waarvoor individueel tickets gekocht kunnen worden. De klasse Activiteit heeft tal van attributen. Zo is er een beschrijving, contactinfo, infrastructuur, een locate, naam en type. Het concert van Black M</w:t>
-      </w:r>
-      <w:r>
-        <w:rPr>
-          <w:rFonts w:ascii="Calibri" w:eastAsia="Calibri" w:hAnsi="Calibri" w:cs="Calibri"/>
-          <w:lang w:val="nl-BE"/>
-        </w:rPr>
-        <w:t xml:space="preserve">idi is dan weer gekoppeld aan een </w:t>
+        <w:t xml:space="preserve">die kan opgedeeld worden in verschillende concerten waarvoor individueel tickets gekocht kunnen worden. De klasse Activiteit heeft tal van attributen. Zo is er een beschrijving, contactinfo, infrastructuur, een locate, naam en type. Het concert van Black Midi is dan weer gekoppeld aan een </w:t>
       </w:r>
       <w:r>
         <w:rPr>
@@ -3417,15 +2871,7 @@
           <w:lang w:val="nl-BE"/>
         </w:rPr>
         <w:tab/>
-        <w:t xml:space="preserve">Q: Beperkt </w:t>
-      </w:r>
-      <w:r>
-        <w:rPr>
-          <w:rFonts w:ascii="Calibri" w:eastAsia="Calibri" w:hAnsi="Calibri" w:cs="Calibri"/>
-          <w:i/>
-          <w:lang w:val="nl-BE"/>
-        </w:rPr>
-        <w:t xml:space="preserve">de klasse Activiteit zich hier enkel tot het presenteren van de activiteit (het concert), </w:t>
+        <w:t xml:space="preserve">Q: Beperkt de klasse Activiteit zich hier enkel tot het presenteren van de activiteit (het concert), </w:t>
       </w:r>
     </w:p>
     <w:p>
@@ -3498,15 +2944,7 @@
           <w:i/>
           <w:lang w:val="nl-BE"/>
         </w:rPr>
-        <w:t>A: Dit is een vraag die in de werkgroepen zal</w:t>
-      </w:r>
-      <w:r>
-        <w:rPr>
-          <w:rFonts w:ascii="Calibri" w:eastAsia="Calibri" w:hAnsi="Calibri" w:cs="Calibri"/>
-          <w:i/>
-          <w:lang w:val="nl-BE"/>
-        </w:rPr>
-        <w:t xml:space="preserve"> behandeld moeten worden, het gaat hier </w:t>
+        <w:t xml:space="preserve">A: Dit is een vraag die in de werkgroepen zal behandeld moeten worden, het gaat hier </w:t>
       </w:r>
     </w:p>
     <w:p>
@@ -3546,15 +2984,7 @@
           <w:i/>
           <w:lang w:val="nl-BE"/>
         </w:rPr>
-        <w:t>gaat het over cultuurparticipatie, iemand die aan cultuur doet. Wanneer wordt gerefereerd naar het ‘stuk/werk’ zelf, dan komt</w:t>
-      </w:r>
-      <w:r>
-        <w:rPr>
-          <w:rFonts w:ascii="Calibri" w:eastAsia="Calibri" w:hAnsi="Calibri" w:cs="Calibri"/>
-          <w:i/>
-          <w:lang w:val="nl-BE"/>
-        </w:rPr>
-        <w:t xml:space="preserve"> OSLO-Cultureel Object erbij kijken. We </w:t>
+        <w:t xml:space="preserve">gaat het over cultuurparticipatie, iemand die aan cultuur doet. Wanneer wordt gerefereerd naar het ‘stuk/werk’ zelf, dan komt OSLO-Cultureel Object erbij kijken. We </w:t>
       </w:r>
       <w:r>
         <w:rPr>
@@ -3583,15 +3013,7 @@
           <w:i/>
           <w:lang w:val="nl-BE"/>
         </w:rPr>
-        <w:t>A: Er is een verschil tussen de creatie en de uitvoering. Bv. de creatie is het schrij</w:t>
-      </w:r>
-      <w:r>
-        <w:rPr>
-          <w:rFonts w:ascii="Calibri" w:eastAsia="Calibri" w:hAnsi="Calibri" w:cs="Calibri"/>
-          <w:i/>
-          <w:lang w:val="nl-BE"/>
-        </w:rPr>
-        <w:t>ven van een boek, en de uitvoering is het lezen van het boek. De uitvoering zelf kan terug een product worden, bv. een concert. Het ‘product’ in de zin van ‘het werk’ is reeds opgenomen in OSLO-Cultureel Erfgoed Object.</w:t>
+        <w:t>A: Er is een verschil tussen de creatie en de uitvoering. Bv. de creatie is het schrijven van een boek, en de uitvoering is het lezen van het boek. De uitvoering zelf kan terug een product worden, bv. een concert. Het ‘product’ in de zin van ‘het werk’ is reeds opgenomen in OSLO-Cultureel Erfgoed Object.</w:t>
       </w:r>
     </w:p>
     <w:p>
@@ -3611,15 +3033,7 @@
           <w:lang w:val="nl-BE"/>
         </w:rPr>
         <w:tab/>
-        <w:t>Q: Had er geen definitie van Activi</w:t>
-      </w:r>
-      <w:r>
-        <w:rPr>
-          <w:rFonts w:ascii="Calibri" w:eastAsia="Calibri" w:hAnsi="Calibri" w:cs="Calibri"/>
-          <w:i/>
-          <w:lang w:val="nl-BE"/>
-        </w:rPr>
-        <w:t>teit en Participant gemaakt moeten worden voor dit traject</w:t>
+        <w:t>Q: Had er geen definitie van Activiteit en Participant gemaakt moeten worden voor dit traject</w:t>
       </w:r>
     </w:p>
     <w:p>
@@ -3700,15 +3114,7 @@
           <w:lang w:val="nl-BE"/>
         </w:rPr>
         <w:tab/>
-        <w:t>A: Er zal</w:t>
-      </w:r>
-      <w:r>
-        <w:rPr>
-          <w:rFonts w:ascii="Calibri" w:eastAsia="Calibri" w:hAnsi="Calibri" w:cs="Calibri"/>
-          <w:i/>
-          <w:lang w:val="nl-BE"/>
-        </w:rPr>
-        <w:t xml:space="preserve"> gekeken worden hoe we daar meer een soort hybride van kunnen maken.</w:t>
+        <w:t>A: Er zal gekeken worden hoe we daar meer een soort hybride van kunnen maken.</w:t>
       </w:r>
     </w:p>
     <w:p>
@@ -3766,14 +3172,7 @@
           <w:rFonts w:ascii="Calibri" w:eastAsia="Calibri" w:hAnsi="Calibri" w:cs="Calibri"/>
           <w:lang w:val="nl-BE"/>
         </w:rPr>
-        <w:t xml:space="preserve"> (socia</w:t>
-      </w:r>
-      <w:r>
-        <w:rPr>
-          <w:rFonts w:ascii="Calibri" w:eastAsia="Calibri" w:hAnsi="Calibri" w:cs="Calibri"/>
-          <w:lang w:val="nl-BE"/>
-        </w:rPr>
-        <w:t xml:space="preserve">le media, email, post, …). </w:t>
+        <w:t xml:space="preserve"> (sociale media, email, post, …). </w:t>
       </w:r>
     </w:p>
     <w:p>
@@ -3846,15 +3245,7 @@
           <w:i/>
           <w:lang w:val="nl-BE"/>
         </w:rPr>
-        <w:t>de Activiteit en degene die de Activiteit inricht. Het is niet steeds de Agent die de P</w:t>
-      </w:r>
-      <w:r>
-        <w:rPr>
-          <w:rFonts w:ascii="Calibri" w:eastAsia="Calibri" w:hAnsi="Calibri" w:cs="Calibri"/>
-          <w:i/>
-          <w:lang w:val="nl-BE"/>
-        </w:rPr>
-        <w:t>romotie uitvoert. Een Kanaal kan intermediair zijn.</w:t>
+        <w:t>de Activiteit en degene die de Activiteit inricht. Het is niet steeds de Agent die de Promotie uitvoert. Een Kanaal kan intermediair zijn.</w:t>
       </w:r>
     </w:p>
     <w:p>
@@ -3926,14 +3317,7 @@
           <w:rFonts w:ascii="Calibri" w:eastAsia="Calibri" w:hAnsi="Calibri" w:cs="Calibri"/>
           <w:lang w:val="nl-BE"/>
         </w:rPr>
-        <w:t>in de plaats. Er is niet noodzakelijk ee</w:t>
-      </w:r>
-      <w:r>
-        <w:rPr>
-          <w:rFonts w:ascii="Calibri" w:eastAsia="Calibri" w:hAnsi="Calibri" w:cs="Calibri"/>
-          <w:lang w:val="nl-BE"/>
-        </w:rPr>
-        <w:t>n Transactie of Ticket gekoppeld aan een Deelname. Bv. het uitlenen van een boek gebeurt zonder Transactie of Ticket.</w:t>
+        <w:t>in de plaats. Er is niet noodzakelijk een Transactie of Ticket gekoppeld aan een Deelname. Bv. het uitlenen van een boek gebeurt zonder Transactie of Ticket.</w:t>
       </w:r>
     </w:p>
     <w:p>
@@ -3979,15 +3363,7 @@
           <w:i/>
           <w:lang w:val="nl-BE"/>
         </w:rPr>
-        <w:t>een bepaalde Activiteit, en in sommige geval</w:t>
-      </w:r>
-      <w:r>
-        <w:rPr>
-          <w:rFonts w:ascii="Calibri" w:eastAsia="Calibri" w:hAnsi="Calibri" w:cs="Calibri"/>
-          <w:i/>
-          <w:lang w:val="nl-BE"/>
-        </w:rPr>
-        <w:t>len vereist is voor Deelname?</w:t>
+        <w:t>een bepaalde Activiteit, en in sommige gevallen vereist is voor Deelname?</w:t>
       </w:r>
     </w:p>
     <w:p>
@@ -4096,15 +3472,7 @@
           <w:lang w:val="nl-BE"/>
         </w:rPr>
         <w:tab/>
-        <w:t>A: Dit is momenteel nog niet in het model opgenomen maar dit kan b</w:t>
-      </w:r>
-      <w:r>
-        <w:rPr>
-          <w:rFonts w:ascii="Calibri" w:eastAsia="Calibri" w:hAnsi="Calibri" w:cs="Calibri"/>
-          <w:i/>
-          <w:lang w:val="nl-BE"/>
-        </w:rPr>
-        <w:t xml:space="preserve">ekeken worden in </w:t>
+        <w:t xml:space="preserve">A: Dit is momenteel nog niet in het model opgenomen maar dit kan bekeken worden in </w:t>
       </w:r>
     </w:p>
     <w:p>
@@ -4165,15 +3533,7 @@
           <w:i/>
           <w:lang w:val="nl-BE"/>
         </w:rPr>
-        <w:t>afleiden is nog een andere zaak. Kwaliteit kan ook los staan van Feedback. Er kan eventueel iets aparts voorzien worden</w:t>
-      </w:r>
-      <w:r>
-        <w:rPr>
-          <w:rFonts w:ascii="Calibri" w:eastAsia="Calibri" w:hAnsi="Calibri" w:cs="Calibri"/>
-          <w:i/>
-          <w:lang w:val="nl-BE"/>
-        </w:rPr>
-        <w:t xml:space="preserve"> in het model om Kwaliteit te capteren, ofwel bij het Profiel, ofwel bij de Activiteit zelf. Het is wel belangrijk om Kwaliteit te definiëren en om te kijken hoe het praktisch ingevuld kan worden. De doelen van de klassen moeten verduidelijkt worden.</w:t>
+        <w:t>afleiden is nog een andere zaak. Kwaliteit kan ook los staan van Feedback. Er kan eventueel iets aparts voorzien worden in het model om Kwaliteit te capteren, ofwel bij het Profiel, ofwel bij de Activiteit zelf. Het is wel belangrijk om Kwaliteit te definiëren en om te kijken hoe het praktisch ingevuld kan worden. De doelen van de klassen moeten verduidelijkt worden.</w:t>
       </w:r>
     </w:p>
     <w:p>
@@ -4194,15 +3554,7 @@
           <w:lang w:val="nl-BE"/>
         </w:rPr>
         <w:tab/>
-        <w:t>Q: B</w:t>
-      </w:r>
-      <w:r>
-        <w:rPr>
-          <w:rFonts w:ascii="Calibri" w:eastAsia="Calibri" w:hAnsi="Calibri" w:cs="Calibri"/>
-          <w:i/>
-          <w:lang w:val="nl-BE"/>
-        </w:rPr>
-        <w:t>estaan algemene kwaliteitsoordelen in de cultuursector?</w:t>
+        <w:t>Q: Bestaan algemene kwaliteitsoordelen in de cultuursector?</w:t>
       </w:r>
     </w:p>
     <w:p>
@@ -4251,15 +3603,7 @@
           <w:i/>
           <w:lang w:val="nl-BE"/>
         </w:rPr>
-        <w:t>aspecten zoals bijvoorbeeld expertencommissies die kijken of een activiteit kwalitatief genoeg is voor een subsidie, of bijvoorbe</w:t>
-      </w:r>
-      <w:r>
-        <w:rPr>
-          <w:rFonts w:ascii="Calibri" w:eastAsia="Calibri" w:hAnsi="Calibri" w:cs="Calibri"/>
-          <w:i/>
-          <w:lang w:val="nl-BE"/>
-        </w:rPr>
-        <w:t>eld publiekstevredenheid.</w:t>
+        <w:t>aspecten zoals bijvoorbeeld expertencommissies die kijken of een activiteit kwalitatief genoeg is voor een subsidie, of bijvoorbeeld publiekstevredenheid.</w:t>
       </w:r>
     </w:p>
     <w:p>
@@ -4398,14 +3742,7 @@
           <w:rFonts w:ascii="Calibri" w:eastAsia="Calibri" w:hAnsi="Calibri" w:cs="Calibri"/>
           <w:lang w:val="nl-BE"/>
         </w:rPr>
-        <w:t xml:space="preserve"> gedefinieerd. Deze heeft </w:t>
-      </w:r>
-      <w:r>
-        <w:rPr>
-          <w:rFonts w:ascii="Calibri" w:eastAsia="Calibri" w:hAnsi="Calibri" w:cs="Calibri"/>
-          <w:lang w:val="nl-BE"/>
-        </w:rPr>
-        <w:t xml:space="preserve">een relatie met het </w:t>
+        <w:t xml:space="preserve"> gedefinieerd. Deze heeft een relatie met het </w:t>
       </w:r>
       <w:r>
         <w:rPr>
@@ -4504,15 +3841,7 @@
           <w:lang w:val="nl-BE"/>
         </w:rPr>
         <w:tab/>
-        <w:t>A: AlgemeenAanbiederKenmerk</w:t>
-      </w:r>
-      <w:r>
-        <w:rPr>
-          <w:rFonts w:ascii="Calibri" w:eastAsia="Calibri" w:hAnsi="Calibri" w:cs="Calibri"/>
-          <w:i/>
-          <w:lang w:val="nl-BE"/>
-        </w:rPr>
-        <w:t xml:space="preserve"> gaat over de Aanbieder zelf, wat die typeert. Algemene </w:t>
+        <w:t xml:space="preserve">A: AlgemeenAanbiederKenmerk gaat over de Aanbieder zelf, wat die typeert. Algemene </w:t>
       </w:r>
     </w:p>
     <w:p>
@@ -4572,15 +3901,7 @@
           <w:lang w:val="nl-BE"/>
         </w:rPr>
         <w:tab/>
-        <w:t xml:space="preserve">Opmerking: Er moet een typering van de rollen komen, een rolverdeling </w:t>
-      </w:r>
-      <w:r>
-        <w:rPr>
-          <w:rFonts w:ascii="Calibri" w:eastAsia="Calibri" w:hAnsi="Calibri" w:cs="Calibri"/>
-          <w:i/>
-          <w:lang w:val="nl-BE"/>
-        </w:rPr>
-        <w:t xml:space="preserve">of verhouding. Zodat de </w:t>
+        <w:t xml:space="preserve">Opmerking: Er moet een typering van de rollen komen, een rolverdeling of verhouding. Zodat de </w:t>
       </w:r>
     </w:p>
     <w:p>
@@ -4680,15 +4001,7 @@
           <w:i/>
           <w:lang w:val="nl-BE"/>
         </w:rPr>
-        <w:t>A</w:t>
-      </w:r>
-      <w:r>
-        <w:rPr>
-          <w:rFonts w:ascii="Calibri" w:eastAsia="Calibri" w:hAnsi="Calibri" w:cs="Calibri"/>
-          <w:i/>
-          <w:lang w:val="nl-BE"/>
-        </w:rPr>
-        <w:t>: Dat wordt meegenomen naar de volgende iteratie van het model.</w:t>
+        <w:t>A: Dat wordt meegenomen naar de volgende iteratie van het model.</w:t>
       </w:r>
     </w:p>
     <w:p>
@@ -4709,15 +4022,7 @@
           <w:lang w:val="nl-BE"/>
         </w:rPr>
         <w:lastRenderedPageBreak/>
-        <w:t>Opmerking: Belangrijk om niet uit het oog te verliezen: het voorbeeld van twee gezelschappen die aan één voorstelling werken. Binnen de creatie-rol kunnen er verschillende makers zijn, zoals e</w:t>
-      </w:r>
-      <w:r>
-        <w:rPr>
-          <w:rFonts w:ascii="Calibri" w:eastAsia="Calibri" w:hAnsi="Calibri" w:cs="Calibri"/>
-          <w:i/>
-          <w:lang w:val="nl-BE"/>
-        </w:rPr>
-        <w:t>en choreograaf die los staat van een dansgezelschap.</w:t>
+        <w:t>Opmerking: Belangrijk om niet uit het oog te verliezen: het voorbeeld van twee gezelschappen die aan één voorstelling werken. Binnen de creatie-rol kunnen er verschillende makers zijn, zoals een choreograaf die los staat van een dansgezelschap.</w:t>
       </w:r>
     </w:p>
     <w:p>
@@ -4778,15 +4083,7 @@
           <w:i/>
           <w:lang w:val="nl-BE"/>
         </w:rPr>
-        <w:t>materiële zaken) hoe een concept tot een o</w:t>
-      </w:r>
-      <w:r>
-        <w:rPr>
-          <w:rFonts w:ascii="Calibri" w:eastAsia="Calibri" w:hAnsi="Calibri" w:cs="Calibri"/>
-          <w:i/>
-          <w:lang w:val="nl-BE"/>
-        </w:rPr>
-        <w:t>bject is uitgewerkt.</w:t>
+        <w:t>materiële zaken) hoe een concept tot een object is uitgewerkt.</w:t>
       </w:r>
     </w:p>
     <w:p>
@@ -4830,14 +4127,7 @@
           <w:rFonts w:ascii="Calibri" w:eastAsia="Calibri" w:hAnsi="Calibri" w:cs="Calibri"/>
           <w:lang w:val="nl-BE"/>
         </w:rPr>
-        <w:t xml:space="preserve"> is enerzijds gelinkt als Infrastructuur als attribuut bij Activiteit. Anderzijds is het ook voorzien dat een Aanbieder een InfrastructuurAanbod heeft. Parallel met dit traject loopt een ander OSLO traject, nl. OSLO C</w:t>
-      </w:r>
-      <w:r>
-        <w:rPr>
-          <w:rFonts w:ascii="Calibri" w:eastAsia="Calibri" w:hAnsi="Calibri" w:cs="Calibri"/>
-          <w:lang w:val="nl-BE"/>
-        </w:rPr>
-        <w:t>ultuur- en Jeugdinfrastructuur. De bedoeling is om in het traject OSLO Doelgericht Digitaal Transformeren enkel de essentiële zaken voor cultuurparticipatie mee te nemen.</w:t>
+        <w:t xml:space="preserve"> is enerzijds gelinkt als Infrastructuur als attribuut bij Activiteit. Anderzijds is het ook voorzien dat een Aanbieder een InfrastructuurAanbod heeft. Parallel met dit traject loopt een ander OSLO traject, nl. OSLO Cultuur- en Jeugdinfrastructuur. De bedoeling is om in het traject OSLO Doelgericht Digitaal Transformeren enkel de essentiële zaken voor cultuurparticipatie mee te nemen.</w:t>
       </w:r>
     </w:p>
     <w:p>
@@ -4863,15 +4153,7 @@
           <w:i/>
           <w:lang w:val="nl-BE"/>
         </w:rPr>
-        <w:t xml:space="preserve">Q: Het te huur aanbieden van Infrastructuur in het kader van een cultuuractiviteit, </w:t>
-      </w:r>
-      <w:r>
-        <w:rPr>
-          <w:rFonts w:ascii="Calibri" w:eastAsia="Calibri" w:hAnsi="Calibri" w:cs="Calibri"/>
-          <w:i/>
-          <w:lang w:val="nl-BE"/>
-        </w:rPr>
-        <w:t xml:space="preserve">kan dit hier </w:t>
+        <w:t xml:space="preserve">Q: Het te huur aanbieden van Infrastructuur in het kader van een cultuuractiviteit, kan dit hier </w:t>
       </w:r>
     </w:p>
     <w:p>
@@ -4912,15 +4194,7 @@
           <w:lang w:val="nl-BE"/>
         </w:rPr>
         <w:tab/>
-        <w:t>A: Het zijn eerder ondersteunende dienste</w:t>
-      </w:r>
-      <w:r>
-        <w:rPr>
-          <w:rFonts w:ascii="Calibri" w:eastAsia="Calibri" w:hAnsi="Calibri" w:cs="Calibri"/>
-          <w:i/>
-          <w:lang w:val="nl-BE"/>
-        </w:rPr>
-        <w:t xml:space="preserve">n, zoals reservaties, die noodzakelijk zijn om </w:t>
+        <w:t xml:space="preserve">A: Het zijn eerder ondersteunende diensten, zoals reservaties, die noodzakelijk zijn om </w:t>
       </w:r>
     </w:p>
     <w:p>
@@ -4960,15 +4234,7 @@
           <w:i/>
           <w:lang w:val="nl-BE"/>
         </w:rPr>
-        <w:t xml:space="preserve">Q: Hoe ver of niet ver wil je gaan in het definiëren van Infrastructuur? Bij OSLO Cultuur- en Jeugdinfrastructuur ging het in de Business Werkgroep sterk over infrastructuur zoals terreinen, percelen, gebouwen, … Maar kan infrastructuur ook niet over meer </w:t>
-      </w:r>
-      <w:r>
-        <w:rPr>
-          <w:rFonts w:ascii="Calibri" w:eastAsia="Calibri" w:hAnsi="Calibri" w:cs="Calibri"/>
-          <w:i/>
-          <w:lang w:val="nl-BE"/>
-        </w:rPr>
-        <w:t>gaan, zoals een band die zijn instrumenten huurt? Hoort dit ook onder infrastructuur? En in welk traject hoort dit dan thuis?</w:t>
+        <w:t>Q: Hoe ver of niet ver wil je gaan in het definiëren van Infrastructuur? Bij OSLO Cultuur- en Jeugdinfrastructuur ging het in de Business Werkgroep sterk over infrastructuur zoals terreinen, percelen, gebouwen, … Maar kan infrastructuur ook niet over meer gaan, zoals een band die zijn instrumenten huurt? Hoort dit ook onder infrastructuur? En in welk traject hoort dit dan thuis?</w:t>
       </w:r>
     </w:p>
     <w:p>
@@ -5009,15 +4275,7 @@
           <w:i/>
           <w:lang w:val="nl-BE"/>
         </w:rPr>
-        <w:t xml:space="preserve">de activiteit maar wat daar exact onder </w:t>
-      </w:r>
-      <w:r>
-        <w:rPr>
-          <w:rFonts w:ascii="Calibri" w:eastAsia="Calibri" w:hAnsi="Calibri" w:cs="Calibri"/>
-          <w:i/>
-          <w:lang w:val="nl-BE"/>
-        </w:rPr>
-        <w:t>valt moet nog bekeken worden.</w:t>
+        <w:t>de activiteit maar wat daar exact onder valt moet nog bekeken worden.</w:t>
       </w:r>
     </w:p>
     <w:p>
@@ -5037,15 +4295,7 @@
           <w:i/>
           <w:lang w:val="nl-BE"/>
         </w:rPr>
-        <w:t>A: De definities van klassen bij OSLO trajecten zijn zo opgesteld dat iedereen het er over eens is. Dit wil zeggen dat het een neutrale definitie is. Wat er exact onder bv. infrastructuur specifiek valt, is een discussie die i</w:t>
-      </w:r>
-      <w:r>
-        <w:rPr>
-          <w:rFonts w:ascii="Calibri" w:eastAsia="Calibri" w:hAnsi="Calibri" w:cs="Calibri"/>
-          <w:i/>
-          <w:lang w:val="nl-BE"/>
-        </w:rPr>
-        <w:t>n OSLO niet noodzakelijk aan bod komt.</w:t>
+        <w:t>A: De definities van klassen bij OSLO trajecten zijn zo opgesteld dat iedereen het er over eens is. Dit wil zeggen dat het een neutrale definitie is. Wat er exact onder bv. infrastructuur specifiek valt, is een discussie die in OSLO niet noodzakelijk aan bod komt.</w:t>
       </w:r>
     </w:p>
     <w:p>
@@ -5064,7 +4314,6 @@
       </w:pPr>
       <w:bookmarkStart w:id="6" w:name="_i6i6jd3ho15h" w:colFirst="0" w:colLast="0"/>
       <w:bookmarkEnd w:id="6"/>
-      <w:proofErr w:type="spellStart"/>
       <w:r>
         <w:rPr>
           <w:rFonts w:ascii="Calibri" w:eastAsia="Calibri" w:hAnsi="Calibri" w:cs="Calibri"/>
@@ -5074,33 +4323,8 @@
           <w:sz w:val="36"/>
           <w:szCs w:val="36"/>
         </w:rPr>
-        <w:t>Oefening</w:t>
-      </w:r>
-      <w:proofErr w:type="spellEnd"/>
-      <w:r>
-        <w:rPr>
-          <w:rFonts w:ascii="Calibri" w:eastAsia="Calibri" w:hAnsi="Calibri" w:cs="Calibri"/>
-          <w:b/>
-          <w:smallCaps/>
-          <w:color w:val="373636"/>
-          <w:sz w:val="36"/>
-          <w:szCs w:val="36"/>
-        </w:rPr>
-        <w:t xml:space="preserve"> op het </w:t>
-      </w:r>
-      <w:proofErr w:type="spellStart"/>
-      <w:r>
-        <w:rPr>
-          <w:rFonts w:ascii="Calibri" w:eastAsia="Calibri" w:hAnsi="Calibri" w:cs="Calibri"/>
-          <w:b/>
-          <w:smallCaps/>
-          <w:color w:val="373636"/>
-          <w:sz w:val="36"/>
-          <w:szCs w:val="36"/>
-        </w:rPr>
-        <w:t>sneuvelmodel</w:t>
-      </w:r>
-      <w:proofErr w:type="spellEnd"/>
+        <w:t>Oefening op het sneuvelmodel</w:t>
+      </w:r>
     </w:p>
     <w:p>
       <w:pPr>
@@ -5118,37 +4342,18 @@
         </w:rPr>
         <w:t xml:space="preserve">We verwijzen naar slides 40 - 42 en de </w:t>
       </w:r>
-      <w:r>
-        <w:fldChar w:fldCharType="begin"/>
-      </w:r>
-      <w:r>
-        <w:rPr>
-          <w:lang w:val="nl-BE"/>
-        </w:rPr>
-        <w:instrText xml:space="preserve"> HYPERLINK "https://app.mural.co/t/beadvtc7549/m/beadvtc7549/1638466452592/a2cb114a13735e693e609b2eec5fd818127bdb31?sender=uebe47a55b4237413c26d5449" \h </w:instrText>
-      </w:r>
-      <w:r>
-        <w:fldChar w:fldCharType="separate"/>
-      </w:r>
-      <w:r>
-        <w:rPr>
-          <w:rFonts w:ascii="Calibri" w:eastAsia="Calibri" w:hAnsi="Calibri" w:cs="Calibri"/>
-          <w:i/>
-          <w:color w:val="1155CC"/>
-          <w:u w:val="single"/>
-          <w:lang w:val="nl-BE"/>
-        </w:rPr>
-        <w:t>MURAL</w:t>
-      </w:r>
-      <w:r>
-        <w:rPr>
-          <w:rFonts w:ascii="Calibri" w:eastAsia="Calibri" w:hAnsi="Calibri" w:cs="Calibri"/>
-          <w:i/>
-          <w:color w:val="1155CC"/>
-          <w:u w:val="single"/>
-        </w:rPr>
-        <w:fldChar w:fldCharType="end"/>
-      </w:r>
+      <w:hyperlink r:id="rId8">
+        <w:r>
+          <w:rPr>
+            <w:rFonts w:ascii="Calibri" w:eastAsia="Calibri" w:hAnsi="Calibri" w:cs="Calibri"/>
+            <w:i/>
+            <w:color w:val="1155CC"/>
+            <w:u w:val="single"/>
+            <w:lang w:val="nl-BE"/>
+          </w:rPr>
+          <w:t>MURAL</w:t>
+        </w:r>
+      </w:hyperlink>
       <w:r>
         <w:rPr>
           <w:rFonts w:ascii="Calibri" w:eastAsia="Calibri" w:hAnsi="Calibri" w:cs="Calibri"/>
@@ -5181,14 +4386,7 @@
           <w:rFonts w:ascii="Calibri" w:eastAsia="Calibri" w:hAnsi="Calibri" w:cs="Calibri"/>
           <w:lang w:val="nl-BE"/>
         </w:rPr>
-        <w:t xml:space="preserve">In de Mural kunnen opmerkingen en vragen geplaatst worden bij het model. </w:t>
-      </w:r>
-      <w:r>
-        <w:rPr>
-          <w:rFonts w:ascii="Calibri" w:eastAsia="Calibri" w:hAnsi="Calibri" w:cs="Calibri"/>
-          <w:lang w:val="nl-BE"/>
-        </w:rPr>
-        <w:t>Ook zaken die nog toegevoegd zouden kunnen worden, mogen geplaatst worden.</w:t>
+        <w:t>In de Mural kunnen opmerkingen en vragen geplaatst worden bij het model. Ook zaken die nog toegevoegd zouden kunnen worden, mogen geplaatst worden.</w:t>
       </w:r>
     </w:p>
     <w:p>
@@ -5208,15 +4406,7 @@
           <w:lang w:val="nl-BE"/>
         </w:rPr>
         <w:lastRenderedPageBreak/>
-        <w:t xml:space="preserve">Q: In het model missen attributen die de ‘identiteit’ van bv. een activiteit, een aanbieder of een participant aangeven (identifiers). Als er kennis is in de sector over hoe je die </w:t>
-      </w:r>
-      <w:r>
-        <w:rPr>
-          <w:rFonts w:ascii="Calibri" w:eastAsia="Calibri" w:hAnsi="Calibri" w:cs="Calibri"/>
-          <w:i/>
-          <w:lang w:val="nl-BE"/>
-        </w:rPr>
-        <w:t>zaken definieert, is het misschien beter om hiervan gebruik te maken in plaats van iets technisch te verzinnen bij het modelleren.</w:t>
+        <w:t>Q: In het model missen attributen die de ‘identiteit’ van bv. een activiteit, een aanbieder of een participant aangeven (identifiers). Als er kennis is in de sector over hoe je die zaken definieert, is het misschien beter om hiervan gebruik te maken in plaats van iets technisch te verzinnen bij het modelleren.</w:t>
       </w:r>
     </w:p>
     <w:p>
@@ -5256,15 +4446,7 @@
           <w:i/>
           <w:lang w:val="nl-BE"/>
         </w:rPr>
-        <w:t>al. Voor Activiteit kan dit</w:t>
-      </w:r>
-      <w:r>
-        <w:rPr>
-          <w:rFonts w:ascii="Calibri" w:eastAsia="Calibri" w:hAnsi="Calibri" w:cs="Calibri"/>
-          <w:i/>
-          <w:lang w:val="nl-BE"/>
-        </w:rPr>
-        <w:t xml:space="preserve"> inderdaad bruikbaar zijn om hier naar te kijken.</w:t>
+        <w:t>al. Voor Activiteit kan dit inderdaad bruikbaar zijn om hier naar te kijken.</w:t>
       </w:r>
     </w:p>
     <w:p>
@@ -5324,15 +4506,7 @@
           <w:i/>
           <w:lang w:val="nl-BE"/>
         </w:rPr>
-        <w:t>het mod</w:t>
-      </w:r>
-      <w:r>
-        <w:rPr>
-          <w:rFonts w:ascii="Calibri" w:eastAsia="Calibri" w:hAnsi="Calibri" w:cs="Calibri"/>
-          <w:i/>
-          <w:lang w:val="nl-BE"/>
-        </w:rPr>
-        <w:t xml:space="preserve">el komt zijn eventuele extern uitgewisselde identificatoren, zoals rijksregisternummers </w:t>
+        <w:t xml:space="preserve">het model komt zijn eventuele extern uitgewisselde identificatoren, zoals rijksregisternummers </w:t>
       </w:r>
     </w:p>
     <w:p>
@@ -5352,15 +4526,7 @@
           <w:i/>
           <w:lang w:val="nl-BE"/>
         </w:rPr>
-        <w:t>of KBO nummers. Als er iets bestaat in de cultuursector zoals een ‘aanbieder nummer’ dan kan dit ook opgenomen worden in het model. Maar normaal is het dus enkel gebru</w:t>
-      </w:r>
-      <w:r>
-        <w:rPr>
-          <w:rFonts w:ascii="Calibri" w:eastAsia="Calibri" w:hAnsi="Calibri" w:cs="Calibri"/>
-          <w:i/>
-          <w:lang w:val="nl-BE"/>
-        </w:rPr>
-        <w:t>ikelijk om identificatoren in het model op te nemen die gebruikt worden voor externe uitwisselingen.</w:t>
+        <w:t>of KBO nummers. Als er iets bestaat in de cultuursector zoals een ‘aanbieder nummer’ dan kan dit ook opgenomen worden in het model. Maar normaal is het dus enkel gebruikelijk om identificatoren in het model op te nemen die gebruikt worden voor externe uitwisselingen.</w:t>
       </w:r>
     </w:p>
     <w:p>
@@ -5411,15 +4577,7 @@
           <w:i/>
           <w:lang w:val="nl-BE"/>
         </w:rPr>
-        <w:t>Opmerking: het verschil tussen permanente en tijdelijke activiteiten kan meegenomen worden. Dit wordt al gedaan in d</w:t>
-      </w:r>
-      <w:r>
-        <w:rPr>
-          <w:rFonts w:ascii="Calibri" w:eastAsia="Calibri" w:hAnsi="Calibri" w:cs="Calibri"/>
-          <w:i/>
-          <w:lang w:val="nl-BE"/>
-        </w:rPr>
-        <w:t>e UIT Databank.</w:t>
+        <w:t>Opmerking: het verschil tussen permanente en tijdelijke activiteiten kan meegenomen worden. Dit wordt al gedaan in de UIT Databank.</w:t>
       </w:r>
     </w:p>
     <w:p>
@@ -5489,15 +4647,7 @@
           <w:i/>
           <w:lang w:val="nl-BE"/>
         </w:rPr>
-        <w:t xml:space="preserve">Locatie wordt zo nog ruimer gezien (virtuele </w:t>
-      </w:r>
-      <w:r>
-        <w:rPr>
-          <w:rFonts w:ascii="Calibri" w:eastAsia="Calibri" w:hAnsi="Calibri" w:cs="Calibri"/>
-          <w:i/>
-          <w:lang w:val="nl-BE"/>
-        </w:rPr>
-        <w:t>locatie).</w:t>
+        <w:t>Locatie wordt zo nog ruimer gezien (virtuele locatie).</w:t>
       </w:r>
     </w:p>
     <w:p>
@@ -5568,15 +4718,7 @@
           <w:i/>
           <w:lang w:val="nl-BE"/>
         </w:rPr>
-        <w:t xml:space="preserve">Opmerking: organisaties zoals verenigingen kunnen ook participeren aan activiteiten, en </w:t>
-      </w:r>
-      <w:r>
-        <w:rPr>
-          <w:rFonts w:ascii="Calibri" w:eastAsia="Calibri" w:hAnsi="Calibri" w:cs="Calibri"/>
-          <w:i/>
-          <w:lang w:val="nl-BE"/>
-        </w:rPr>
-        <w:t>hoeven dus niet enkel aanbieders te zijn.</w:t>
+        <w:t>Opmerking: organisaties zoals verenigingen kunnen ook participeren aan activiteiten, en hoeven dus niet enkel aanbieders te zijn.</w:t>
       </w:r>
     </w:p>
     <w:p>
@@ -5656,23 +4798,7 @@
           <w:i/>
           <w:lang w:val="nl-BE"/>
         </w:rPr>
-        <w:t>Q: Is er een link voorzien tu</w:t>
-      </w:r>
-      <w:r>
-        <w:rPr>
-          <w:rFonts w:ascii="Calibri" w:eastAsia="Calibri" w:hAnsi="Calibri" w:cs="Calibri"/>
-          <w:i/>
-          <w:lang w:val="nl-BE"/>
-        </w:rPr>
-        <w:t>ssen een cultuurproduct en een activiteit? Enerzijds kan het een activiteit in het kader van een cultuurproduct zijn, anderzijds kan het leiden tot een cultuurproduct. Een activiteit is bv. het lezen van een boek, het beluisteren van een muziekstuk, het bi</w:t>
-      </w:r>
-      <w:r>
-        <w:rPr>
-          <w:rFonts w:ascii="Calibri" w:eastAsia="Calibri" w:hAnsi="Calibri" w:cs="Calibri"/>
-          <w:i/>
-          <w:lang w:val="nl-BE"/>
-        </w:rPr>
-        <w:t>jwonen van een concert, … . Een cultuurproduct is het boek zelf, het muziekstuk, …</w:t>
+        <w:t>Q: Is er een link voorzien tussen een cultuurproduct en een activiteit? Enerzijds kan het een activiteit in het kader van een cultuurproduct zijn, anderzijds kan het leiden tot een cultuurproduct. Een activiteit is bv. het lezen van een boek, het beluisteren van een muziekstuk, het bijwonen van een concert, … . Een cultuurproduct is het boek zelf, het muziekstuk, …</w:t>
       </w:r>
     </w:p>
     <w:p>
@@ -5692,13 +4818,6 @@
           <w:lang w:val="nl-BE"/>
         </w:rPr>
         <w:tab/>
-      </w:r>
-      <w:r>
-        <w:rPr>
-          <w:rFonts w:ascii="Calibri" w:eastAsia="Calibri" w:hAnsi="Calibri" w:cs="Calibri"/>
-          <w:i/>
-          <w:lang w:val="nl-BE"/>
-        </w:rPr>
         <w:t>A: Dat is de link met OSLO Cultureel Erfgoed, de link tussen de activiteit en het product.</w:t>
       </w:r>
     </w:p>
@@ -5748,15 +4867,7 @@
           <w:i/>
           <w:lang w:val="nl-BE"/>
         </w:rPr>
-        <w:t>weer in die bepaalde versie van een representatie (live optreden vs. studio o</w:t>
-      </w:r>
-      <w:r>
-        <w:rPr>
-          <w:rFonts w:ascii="Calibri" w:eastAsia="Calibri" w:hAnsi="Calibri" w:cs="Calibri"/>
-          <w:i/>
-          <w:lang w:val="nl-BE"/>
-        </w:rPr>
-        <w:t>pname).</w:t>
+        <w:t>weer in die bepaalde versie van een representatie (live optreden vs. studio opname).</w:t>
       </w:r>
     </w:p>
     <w:p>
@@ -5848,15 +4959,7 @@
           <w:i/>
           <w:lang w:val="nl-BE"/>
         </w:rPr>
-        <w:t>Q: Zou het niet beter zijn om sommige attributen beter te kiezen en daar da</w:t>
-      </w:r>
-      <w:r>
-        <w:rPr>
-          <w:rFonts w:ascii="Calibri" w:eastAsia="Calibri" w:hAnsi="Calibri" w:cs="Calibri"/>
-          <w:i/>
-          <w:lang w:val="nl-BE"/>
-        </w:rPr>
-        <w:t>n een locatie aan te koppelen?</w:t>
+        <w:t>Q: Zou het niet beter zijn om sommige attributen beter te kiezen en daar dan een locatie aan te koppelen?</w:t>
       </w:r>
     </w:p>
     <w:p>
@@ -5927,15 +5030,7 @@
           <w:i/>
           <w:lang w:val="nl-BE"/>
         </w:rPr>
-        <w:t>Q: Verloopt de relatie tussen Participant en Activiteit sowieso via Deelname, of kan hier nog een subtypering van gemaakt</w:t>
-      </w:r>
-      <w:r>
-        <w:rPr>
-          <w:rFonts w:ascii="Calibri" w:eastAsia="Calibri" w:hAnsi="Calibri" w:cs="Calibri"/>
-          <w:i/>
-          <w:lang w:val="nl-BE"/>
-        </w:rPr>
-        <w:t xml:space="preserve"> worden?</w:t>
+        <w:t>Q: Verloopt de relatie tussen Participant en Activiteit sowieso via Deelname, of kan hier nog een subtypering van gemaakt worden?</w:t>
       </w:r>
     </w:p>
     <w:p>
@@ -6006,15 +5101,7 @@
           <w:i/>
           <w:lang w:val="nl-BE"/>
         </w:rPr>
-        <w:t xml:space="preserve">Opmerking: Vrijwilligerswerk is een heel geladen begrip met vele invullingen, die moeilijk af te bakenen zijn. Daarom werd beslist dit </w:t>
-      </w:r>
-      <w:r>
-        <w:rPr>
-          <w:rFonts w:ascii="Calibri" w:eastAsia="Calibri" w:hAnsi="Calibri" w:cs="Calibri"/>
-          <w:i/>
-          <w:lang w:val="nl-BE"/>
-        </w:rPr>
-        <w:t>voorlopig opzij te schuiven en niet op te nemen in het model.</w:t>
+        <w:t>Opmerking: Vrijwilligerswerk is een heel geladen begrip met vele invullingen, die moeilijk af te bakenen zijn. Daarom werd beslist dit voorlopig opzij te schuiven en niet op te nemen in het model.</w:t>
       </w:r>
     </w:p>
     <w:p>
@@ -6092,15 +5179,7 @@
           <w:lang w:val="nl-BE"/>
         </w:rPr>
         <w:tab/>
-        <w:t>A: De v</w:t>
-      </w:r>
-      <w:r>
-        <w:rPr>
-          <w:rFonts w:ascii="Calibri" w:eastAsia="Calibri" w:hAnsi="Calibri" w:cs="Calibri"/>
-          <w:i/>
-          <w:lang w:val="nl-BE"/>
-        </w:rPr>
-        <w:t xml:space="preserve">erenigingen moeten dat in kaart brengen en het aantal activiteiten doorgeven </w:t>
+        <w:t xml:space="preserve">A: De verenigingen moeten dat in kaart brengen en het aantal activiteiten doorgeven </w:t>
       </w:r>
     </w:p>
     <w:p>
@@ -6171,15 +5250,7 @@
           <w:lang w:val="nl-BE"/>
         </w:rPr>
         <w:tab/>
-        <w:t>A: Activiteittype en discipline zijn iets verschillend. Een voor</w:t>
-      </w:r>
-      <w:r>
-        <w:rPr>
-          <w:rFonts w:ascii="Calibri" w:eastAsia="Calibri" w:hAnsi="Calibri" w:cs="Calibri"/>
-          <w:i/>
-          <w:lang w:val="nl-BE"/>
-        </w:rPr>
-        <w:t xml:space="preserve">stelling is een activiteittype, een </w:t>
+        <w:t xml:space="preserve">A: Activiteittype en discipline zijn iets verschillend. Een voorstelling is een activiteittype, een </w:t>
       </w:r>
     </w:p>
     <w:p>
@@ -6250,7 +5321,6 @@
       </w:pPr>
       <w:bookmarkStart w:id="7" w:name="_4i7ojhp" w:colFirst="0" w:colLast="0"/>
       <w:bookmarkEnd w:id="7"/>
-      <w:proofErr w:type="spellStart"/>
       <w:r>
         <w:rPr>
           <w:rFonts w:ascii="Calibri" w:eastAsia="Calibri" w:hAnsi="Calibri" w:cs="Calibri"/>
@@ -6261,33 +5331,8 @@
           <w:szCs w:val="36"/>
         </w:rPr>
         <w:lastRenderedPageBreak/>
-        <w:t>Volgende</w:t>
-      </w:r>
-      <w:proofErr w:type="spellEnd"/>
-      <w:r>
-        <w:rPr>
-          <w:rFonts w:ascii="Calibri" w:eastAsia="Calibri" w:hAnsi="Calibri" w:cs="Calibri"/>
-          <w:b/>
-          <w:smallCaps/>
-          <w:color w:val="373636"/>
-          <w:sz w:val="36"/>
-          <w:szCs w:val="36"/>
-        </w:rPr>
-        <w:t xml:space="preserve"> </w:t>
-      </w:r>
-      <w:proofErr w:type="spellStart"/>
-      <w:r>
-        <w:rPr>
-          <w:rFonts w:ascii="Calibri" w:eastAsia="Calibri" w:hAnsi="Calibri" w:cs="Calibri"/>
-          <w:b/>
-          <w:smallCaps/>
-          <w:color w:val="373636"/>
-          <w:sz w:val="36"/>
-          <w:szCs w:val="36"/>
-        </w:rPr>
-        <w:t>stappen</w:t>
-      </w:r>
-      <w:proofErr w:type="spellEnd"/>
+        <w:t>Volgende stappen</w:t>
+      </w:r>
     </w:p>
     <w:p>
       <w:pPr>
@@ -6339,14 +5384,7 @@
           <w:rFonts w:ascii="Calibri" w:eastAsia="Calibri" w:hAnsi="Calibri" w:cs="Calibri"/>
           <w:lang w:val="nl-BE"/>
         </w:rPr>
-        <w:t>Rondsturen van een verslag v</w:t>
-      </w:r>
-      <w:r>
-        <w:rPr>
-          <w:rFonts w:ascii="Calibri" w:eastAsia="Calibri" w:hAnsi="Calibri" w:cs="Calibri"/>
-          <w:lang w:val="nl-BE"/>
-        </w:rPr>
-        <w:t>an deze werkgroep.</w:t>
+        <w:t>Rondsturen van een verslag van deze werkgroep.</w:t>
       </w:r>
     </w:p>
     <w:p>
@@ -6363,21 +5401,7 @@
         <w:rPr>
           <w:rFonts w:ascii="Calibri" w:eastAsia="Calibri" w:hAnsi="Calibri" w:cs="Calibri"/>
         </w:rPr>
-        <w:t xml:space="preserve">Feedback </w:t>
-      </w:r>
-      <w:proofErr w:type="spellStart"/>
-      <w:r>
-        <w:rPr>
-          <w:rFonts w:ascii="Calibri" w:eastAsia="Calibri" w:hAnsi="Calibri" w:cs="Calibri"/>
-        </w:rPr>
-        <w:t>capteren</w:t>
-      </w:r>
-      <w:proofErr w:type="spellEnd"/>
-      <w:r>
-        <w:rPr>
-          <w:rFonts w:ascii="Calibri" w:eastAsia="Calibri" w:hAnsi="Calibri" w:cs="Calibri"/>
-        </w:rPr>
-        <w:t xml:space="preserve"> via GitHub.</w:t>
+        <w:t>Feedback capteren via GitHub.</w:t>
       </w:r>
     </w:p>
     <w:p>
@@ -6436,7 +5460,7 @@
           <w:rFonts w:ascii="Calibri" w:eastAsia="Calibri" w:hAnsi="Calibri" w:cs="Calibri"/>
         </w:rPr>
       </w:pPr>
-      <w:hyperlink r:id="rId5">
+      <w:hyperlink r:id="rId9">
         <w:r>
           <w:rPr>
             <w:rFonts w:ascii="Calibri" w:eastAsia="Calibri" w:hAnsi="Calibri" w:cs="Calibri"/>
@@ -6457,7 +5481,7 @@
           <w:rFonts w:ascii="Calibri" w:eastAsia="Calibri" w:hAnsi="Calibri" w:cs="Calibri"/>
         </w:rPr>
       </w:pPr>
-      <w:hyperlink r:id="rId6">
+      <w:hyperlink r:id="rId10">
         <w:r>
           <w:rPr>
             <w:rFonts w:ascii="Calibri" w:eastAsia="Calibri" w:hAnsi="Calibri" w:cs="Calibri"/>
@@ -6479,7 +5503,7 @@
           <w:rFonts w:ascii="Calibri" w:eastAsia="Calibri" w:hAnsi="Calibri" w:cs="Calibri"/>
         </w:rPr>
       </w:pPr>
-      <w:hyperlink r:id="rId7">
+      <w:hyperlink r:id="rId11">
         <w:r>
           <w:rPr>
             <w:rFonts w:ascii="Calibri" w:eastAsia="Calibri" w:hAnsi="Calibri" w:cs="Calibri"/>
@@ -6519,35 +5543,17 @@
         </w:rPr>
         <w:t xml:space="preserve">Feedback kan gegeven worden via </w:t>
       </w:r>
-      <w:r>
-        <w:fldChar w:fldCharType="begin"/>
-      </w:r>
-      <w:r>
-        <w:rPr>
-          <w:lang w:val="nl-BE"/>
-        </w:rPr>
-        <w:instrText xml:space="preserve"> HYPERLINK "https://github.com/Informatievlaanderen/OSLOthema-DoelgerichtDigitaalTransformeren/issues" \h </w:instrText>
-      </w:r>
-      <w:r>
-        <w:fldChar w:fldCharType="separate"/>
-      </w:r>
-      <w:r>
-        <w:rPr>
-          <w:rFonts w:ascii="Calibri" w:eastAsia="Calibri" w:hAnsi="Calibri" w:cs="Calibri"/>
-          <w:color w:val="1155CC"/>
-          <w:u w:val="single"/>
-          <w:lang w:val="nl-BE"/>
-        </w:rPr>
-        <w:t>GitHub</w:t>
-      </w:r>
-      <w:r>
-        <w:rPr>
-          <w:rFonts w:ascii="Calibri" w:eastAsia="Calibri" w:hAnsi="Calibri" w:cs="Calibri"/>
-          <w:color w:val="1155CC"/>
-          <w:u w:val="single"/>
-        </w:rPr>
-        <w:fldChar w:fldCharType="end"/>
-      </w:r>
+      <w:hyperlink r:id="rId12">
+        <w:r>
+          <w:rPr>
+            <w:rFonts w:ascii="Calibri" w:eastAsia="Calibri" w:hAnsi="Calibri" w:cs="Calibri"/>
+            <w:color w:val="1155CC"/>
+            <w:u w:val="single"/>
+            <w:lang w:val="nl-BE"/>
+          </w:rPr>
+          <w:t>GitHub</w:t>
+        </w:r>
+      </w:hyperlink>
       <w:r>
         <w:rPr>
           <w:rFonts w:ascii="Calibri" w:eastAsia="Calibri" w:hAnsi="Calibri" w:cs="Calibri"/>
@@ -6577,7 +5583,14 @@
           <w:rFonts w:ascii="Calibri" w:eastAsia="Calibri" w:hAnsi="Calibri" w:cs="Calibri"/>
           <w:lang w:val="nl-BE"/>
         </w:rPr>
-        <w:t>De volgende thematische werkgroep zal plaatsvinden op 18</w:t>
+        <w:t>De volgende thematische werkgroep zal plaatsvinden op 1</w:t>
+      </w:r>
+      <w:r>
+        <w:rPr>
+          <w:rFonts w:ascii="Calibri" w:eastAsia="Calibri" w:hAnsi="Calibri" w:cs="Calibri"/>
+          <w:lang w:val="nl-BE"/>
+        </w:rPr>
+        <w:t>8</w:t>
       </w:r>
       <w:r>
         <w:rPr>
@@ -6590,38 +5603,9 @@
         <w:rPr>
           <w:rFonts w:ascii="Calibri" w:eastAsia="Calibri" w:hAnsi="Calibri" w:cs="Calibri"/>
         </w:rPr>
-        <w:t xml:space="preserve">U </w:t>
-      </w:r>
-      <w:proofErr w:type="spellStart"/>
-      <w:r>
-        <w:rPr>
-          <w:rFonts w:ascii="Calibri" w:eastAsia="Calibri" w:hAnsi="Calibri" w:cs="Calibri"/>
-        </w:rPr>
-        <w:t>kan</w:t>
-      </w:r>
-      <w:proofErr w:type="spellEnd"/>
-      <w:r>
-        <w:rPr>
-          <w:rFonts w:ascii="Calibri" w:eastAsia="Calibri" w:hAnsi="Calibri" w:cs="Calibri"/>
-        </w:rPr>
-        <w:t xml:space="preserve"> </w:t>
-      </w:r>
-      <w:proofErr w:type="spellStart"/>
-      <w:r>
-        <w:rPr>
-          <w:rFonts w:ascii="Calibri" w:eastAsia="Calibri" w:hAnsi="Calibri" w:cs="Calibri"/>
-        </w:rPr>
-        <w:t>zich</w:t>
-      </w:r>
-      <w:proofErr w:type="spellEnd"/>
-      <w:r>
-        <w:rPr>
-          <w:rFonts w:ascii="Calibri" w:eastAsia="Calibri" w:hAnsi="Calibri" w:cs="Calibri"/>
-        </w:rPr>
-        <w:t xml:space="preserve"> </w:t>
-      </w:r>
-      <w:hyperlink r:id="rId8">
-        <w:proofErr w:type="spellStart"/>
+        <w:t xml:space="preserve">U kan zich </w:t>
+      </w:r>
+      <w:hyperlink r:id="rId13">
         <w:r>
           <w:rPr>
             <w:rFonts w:ascii="Calibri" w:eastAsia="Calibri" w:hAnsi="Calibri" w:cs="Calibri"/>
@@ -6630,27 +5614,12 @@
           </w:rPr>
           <w:t>hier</w:t>
         </w:r>
-        <w:proofErr w:type="spellEnd"/>
       </w:hyperlink>
       <w:r>
         <w:rPr>
           <w:rFonts w:ascii="Calibri" w:eastAsia="Calibri" w:hAnsi="Calibri" w:cs="Calibri"/>
         </w:rPr>
-        <w:t xml:space="preserve"> </w:t>
-      </w:r>
-      <w:proofErr w:type="spellStart"/>
-      <w:r>
-        <w:rPr>
-          <w:rFonts w:ascii="Calibri" w:eastAsia="Calibri" w:hAnsi="Calibri" w:cs="Calibri"/>
-        </w:rPr>
-        <w:t>inschrijven</w:t>
-      </w:r>
-      <w:proofErr w:type="spellEnd"/>
-      <w:r>
-        <w:rPr>
-          <w:rFonts w:ascii="Calibri" w:eastAsia="Calibri" w:hAnsi="Calibri" w:cs="Calibri"/>
-        </w:rPr>
-        <w:t>.</w:t>
+        <w:t xml:space="preserve"> inschrijven.</w:t>
       </w:r>
     </w:p>
     <w:p>
@@ -6665,18 +5634,121 @@
     <w:sectPr>
       <w:pgSz w:w="12240" w:h="15840"/>
       <w:pgMar w:top="2410" w:right="1134" w:bottom="1418" w:left="1814" w:header="851" w:footer="709" w:gutter="0"/>
-      <w:cols w:space="708"/>
+      <w:cols w:space="720"/>
     </w:sectPr>
   </w:body>
 </w:document>
 </file>
 
+<file path=word/endnotes.xml><?xml version="1.0" encoding="utf-8"?>
+<w:endnotes xmlns:wpc="http://schemas.microsoft.com/office/word/2010/wordprocessingCanvas" xmlns:cx="http://schemas.microsoft.com/office/drawing/2014/chartex" xmlns:cx1="http://schemas.microsoft.com/office/drawing/2015/9/8/chartex" xmlns:cx2="http://schemas.microsoft.com/office/drawing/2015/10/21/chartex" xmlns:cx3="http://schemas.microsoft.com/office/drawing/2016/5/9/chartex" xmlns:cx4="http://schemas.microsoft.com/office/drawing/2016/5/10/chartex" xmlns:cx5="http://schemas.microsoft.com/office/drawing/2016/5/11/chartex" xmlns:cx6="http://schemas.microsoft.com/office/drawing/2016/5/12/chartex" xmlns:cx7="http://schemas.microsoft.com/office/drawing/2016/5/13/chartex" xmlns:cx8="http://schemas.microsoft.com/office/drawing/2016/5/14/chartex" xmlns:mc="http://schemas.openxmlformats.org/markup-compatibility/2006" xmlns:aink="http://schemas.microsoft.com/office/drawing/2016/ink" xmlns:am3d="http://schemas.microsoft.com/office/drawing/2017/model3d" xmlns:o="urn:schemas-microsoft-com:office:office" xmlns:r="http://schemas.openxmlformats.org/officeDocument/2006/relationships" xmlns:m="http://schemas.openxmlformats.org/officeDocument/2006/math" xmlns:v="urn:schemas-microsoft-com:vml" xmlns:wp14="http://schemas.microsoft.com/office/word/2010/wordprocessingDrawing" xmlns:wp="http://schemas.openxmlformats.org/drawingml/2006/wordprocessingDrawing" xmlns:w10="urn:schemas-microsoft-com:office:word" xmlns:w="http://schemas.openxmlformats.org/wordprocessingml/2006/main" xmlns:w14="http://schemas.microsoft.com/office/word/2010/wordml" xmlns:w15="http://schemas.microsoft.com/office/word/2012/wordml" xmlns:w16cex="http://schemas.microsoft.com/office/word/2018/wordml/cex" xmlns:w16cid="http://schemas.microsoft.com/office/word/2016/wordml/cid" xmlns:w16="http://schemas.microsoft.com/office/word/2018/wordml" xmlns:w16se="http://schemas.microsoft.com/office/word/2015/wordml/symex" xmlns:wpg="http://schemas.microsoft.com/office/word/2010/wordprocessingGroup" xmlns:wpi="http://schemas.microsoft.com/office/word/2010/wordprocessingInk" xmlns:wne="http://schemas.microsoft.com/office/word/2006/wordml" xmlns:wps="http://schemas.microsoft.com/office/word/2010/wordprocessingShape" mc:Ignorable="w14 w15 w16se w16cid w16 w16cex wp14">
+  <w:endnote w:type="separator" w:id="-1">
+    <w:p>
+      <w:pPr>
+        <w:spacing w:line="240" w:lineRule="auto"/>
+      </w:pPr>
+      <w:r>
+        <w:separator/>
+      </w:r>
+    </w:p>
+  </w:endnote>
+  <w:endnote w:type="continuationSeparator" w:id="0">
+    <w:p>
+      <w:pPr>
+        <w:spacing w:line="240" w:lineRule="auto"/>
+      </w:pPr>
+      <w:r>
+        <w:continuationSeparator/>
+      </w:r>
+    </w:p>
+  </w:endnote>
+</w:endnotes>
+</file>
+
+<file path=word/footer1.xml><?xml version="1.0" encoding="utf-8"?>
+<w:ftr xmlns:wpc="http://schemas.microsoft.com/office/word/2010/wordprocessingCanvas" xmlns:cx="http://schemas.microsoft.com/office/drawing/2014/chartex" xmlns:cx1="http://schemas.microsoft.com/office/drawing/2015/9/8/chartex" xmlns:cx2="http://schemas.microsoft.com/office/drawing/2015/10/21/chartex" xmlns:cx3="http://schemas.microsoft.com/office/drawing/2016/5/9/chartex" xmlns:cx4="http://schemas.microsoft.com/office/drawing/2016/5/10/chartex" xmlns:cx5="http://schemas.microsoft.com/office/drawing/2016/5/11/chartex" xmlns:cx6="http://schemas.microsoft.com/office/drawing/2016/5/12/chartex" xmlns:cx7="http://schemas.microsoft.com/office/drawing/2016/5/13/chartex" xmlns:cx8="http://schemas.microsoft.com/office/drawing/2016/5/14/chartex" xmlns:mc="http://schemas.openxmlformats.org/markup-compatibility/2006" xmlns:aink="http://schemas.microsoft.com/office/drawing/2016/ink" xmlns:am3d="http://schemas.microsoft.com/office/drawing/2017/model3d" xmlns:o="urn:schemas-microsoft-com:office:office" xmlns:r="http://schemas.openxmlformats.org/officeDocument/2006/relationships" xmlns:m="http://schemas.openxmlformats.org/officeDocument/2006/math" xmlns:v="urn:schemas-microsoft-com:vml" xmlns:wp14="http://schemas.microsoft.com/office/word/2010/wordprocessingDrawing" xmlns:wp="http://schemas.openxmlformats.org/drawingml/2006/wordprocessingDrawing" xmlns:w10="urn:schemas-microsoft-com:office:word" xmlns:w="http://schemas.openxmlformats.org/wordprocessingml/2006/main" xmlns:w14="http://schemas.microsoft.com/office/word/2010/wordml" xmlns:w15="http://schemas.microsoft.com/office/word/2012/wordml" xmlns:w16cex="http://schemas.microsoft.com/office/word/2018/wordml/cex" xmlns:w16cid="http://schemas.microsoft.com/office/word/2016/wordml/cid" xmlns:w16="http://schemas.microsoft.com/office/word/2018/wordml" xmlns:w16se="http://schemas.microsoft.com/office/word/2015/wordml/symex" xmlns:wpg="http://schemas.microsoft.com/office/word/2010/wordprocessingGroup" xmlns:wpi="http://schemas.microsoft.com/office/word/2010/wordprocessingInk" xmlns:wne="http://schemas.microsoft.com/office/word/2006/wordml" xmlns:wps="http://schemas.microsoft.com/office/word/2010/wordprocessingShape" mc:Ignorable="w14 w15 w16se w16cid w16 w16cex wp14">
+  <w:sdt>
+    <w:sdtPr>
+      <w:id w:val="-1961955674"/>
+      <w:docPartObj>
+        <w:docPartGallery w:val="Page Numbers (Bottom of Page)"/>
+        <w:docPartUnique/>
+      </w:docPartObj>
+    </w:sdtPr>
+    <w:sdtEndPr>
+      <w:rPr>
+        <w:noProof/>
+      </w:rPr>
+    </w:sdtEndPr>
+    <w:sdtContent>
+      <w:p>
+        <w:pPr>
+          <w:pStyle w:val="Footer"/>
+          <w:jc w:val="right"/>
+        </w:pPr>
+        <w:r>
+          <w:fldChar w:fldCharType="begin"/>
+        </w:r>
+        <w:r>
+          <w:instrText xml:space="preserve"> PAGE   \* MERGEFORMAT </w:instrText>
+        </w:r>
+        <w:r>
+          <w:fldChar w:fldCharType="separate"/>
+        </w:r>
+        <w:r>
+          <w:rPr>
+            <w:noProof/>
+          </w:rPr>
+          <w:t>2</w:t>
+        </w:r>
+        <w:r>
+          <w:rPr>
+            <w:noProof/>
+          </w:rPr>
+          <w:fldChar w:fldCharType="end"/>
+        </w:r>
+      </w:p>
+    </w:sdtContent>
+  </w:sdt>
+  <w:p>
+    <w:pPr>
+      <w:pStyle w:val="Footer"/>
+    </w:pPr>
+  </w:p>
+</w:ftr>
+</file>
+
+<file path=word/footnotes.xml><?xml version="1.0" encoding="utf-8"?>
+<w:footnotes xmlns:wpc="http://schemas.microsoft.com/office/word/2010/wordprocessingCanvas" xmlns:cx="http://schemas.microsoft.com/office/drawing/2014/chartex" xmlns:cx1="http://schemas.microsoft.com/office/drawing/2015/9/8/chartex" xmlns:cx2="http://schemas.microsoft.com/office/drawing/2015/10/21/chartex" xmlns:cx3="http://schemas.microsoft.com/office/drawing/2016/5/9/chartex" xmlns:cx4="http://schemas.microsoft.com/office/drawing/2016/5/10/chartex" xmlns:cx5="http://schemas.microsoft.com/office/drawing/2016/5/11/chartex" xmlns:cx6="http://schemas.microsoft.com/office/drawing/2016/5/12/chartex" xmlns:cx7="http://schemas.microsoft.com/office/drawing/2016/5/13/chartex" xmlns:cx8="http://schemas.microsoft.com/office/drawing/2016/5/14/chartex" xmlns:mc="http://schemas.openxmlformats.org/markup-compatibility/2006" xmlns:aink="http://schemas.microsoft.com/office/drawing/2016/ink" xmlns:am3d="http://schemas.microsoft.com/office/drawing/2017/model3d" xmlns:o="urn:schemas-microsoft-com:office:office" xmlns:r="http://schemas.openxmlformats.org/officeDocument/2006/relationships" xmlns:m="http://schemas.openxmlformats.org/officeDocument/2006/math" xmlns:v="urn:schemas-microsoft-com:vml" xmlns:wp14="http://schemas.microsoft.com/office/word/2010/wordprocessingDrawing" xmlns:wp="http://schemas.openxmlformats.org/drawingml/2006/wordprocessingDrawing" xmlns:w10="urn:schemas-microsoft-com:office:word" xmlns:w="http://schemas.openxmlformats.org/wordprocessingml/2006/main" xmlns:w14="http://schemas.microsoft.com/office/word/2010/wordml" xmlns:w15="http://schemas.microsoft.com/office/word/2012/wordml" xmlns:w16cex="http://schemas.microsoft.com/office/word/2018/wordml/cex" xmlns:w16cid="http://schemas.microsoft.com/office/word/2016/wordml/cid" xmlns:w16="http://schemas.microsoft.com/office/word/2018/wordml" xmlns:w16se="http://schemas.microsoft.com/office/word/2015/wordml/symex" xmlns:wpg="http://schemas.microsoft.com/office/word/2010/wordprocessingGroup" xmlns:wpi="http://schemas.microsoft.com/office/word/2010/wordprocessingInk" xmlns:wne="http://schemas.microsoft.com/office/word/2006/wordml" xmlns:wps="http://schemas.microsoft.com/office/word/2010/wordprocessingShape" mc:Ignorable="w14 w15 w16se w16cid w16 w16cex wp14">
+  <w:footnote w:type="separator" w:id="-1">
+    <w:p>
+      <w:pPr>
+        <w:spacing w:line="240" w:lineRule="auto"/>
+      </w:pPr>
+      <w:r>
+        <w:separator/>
+      </w:r>
+    </w:p>
+  </w:footnote>
+  <w:footnote w:type="continuationSeparator" w:id="0">
+    <w:p>
+      <w:pPr>
+        <w:spacing w:line="240" w:lineRule="auto"/>
+      </w:pPr>
+      <w:r>
+        <w:continuationSeparator/>
+      </w:r>
+    </w:p>
+  </w:footnote>
+</w:footnotes>
+</file>
+
 <file path=word/numbering.xml><?xml version="1.0" encoding="utf-8"?>
 <w:numbering xmlns:wpc="http://schemas.microsoft.com/office/word/2010/wordprocessingCanvas" xmlns:cx="http://schemas.microsoft.com/office/drawing/2014/chartex" xmlns:cx1="http://schemas.microsoft.com/office/drawing/2015/9/8/chartex" xmlns:cx2="http://schemas.microsoft.com/office/drawing/2015/10/21/chartex" xmlns:cx3="http://schemas.microsoft.com/office/drawing/2016/5/9/chartex" xmlns:cx4="http://schemas.microsoft.com/office/drawing/2016/5/10/chartex" xmlns:cx5="http://schemas.microsoft.com/office/drawing/2016/5/11/chartex" xmlns:cx6="http://schemas.microsoft.com/office/drawing/2016/5/12/chartex" xmlns:cx7="http://schemas.microsoft.com/office/drawing/2016/5/13/chartex" xmlns:cx8="http://schemas.microsoft.com/office/drawing/2016/5/14/chartex" xmlns:mc="http://schemas.openxmlformats.org/markup-compatibility/2006" xmlns:aink="http://schemas.microsoft.com/office/drawing/2016/ink" xmlns:am3d="http://schemas.microsoft.com/office/drawing/2017/model3d" xmlns:o="urn:schemas-microsoft-com:office:office" xmlns:r="http://schemas.openxmlformats.org/officeDocument/2006/relationships" xmlns:m="http://schemas.openxmlformats.org/officeDocument/2006/math" xmlns:v="urn:schemas-microsoft-com:vml" xmlns:wp14="http://schemas.microsoft.com/office/word/2010/wordprocessingDrawing" xmlns:wp="http://schemas.openxmlformats.org/drawingml/2006/wordprocessingDrawing" xmlns:w10="urn:schemas-microsoft-com:office:word" xmlns:w="http://schemas.openxmlformats.org/wordprocessingml/2006/main" xmlns:w14="http://schemas.microsoft.com/office/word/2010/wordml" xmlns:w15="http://schemas.microsoft.com/office/word/2012/wordml" xmlns:w16cex="http://schemas.microsoft.com/office/word/2018/wordml/cex" xmlns:w16cid="http://schemas.microsoft.com/office/word/2016/wordml/cid" xmlns:w16="http://schemas.microsoft.com/office/word/2018/wordml" xmlns:w16se="http://schemas.microsoft.com/office/word/2015/wordml/symex" xmlns:wpg="http://schemas.microsoft.com/office/word/2010/wordprocessingGroup" xmlns:wpi="http://schemas.microsoft.com/office/word/2010/wordprocessingInk" xmlns:wne="http://schemas.microsoft.com/office/word/2006/wordml" xmlns:wps="http://schemas.microsoft.com/office/word/2010/wordprocessingShape" mc:Ignorable="w14 w15 w16se w16cid w16 w16cex wp14">
   <w:abstractNum w:abstractNumId="0" w15:restartNumberingAfterBreak="0">
-    <w:nsid w:val="0E521E6C"/>
+    <w:nsid w:val="056531C6"/>
     <w:multiLevelType w:val="multilevel"/>
-    <w:tmpl w:val="B2DE881A"/>
+    <w:tmpl w:val="4B6E3B02"/>
     <w:lvl w:ilvl="0">
       <w:start w:val="1"/>
       <w:numFmt w:val="bullet"/>
@@ -6787,9 +5859,9 @@
     </w:lvl>
   </w:abstractNum>
   <w:abstractNum w:abstractNumId="1" w15:restartNumberingAfterBreak="0">
-    <w:nsid w:val="1A560576"/>
+    <w:nsid w:val="0CBE77E9"/>
     <w:multiLevelType w:val="multilevel"/>
-    <w:tmpl w:val="73A4C4C2"/>
+    <w:tmpl w:val="03E4AE0E"/>
     <w:lvl w:ilvl="0">
       <w:start w:val="1"/>
       <w:numFmt w:val="bullet"/>
@@ -6900,13 +5972,13 @@
     </w:lvl>
   </w:abstractNum>
   <w:abstractNum w:abstractNumId="2" w15:restartNumberingAfterBreak="0">
-    <w:nsid w:val="1C8426BD"/>
+    <w:nsid w:val="124F1AAF"/>
     <w:multiLevelType w:val="multilevel"/>
-    <w:tmpl w:val="98E61C4C"/>
+    <w:tmpl w:val="C60C44B4"/>
     <w:lvl w:ilvl="0">
       <w:start w:val="1"/>
       <w:numFmt w:val="bullet"/>
-      <w:lvlText w:val="-"/>
+      <w:lvlText w:val="●"/>
       <w:lvlJc w:val="left"/>
       <w:pPr>
         <w:ind w:left="720" w:hanging="360"/>
@@ -6918,7 +5990,7 @@
     <w:lvl w:ilvl="1">
       <w:start w:val="1"/>
       <w:numFmt w:val="bullet"/>
-      <w:lvlText w:val="-"/>
+      <w:lvlText w:val="○"/>
       <w:lvlJc w:val="left"/>
       <w:pPr>
         <w:ind w:left="1440" w:hanging="360"/>
@@ -6930,7 +6002,7 @@
     <w:lvl w:ilvl="2">
       <w:start w:val="1"/>
       <w:numFmt w:val="bullet"/>
-      <w:lvlText w:val="-"/>
+      <w:lvlText w:val="■"/>
       <w:lvlJc w:val="left"/>
       <w:pPr>
         <w:ind w:left="2160" w:hanging="360"/>
@@ -6942,7 +6014,7 @@
     <w:lvl w:ilvl="3">
       <w:start w:val="1"/>
       <w:numFmt w:val="bullet"/>
-      <w:lvlText w:val="-"/>
+      <w:lvlText w:val="●"/>
       <w:lvlJc w:val="left"/>
       <w:pPr>
         <w:ind w:left="2880" w:hanging="360"/>
@@ -6954,7 +6026,7 @@
     <w:lvl w:ilvl="4">
       <w:start w:val="1"/>
       <w:numFmt w:val="bullet"/>
-      <w:lvlText w:val="-"/>
+      <w:lvlText w:val="○"/>
       <w:lvlJc w:val="left"/>
       <w:pPr>
         <w:ind w:left="3600" w:hanging="360"/>
@@ -6966,7 +6038,7 @@
     <w:lvl w:ilvl="5">
       <w:start w:val="1"/>
       <w:numFmt w:val="bullet"/>
-      <w:lvlText w:val="-"/>
+      <w:lvlText w:val="■"/>
       <w:lvlJc w:val="left"/>
       <w:pPr>
         <w:ind w:left="4320" w:hanging="360"/>
@@ -6978,7 +6050,7 @@
     <w:lvl w:ilvl="6">
       <w:start w:val="1"/>
       <w:numFmt w:val="bullet"/>
-      <w:lvlText w:val="-"/>
+      <w:lvlText w:val="●"/>
       <w:lvlJc w:val="left"/>
       <w:pPr>
         <w:ind w:left="5040" w:hanging="360"/>
@@ -6990,7 +6062,7 @@
     <w:lvl w:ilvl="7">
       <w:start w:val="1"/>
       <w:numFmt w:val="bullet"/>
-      <w:lvlText w:val="-"/>
+      <w:lvlText w:val="○"/>
       <w:lvlJc w:val="left"/>
       <w:pPr>
         <w:ind w:left="5760" w:hanging="360"/>
@@ -7002,7 +6074,7 @@
     <w:lvl w:ilvl="8">
       <w:start w:val="1"/>
       <w:numFmt w:val="bullet"/>
-      <w:lvlText w:val="-"/>
+      <w:lvlText w:val="■"/>
       <w:lvlJc w:val="left"/>
       <w:pPr>
         <w:ind w:left="6480" w:hanging="360"/>
@@ -7013,13 +6085,13 @@
     </w:lvl>
   </w:abstractNum>
   <w:abstractNum w:abstractNumId="3" w15:restartNumberingAfterBreak="0">
-    <w:nsid w:val="1FA70F6E"/>
+    <w:nsid w:val="19CD125B"/>
     <w:multiLevelType w:val="multilevel"/>
-    <w:tmpl w:val="381868AE"/>
+    <w:tmpl w:val="B68E00B0"/>
     <w:lvl w:ilvl="0">
       <w:start w:val="1"/>
       <w:numFmt w:val="bullet"/>
-      <w:lvlText w:val="●"/>
+      <w:lvlText w:val="-"/>
       <w:lvlJc w:val="left"/>
       <w:pPr>
         <w:ind w:left="720" w:hanging="360"/>
@@ -7031,7 +6103,7 @@
     <w:lvl w:ilvl="1">
       <w:start w:val="1"/>
       <w:numFmt w:val="bullet"/>
-      <w:lvlText w:val="○"/>
+      <w:lvlText w:val="-"/>
       <w:lvlJc w:val="left"/>
       <w:pPr>
         <w:ind w:left="1440" w:hanging="360"/>
@@ -7043,7 +6115,7 @@
     <w:lvl w:ilvl="2">
       <w:start w:val="1"/>
       <w:numFmt w:val="bullet"/>
-      <w:lvlText w:val="■"/>
+      <w:lvlText w:val="-"/>
       <w:lvlJc w:val="left"/>
       <w:pPr>
         <w:ind w:left="2160" w:hanging="360"/>
@@ -7055,7 +6127,7 @@
     <w:lvl w:ilvl="3">
       <w:start w:val="1"/>
       <w:numFmt w:val="bullet"/>
-      <w:lvlText w:val="●"/>
+      <w:lvlText w:val="-"/>
       <w:lvlJc w:val="left"/>
       <w:pPr>
         <w:ind w:left="2880" w:hanging="360"/>
@@ -7067,7 +6139,7 @@
     <w:lvl w:ilvl="4">
       <w:start w:val="1"/>
       <w:numFmt w:val="bullet"/>
-      <w:lvlText w:val="○"/>
+      <w:lvlText w:val="-"/>
       <w:lvlJc w:val="left"/>
       <w:pPr>
         <w:ind w:left="3600" w:hanging="360"/>
@@ -7079,7 +6151,7 @@
     <w:lvl w:ilvl="5">
       <w:start w:val="1"/>
       <w:numFmt w:val="bullet"/>
-      <w:lvlText w:val="■"/>
+      <w:lvlText w:val="-"/>
       <w:lvlJc w:val="left"/>
       <w:pPr>
         <w:ind w:left="4320" w:hanging="360"/>
@@ -7091,7 +6163,7 @@
     <w:lvl w:ilvl="6">
       <w:start w:val="1"/>
       <w:numFmt w:val="bullet"/>
-      <w:lvlText w:val="●"/>
+      <w:lvlText w:val="-"/>
       <w:lvlJc w:val="left"/>
       <w:pPr>
         <w:ind w:left="5040" w:hanging="360"/>
@@ -7103,7 +6175,7 @@
     <w:lvl w:ilvl="7">
       <w:start w:val="1"/>
       <w:numFmt w:val="bullet"/>
-      <w:lvlText w:val="○"/>
+      <w:lvlText w:val="-"/>
       <w:lvlJc w:val="left"/>
       <w:pPr>
         <w:ind w:left="5760" w:hanging="360"/>
@@ -7115,7 +6187,7 @@
     <w:lvl w:ilvl="8">
       <w:start w:val="1"/>
       <w:numFmt w:val="bullet"/>
-      <w:lvlText w:val="■"/>
+      <w:lvlText w:val="-"/>
       <w:lvlJc w:val="left"/>
       <w:pPr>
         <w:ind w:left="6480" w:hanging="360"/>
@@ -7126,9 +6198,9 @@
     </w:lvl>
   </w:abstractNum>
   <w:abstractNum w:abstractNumId="4" w15:restartNumberingAfterBreak="0">
-    <w:nsid w:val="2DC82074"/>
+    <w:nsid w:val="1C9C5162"/>
     <w:multiLevelType w:val="multilevel"/>
-    <w:tmpl w:val="87880B68"/>
+    <w:tmpl w:val="D65AB81C"/>
     <w:lvl w:ilvl="0">
       <w:start w:val="1"/>
       <w:numFmt w:val="bullet"/>
@@ -7239,9 +6311,9 @@
     </w:lvl>
   </w:abstractNum>
   <w:abstractNum w:abstractNumId="5" w15:restartNumberingAfterBreak="0">
-    <w:nsid w:val="4B827945"/>
+    <w:nsid w:val="24395704"/>
     <w:multiLevelType w:val="multilevel"/>
-    <w:tmpl w:val="2B967180"/>
+    <w:tmpl w:val="E544073A"/>
     <w:lvl w:ilvl="0">
       <w:start w:val="1"/>
       <w:numFmt w:val="bullet"/>
@@ -7352,13 +6424,13 @@
     </w:lvl>
   </w:abstractNum>
   <w:abstractNum w:abstractNumId="6" w15:restartNumberingAfterBreak="0">
-    <w:nsid w:val="528162F0"/>
+    <w:nsid w:val="442805DE"/>
     <w:multiLevelType w:val="multilevel"/>
-    <w:tmpl w:val="D5D6303E"/>
+    <w:tmpl w:val="9D2E55CA"/>
     <w:lvl w:ilvl="0">
       <w:start w:val="1"/>
-      <w:numFmt w:val="decimal"/>
-      <w:lvlText w:val="%1."/>
+      <w:numFmt w:val="bullet"/>
+      <w:lvlText w:val="-"/>
       <w:lvlJc w:val="left"/>
       <w:pPr>
         <w:ind w:left="720" w:hanging="360"/>
@@ -7369,11 +6441,11 @@
     </w:lvl>
     <w:lvl w:ilvl="1">
       <w:start w:val="1"/>
-      <w:numFmt w:val="lowerLetter"/>
-      <w:lvlText w:val="%2."/>
-      <w:lvlJc w:val="left"/>
-      <w:pPr>
-        <w:ind w:left="502" w:hanging="360"/>
+      <w:numFmt w:val="bullet"/>
+      <w:lvlText w:val="-"/>
+      <w:lvlJc w:val="left"/>
+      <w:pPr>
+        <w:ind w:left="1440" w:hanging="360"/>
       </w:pPr>
       <w:rPr>
         <w:u w:val="none"/>
@@ -7381,9 +6453,9 @@
     </w:lvl>
     <w:lvl w:ilvl="2">
       <w:start w:val="1"/>
-      <w:numFmt w:val="lowerRoman"/>
-      <w:lvlText w:val="%3."/>
-      <w:lvlJc w:val="right"/>
+      <w:numFmt w:val="bullet"/>
+      <w:lvlText w:val="-"/>
+      <w:lvlJc w:val="left"/>
       <w:pPr>
         <w:ind w:left="2160" w:hanging="360"/>
       </w:pPr>
@@ -7393,8 +6465,8 @@
     </w:lvl>
     <w:lvl w:ilvl="3">
       <w:start w:val="1"/>
-      <w:numFmt w:val="decimal"/>
-      <w:lvlText w:val="%4."/>
+      <w:numFmt w:val="bullet"/>
+      <w:lvlText w:val="-"/>
       <w:lvlJc w:val="left"/>
       <w:pPr>
         <w:ind w:left="2880" w:hanging="360"/>
@@ -7405,8 +6477,8 @@
     </w:lvl>
     <w:lvl w:ilvl="4">
       <w:start w:val="1"/>
-      <w:numFmt w:val="lowerLetter"/>
-      <w:lvlText w:val="%5."/>
+      <w:numFmt w:val="bullet"/>
+      <w:lvlText w:val="-"/>
       <w:lvlJc w:val="left"/>
       <w:pPr>
         <w:ind w:left="3600" w:hanging="360"/>
@@ -7417,9 +6489,9 @@
     </w:lvl>
     <w:lvl w:ilvl="5">
       <w:start w:val="1"/>
-      <w:numFmt w:val="lowerRoman"/>
-      <w:lvlText w:val="%6."/>
-      <w:lvlJc w:val="right"/>
+      <w:numFmt w:val="bullet"/>
+      <w:lvlText w:val="-"/>
+      <w:lvlJc w:val="left"/>
       <w:pPr>
         <w:ind w:left="4320" w:hanging="360"/>
       </w:pPr>
@@ -7429,8 +6501,8 @@
     </w:lvl>
     <w:lvl w:ilvl="6">
       <w:start w:val="1"/>
-      <w:numFmt w:val="decimal"/>
-      <w:lvlText w:val="%7."/>
+      <w:numFmt w:val="bullet"/>
+      <w:lvlText w:val="-"/>
       <w:lvlJc w:val="left"/>
       <w:pPr>
         <w:ind w:left="5040" w:hanging="360"/>
@@ -7441,8 +6513,8 @@
     </w:lvl>
     <w:lvl w:ilvl="7">
       <w:start w:val="1"/>
-      <w:numFmt w:val="lowerLetter"/>
-      <w:lvlText w:val="%8."/>
+      <w:numFmt w:val="bullet"/>
+      <w:lvlText w:val="-"/>
       <w:lvlJc w:val="left"/>
       <w:pPr>
         <w:ind w:left="5760" w:hanging="360"/>
@@ -7453,9 +6525,9 @@
     </w:lvl>
     <w:lvl w:ilvl="8">
       <w:start w:val="1"/>
-      <w:numFmt w:val="lowerRoman"/>
-      <w:lvlText w:val="%9."/>
-      <w:lvlJc w:val="right"/>
+      <w:numFmt w:val="bullet"/>
+      <w:lvlText w:val="-"/>
+      <w:lvlJc w:val="left"/>
       <w:pPr>
         <w:ind w:left="6480" w:hanging="360"/>
       </w:pPr>
@@ -7465,9 +6537,9 @@
     </w:lvl>
   </w:abstractNum>
   <w:abstractNum w:abstractNumId="7" w15:restartNumberingAfterBreak="0">
-    <w:nsid w:val="54673A31"/>
+    <w:nsid w:val="4B8335B3"/>
     <w:multiLevelType w:val="multilevel"/>
-    <w:tmpl w:val="638686F4"/>
+    <w:tmpl w:val="830A94D2"/>
     <w:lvl w:ilvl="0">
       <w:start w:val="1"/>
       <w:numFmt w:val="bullet"/>
@@ -7578,9 +6650,9 @@
     </w:lvl>
   </w:abstractNum>
   <w:abstractNum w:abstractNumId="8" w15:restartNumberingAfterBreak="0">
-    <w:nsid w:val="561B2459"/>
+    <w:nsid w:val="4D8235F4"/>
     <w:multiLevelType w:val="multilevel"/>
-    <w:tmpl w:val="29445B22"/>
+    <w:tmpl w:val="0F440F34"/>
     <w:lvl w:ilvl="0">
       <w:start w:val="1"/>
       <w:numFmt w:val="bullet"/>
@@ -7590,901 +6662,110 @@
         <w:ind w:left="720" w:hanging="360"/>
       </w:pPr>
       <w:rPr>
-        <w:u w:val="none"/>
+        <w:rFonts w:ascii="Calibri" w:eastAsia="Calibri" w:hAnsi="Calibri" w:cs="Calibri"/>
       </w:rPr>
     </w:lvl>
     <w:lvl w:ilvl="1">
       <w:start w:val="1"/>
       <w:numFmt w:val="bullet"/>
-      <w:lvlText w:val="-"/>
+      <w:lvlText w:val="o"/>
       <w:lvlJc w:val="left"/>
       <w:pPr>
         <w:ind w:left="1440" w:hanging="360"/>
       </w:pPr>
       <w:rPr>
-        <w:u w:val="none"/>
+        <w:rFonts w:ascii="Courier New" w:eastAsia="Courier New" w:hAnsi="Courier New" w:cs="Courier New"/>
       </w:rPr>
     </w:lvl>
     <w:lvl w:ilvl="2">
       <w:start w:val="1"/>
       <w:numFmt w:val="bullet"/>
-      <w:lvlText w:val="-"/>
+      <w:lvlText w:val="▪"/>
       <w:lvlJc w:val="left"/>
       <w:pPr>
         <w:ind w:left="2160" w:hanging="360"/>
       </w:pPr>
       <w:rPr>
-        <w:u w:val="none"/>
+        <w:rFonts w:ascii="Noto Sans Symbols" w:eastAsia="Noto Sans Symbols" w:hAnsi="Noto Sans Symbols" w:cs="Noto Sans Symbols"/>
       </w:rPr>
     </w:lvl>
     <w:lvl w:ilvl="3">
       <w:start w:val="1"/>
       <w:numFmt w:val="bullet"/>
-      <w:lvlText w:val="-"/>
+      <w:lvlText w:val="●"/>
       <w:lvlJc w:val="left"/>
       <w:pPr>
         <w:ind w:left="2880" w:hanging="360"/>
       </w:pPr>
       <w:rPr>
-        <w:u w:val="none"/>
+        <w:rFonts w:ascii="Noto Sans Symbols" w:eastAsia="Noto Sans Symbols" w:hAnsi="Noto Sans Symbols" w:cs="Noto Sans Symbols"/>
       </w:rPr>
     </w:lvl>
     <w:lvl w:ilvl="4">
       <w:start w:val="1"/>
       <w:numFmt w:val="bullet"/>
-      <w:lvlText w:val="-"/>
+      <w:lvlText w:val="o"/>
       <w:lvlJc w:val="left"/>
       <w:pPr>
         <w:ind w:left="3600" w:hanging="360"/>
       </w:pPr>
       <w:rPr>
-        <w:u w:val="none"/>
+        <w:rFonts w:ascii="Courier New" w:eastAsia="Courier New" w:hAnsi="Courier New" w:cs="Courier New"/>
       </w:rPr>
     </w:lvl>
     <w:lvl w:ilvl="5">
       <w:start w:val="1"/>
       <w:numFmt w:val="bullet"/>
-      <w:lvlText w:val="-"/>
+      <w:lvlText w:val="▪"/>
       <w:lvlJc w:val="left"/>
       <w:pPr>
         <w:ind w:left="4320" w:hanging="360"/>
       </w:pPr>
       <w:rPr>
-        <w:u w:val="none"/>
+        <w:rFonts w:ascii="Noto Sans Symbols" w:eastAsia="Noto Sans Symbols" w:hAnsi="Noto Sans Symbols" w:cs="Noto Sans Symbols"/>
       </w:rPr>
     </w:lvl>
     <w:lvl w:ilvl="6">
       <w:start w:val="1"/>
       <w:numFmt w:val="bullet"/>
-      <w:lvlText w:val="-"/>
+      <w:lvlText w:val="●"/>
       <w:lvlJc w:val="left"/>
       <w:pPr>
         <w:ind w:left="5040" w:hanging="360"/>
       </w:pPr>
       <w:rPr>
-        <w:u w:val="none"/>
+        <w:rFonts w:ascii="Noto Sans Symbols" w:eastAsia="Noto Sans Symbols" w:hAnsi="Noto Sans Symbols" w:cs="Noto Sans Symbols"/>
       </w:rPr>
     </w:lvl>
     <w:lvl w:ilvl="7">
       <w:start w:val="1"/>
       <w:numFmt w:val="bullet"/>
-      <w:lvlText w:val="-"/>
+      <w:lvlText w:val="o"/>
       <w:lvlJc w:val="left"/>
       <w:pPr>
         <w:ind w:left="5760" w:hanging="360"/>
       </w:pPr>
       <w:rPr>
-        <w:u w:val="none"/>
+        <w:rFonts w:ascii="Courier New" w:eastAsia="Courier New" w:hAnsi="Courier New" w:cs="Courier New"/>
       </w:rPr>
     </w:lvl>
     <w:lvl w:ilvl="8">
       <w:start w:val="1"/>
       <w:numFmt w:val="bullet"/>
-      <w:lvlText w:val="-"/>
+      <w:lvlText w:val="▪"/>
       <w:lvlJc w:val="left"/>
       <w:pPr>
         <w:ind w:left="6480" w:hanging="360"/>
       </w:pPr>
       <w:rPr>
-        <w:u w:val="none"/>
+        <w:rFonts w:ascii="Noto Sans Symbols" w:eastAsia="Noto Sans Symbols" w:hAnsi="Noto Sans Symbols" w:cs="Noto Sans Symbols"/>
       </w:rPr>
     </w:lvl>
   </w:abstractNum>
   <w:abstractNum w:abstractNumId="9" w15:restartNumberingAfterBreak="0">
-    <w:nsid w:val="57C157E2"/>
+    <w:nsid w:val="55AF6807"/>
     <w:multiLevelType w:val="multilevel"/>
-    <w:tmpl w:val="77A2ECF0"/>
-    <w:lvl w:ilvl="0">
-      <w:start w:val="1"/>
-      <w:numFmt w:val="bullet"/>
-      <w:lvlText w:val="-"/>
-      <w:lvlJc w:val="left"/>
-      <w:pPr>
-        <w:ind w:left="720" w:hanging="360"/>
-      </w:pPr>
-      <w:rPr>
-        <w:rFonts w:ascii="Calibri" w:eastAsia="Calibri" w:hAnsi="Calibri" w:cs="Calibri"/>
-      </w:rPr>
-    </w:lvl>
-    <w:lvl w:ilvl="1">
-      <w:start w:val="1"/>
-      <w:numFmt w:val="bullet"/>
-      <w:lvlText w:val="o"/>
-      <w:lvlJc w:val="left"/>
-      <w:pPr>
-        <w:ind w:left="1440" w:hanging="360"/>
-      </w:pPr>
-      <w:rPr>
-        <w:rFonts w:ascii="Courier New" w:eastAsia="Courier New" w:hAnsi="Courier New" w:cs="Courier New"/>
-      </w:rPr>
-    </w:lvl>
-    <w:lvl w:ilvl="2">
-      <w:start w:val="1"/>
-      <w:numFmt w:val="bullet"/>
-      <w:lvlText w:val="▪"/>
-      <w:lvlJc w:val="left"/>
-      <w:pPr>
-        <w:ind w:left="2160" w:hanging="360"/>
-      </w:pPr>
-      <w:rPr>
-        <w:rFonts w:ascii="Noto Sans Symbols" w:eastAsia="Noto Sans Symbols" w:hAnsi="Noto Sans Symbols" w:cs="Noto Sans Symbols"/>
-      </w:rPr>
-    </w:lvl>
-    <w:lvl w:ilvl="3">
-      <w:start w:val="1"/>
-      <w:numFmt w:val="bullet"/>
-      <w:lvlText w:val="●"/>
-      <w:lvlJc w:val="left"/>
-      <w:pPr>
-        <w:ind w:left="2880" w:hanging="360"/>
-      </w:pPr>
-      <w:rPr>
-        <w:rFonts w:ascii="Noto Sans Symbols" w:eastAsia="Noto Sans Symbols" w:hAnsi="Noto Sans Symbols" w:cs="Noto Sans Symbols"/>
-      </w:rPr>
-    </w:lvl>
-    <w:lvl w:ilvl="4">
-      <w:start w:val="1"/>
-      <w:numFmt w:val="bullet"/>
-      <w:lvlText w:val="o"/>
-      <w:lvlJc w:val="left"/>
-      <w:pPr>
-        <w:ind w:left="3600" w:hanging="360"/>
-      </w:pPr>
-      <w:rPr>
-        <w:rFonts w:ascii="Courier New" w:eastAsia="Courier New" w:hAnsi="Courier New" w:cs="Courier New"/>
-      </w:rPr>
-    </w:lvl>
-    <w:lvl w:ilvl="5">
-      <w:start w:val="1"/>
-      <w:numFmt w:val="bullet"/>
-      <w:lvlText w:val="▪"/>
-      <w:lvlJc w:val="left"/>
-      <w:pPr>
-        <w:ind w:left="4320" w:hanging="360"/>
-      </w:pPr>
-      <w:rPr>
-        <w:rFonts w:ascii="Noto Sans Symbols" w:eastAsia="Noto Sans Symbols" w:hAnsi="Noto Sans Symbols" w:cs="Noto Sans Symbols"/>
-      </w:rPr>
-    </w:lvl>
-    <w:lvl w:ilvl="6">
-      <w:start w:val="1"/>
-      <w:numFmt w:val="bullet"/>
-      <w:lvlText w:val="●"/>
-      <w:lvlJc w:val="left"/>
-      <w:pPr>
-        <w:ind w:left="5040" w:hanging="360"/>
-      </w:pPr>
-      <w:rPr>
-        <w:rFonts w:ascii="Noto Sans Symbols" w:eastAsia="Noto Sans Symbols" w:hAnsi="Noto Sans Symbols" w:cs="Noto Sans Symbols"/>
-      </w:rPr>
-    </w:lvl>
-    <w:lvl w:ilvl="7">
-      <w:start w:val="1"/>
-      <w:numFmt w:val="bullet"/>
-      <w:lvlText w:val="o"/>
-      <w:lvlJc w:val="left"/>
-      <w:pPr>
-        <w:ind w:left="5760" w:hanging="360"/>
-      </w:pPr>
-      <w:rPr>
-        <w:rFonts w:ascii="Courier New" w:eastAsia="Courier New" w:hAnsi="Courier New" w:cs="Courier New"/>
-      </w:rPr>
-    </w:lvl>
-    <w:lvl w:ilvl="8">
-      <w:start w:val="1"/>
-      <w:numFmt w:val="bullet"/>
-      <w:lvlText w:val="▪"/>
-      <w:lvlJc w:val="left"/>
-      <w:pPr>
-        <w:ind w:left="6480" w:hanging="360"/>
-      </w:pPr>
-      <w:rPr>
-        <w:rFonts w:ascii="Noto Sans Symbols" w:eastAsia="Noto Sans Symbols" w:hAnsi="Noto Sans Symbols" w:cs="Noto Sans Symbols"/>
-      </w:rPr>
-    </w:lvl>
-  </w:abstractNum>
-  <w:abstractNum w:abstractNumId="10" w15:restartNumberingAfterBreak="0">
-    <w:nsid w:val="589E76B4"/>
-    <w:multiLevelType w:val="multilevel"/>
-    <w:tmpl w:val="34AE47B0"/>
-    <w:lvl w:ilvl="0">
-      <w:start w:val="1"/>
-      <w:numFmt w:val="bullet"/>
-      <w:lvlText w:val="●"/>
-      <w:lvlJc w:val="left"/>
-      <w:pPr>
-        <w:ind w:left="720" w:hanging="360"/>
-      </w:pPr>
-      <w:rPr>
-        <w:u w:val="none"/>
-      </w:rPr>
-    </w:lvl>
-    <w:lvl w:ilvl="1">
-      <w:start w:val="1"/>
-      <w:numFmt w:val="bullet"/>
-      <w:lvlText w:val="○"/>
-      <w:lvlJc w:val="left"/>
-      <w:pPr>
-        <w:ind w:left="1440" w:hanging="360"/>
-      </w:pPr>
-      <w:rPr>
-        <w:u w:val="none"/>
-      </w:rPr>
-    </w:lvl>
-    <w:lvl w:ilvl="2">
-      <w:start w:val="1"/>
-      <w:numFmt w:val="bullet"/>
-      <w:lvlText w:val="■"/>
-      <w:lvlJc w:val="left"/>
-      <w:pPr>
-        <w:ind w:left="2160" w:hanging="360"/>
-      </w:pPr>
-      <w:rPr>
-        <w:u w:val="none"/>
-      </w:rPr>
-    </w:lvl>
-    <w:lvl w:ilvl="3">
-      <w:start w:val="1"/>
-      <w:numFmt w:val="bullet"/>
-      <w:lvlText w:val="●"/>
-      <w:lvlJc w:val="left"/>
-      <w:pPr>
-        <w:ind w:left="2880" w:hanging="360"/>
-      </w:pPr>
-      <w:rPr>
-        <w:u w:val="none"/>
-      </w:rPr>
-    </w:lvl>
-    <w:lvl w:ilvl="4">
-      <w:start w:val="1"/>
-      <w:numFmt w:val="bullet"/>
-      <w:lvlText w:val="○"/>
-      <w:lvlJc w:val="left"/>
-      <w:pPr>
-        <w:ind w:left="3600" w:hanging="360"/>
-      </w:pPr>
-      <w:rPr>
-        <w:u w:val="none"/>
-      </w:rPr>
-    </w:lvl>
-    <w:lvl w:ilvl="5">
-      <w:start w:val="1"/>
-      <w:numFmt w:val="bullet"/>
-      <w:lvlText w:val="■"/>
-      <w:lvlJc w:val="left"/>
-      <w:pPr>
-        <w:ind w:left="4320" w:hanging="360"/>
-      </w:pPr>
-      <w:rPr>
-        <w:u w:val="none"/>
-      </w:rPr>
-    </w:lvl>
-    <w:lvl w:ilvl="6">
-      <w:start w:val="1"/>
-      <w:numFmt w:val="bullet"/>
-      <w:lvlText w:val="●"/>
-      <w:lvlJc w:val="left"/>
-      <w:pPr>
-        <w:ind w:left="5040" w:hanging="360"/>
-      </w:pPr>
-      <w:rPr>
-        <w:u w:val="none"/>
-      </w:rPr>
-    </w:lvl>
-    <w:lvl w:ilvl="7">
-      <w:start w:val="1"/>
-      <w:numFmt w:val="bullet"/>
-      <w:lvlText w:val="○"/>
-      <w:lvlJc w:val="left"/>
-      <w:pPr>
-        <w:ind w:left="5760" w:hanging="360"/>
-      </w:pPr>
-      <w:rPr>
-        <w:u w:val="none"/>
-      </w:rPr>
-    </w:lvl>
-    <w:lvl w:ilvl="8">
-      <w:start w:val="1"/>
-      <w:numFmt w:val="bullet"/>
-      <w:lvlText w:val="■"/>
-      <w:lvlJc w:val="left"/>
-      <w:pPr>
-        <w:ind w:left="6480" w:hanging="360"/>
-      </w:pPr>
-      <w:rPr>
-        <w:u w:val="none"/>
-      </w:rPr>
-    </w:lvl>
-  </w:abstractNum>
-  <w:abstractNum w:abstractNumId="11" w15:restartNumberingAfterBreak="0">
-    <w:nsid w:val="5B6456C5"/>
-    <w:multiLevelType w:val="multilevel"/>
-    <w:tmpl w:val="0AD00C50"/>
-    <w:lvl w:ilvl="0">
-      <w:start w:val="1"/>
-      <w:numFmt w:val="bullet"/>
-      <w:lvlText w:val="-"/>
-      <w:lvlJc w:val="left"/>
-      <w:pPr>
-        <w:ind w:left="720" w:hanging="360"/>
-      </w:pPr>
-      <w:rPr>
-        <w:u w:val="none"/>
-      </w:rPr>
-    </w:lvl>
-    <w:lvl w:ilvl="1">
-      <w:start w:val="1"/>
-      <w:numFmt w:val="bullet"/>
-      <w:lvlText w:val="-"/>
-      <w:lvlJc w:val="left"/>
-      <w:pPr>
-        <w:ind w:left="1440" w:hanging="360"/>
-      </w:pPr>
-      <w:rPr>
-        <w:u w:val="none"/>
-      </w:rPr>
-    </w:lvl>
-    <w:lvl w:ilvl="2">
-      <w:start w:val="1"/>
-      <w:numFmt w:val="bullet"/>
-      <w:lvlText w:val="-"/>
-      <w:lvlJc w:val="left"/>
-      <w:pPr>
-        <w:ind w:left="2160" w:hanging="360"/>
-      </w:pPr>
-      <w:rPr>
-        <w:u w:val="none"/>
-      </w:rPr>
-    </w:lvl>
-    <w:lvl w:ilvl="3">
-      <w:start w:val="1"/>
-      <w:numFmt w:val="bullet"/>
-      <w:lvlText w:val="-"/>
-      <w:lvlJc w:val="left"/>
-      <w:pPr>
-        <w:ind w:left="2880" w:hanging="360"/>
-      </w:pPr>
-      <w:rPr>
-        <w:u w:val="none"/>
-      </w:rPr>
-    </w:lvl>
-    <w:lvl w:ilvl="4">
-      <w:start w:val="1"/>
-      <w:numFmt w:val="bullet"/>
-      <w:lvlText w:val="-"/>
-      <w:lvlJc w:val="left"/>
-      <w:pPr>
-        <w:ind w:left="3600" w:hanging="360"/>
-      </w:pPr>
-      <w:rPr>
-        <w:u w:val="none"/>
-      </w:rPr>
-    </w:lvl>
-    <w:lvl w:ilvl="5">
-      <w:start w:val="1"/>
-      <w:numFmt w:val="bullet"/>
-      <w:lvlText w:val="-"/>
-      <w:lvlJc w:val="left"/>
-      <w:pPr>
-        <w:ind w:left="4320" w:hanging="360"/>
-      </w:pPr>
-      <w:rPr>
-        <w:u w:val="none"/>
-      </w:rPr>
-    </w:lvl>
-    <w:lvl w:ilvl="6">
-      <w:start w:val="1"/>
-      <w:numFmt w:val="bullet"/>
-      <w:lvlText w:val="-"/>
-      <w:lvlJc w:val="left"/>
-      <w:pPr>
-        <w:ind w:left="5040" w:hanging="360"/>
-      </w:pPr>
-      <w:rPr>
-        <w:u w:val="none"/>
-      </w:rPr>
-    </w:lvl>
-    <w:lvl w:ilvl="7">
-      <w:start w:val="1"/>
-      <w:numFmt w:val="bullet"/>
-      <w:lvlText w:val="-"/>
-      <w:lvlJc w:val="left"/>
-      <w:pPr>
-        <w:ind w:left="5760" w:hanging="360"/>
-      </w:pPr>
-      <w:rPr>
-        <w:u w:val="none"/>
-      </w:rPr>
-    </w:lvl>
-    <w:lvl w:ilvl="8">
-      <w:start w:val="1"/>
-      <w:numFmt w:val="bullet"/>
-      <w:lvlText w:val="-"/>
-      <w:lvlJc w:val="left"/>
-      <w:pPr>
-        <w:ind w:left="6480" w:hanging="360"/>
-      </w:pPr>
-      <w:rPr>
-        <w:u w:val="none"/>
-      </w:rPr>
-    </w:lvl>
-  </w:abstractNum>
-  <w:abstractNum w:abstractNumId="12" w15:restartNumberingAfterBreak="0">
-    <w:nsid w:val="5E9956E2"/>
-    <w:multiLevelType w:val="multilevel"/>
-    <w:tmpl w:val="E8A22B00"/>
-    <w:lvl w:ilvl="0">
-      <w:start w:val="1"/>
-      <w:numFmt w:val="bullet"/>
-      <w:lvlText w:val="-"/>
-      <w:lvlJc w:val="left"/>
-      <w:pPr>
-        <w:ind w:left="720" w:hanging="360"/>
-      </w:pPr>
-      <w:rPr>
-        <w:u w:val="none"/>
-      </w:rPr>
-    </w:lvl>
-    <w:lvl w:ilvl="1">
-      <w:start w:val="1"/>
-      <w:numFmt w:val="bullet"/>
-      <w:lvlText w:val="-"/>
-      <w:lvlJc w:val="left"/>
-      <w:pPr>
-        <w:ind w:left="1440" w:hanging="360"/>
-      </w:pPr>
-      <w:rPr>
-        <w:u w:val="none"/>
-      </w:rPr>
-    </w:lvl>
-    <w:lvl w:ilvl="2">
-      <w:start w:val="1"/>
-      <w:numFmt w:val="bullet"/>
-      <w:lvlText w:val="-"/>
-      <w:lvlJc w:val="left"/>
-      <w:pPr>
-        <w:ind w:left="2160" w:hanging="360"/>
-      </w:pPr>
-      <w:rPr>
-        <w:u w:val="none"/>
-      </w:rPr>
-    </w:lvl>
-    <w:lvl w:ilvl="3">
-      <w:start w:val="1"/>
-      <w:numFmt w:val="bullet"/>
-      <w:lvlText w:val="-"/>
-      <w:lvlJc w:val="left"/>
-      <w:pPr>
-        <w:ind w:left="2880" w:hanging="360"/>
-      </w:pPr>
-      <w:rPr>
-        <w:u w:val="none"/>
-      </w:rPr>
-    </w:lvl>
-    <w:lvl w:ilvl="4">
-      <w:start w:val="1"/>
-      <w:numFmt w:val="bullet"/>
-      <w:lvlText w:val="-"/>
-      <w:lvlJc w:val="left"/>
-      <w:pPr>
-        <w:ind w:left="3600" w:hanging="360"/>
-      </w:pPr>
-      <w:rPr>
-        <w:u w:val="none"/>
-      </w:rPr>
-    </w:lvl>
-    <w:lvl w:ilvl="5">
-      <w:start w:val="1"/>
-      <w:numFmt w:val="bullet"/>
-      <w:lvlText w:val="-"/>
-      <w:lvlJc w:val="left"/>
-      <w:pPr>
-        <w:ind w:left="4320" w:hanging="360"/>
-      </w:pPr>
-      <w:rPr>
-        <w:u w:val="none"/>
-      </w:rPr>
-    </w:lvl>
-    <w:lvl w:ilvl="6">
-      <w:start w:val="1"/>
-      <w:numFmt w:val="bullet"/>
-      <w:lvlText w:val="-"/>
-      <w:lvlJc w:val="left"/>
-      <w:pPr>
-        <w:ind w:left="5040" w:hanging="360"/>
-      </w:pPr>
-      <w:rPr>
-        <w:u w:val="none"/>
-      </w:rPr>
-    </w:lvl>
-    <w:lvl w:ilvl="7">
-      <w:start w:val="1"/>
-      <w:numFmt w:val="bullet"/>
-      <w:lvlText w:val="-"/>
-      <w:lvlJc w:val="left"/>
-      <w:pPr>
-        <w:ind w:left="5760" w:hanging="360"/>
-      </w:pPr>
-      <w:rPr>
-        <w:u w:val="none"/>
-      </w:rPr>
-    </w:lvl>
-    <w:lvl w:ilvl="8">
-      <w:start w:val="1"/>
-      <w:numFmt w:val="bullet"/>
-      <w:lvlText w:val="-"/>
-      <w:lvlJc w:val="left"/>
-      <w:pPr>
-        <w:ind w:left="6480" w:hanging="360"/>
-      </w:pPr>
-      <w:rPr>
-        <w:u w:val="none"/>
-      </w:rPr>
-    </w:lvl>
-  </w:abstractNum>
-  <w:abstractNum w:abstractNumId="13" w15:restartNumberingAfterBreak="0">
-    <w:nsid w:val="624C55F6"/>
-    <w:multiLevelType w:val="multilevel"/>
-    <w:tmpl w:val="F760AC50"/>
-    <w:lvl w:ilvl="0">
-      <w:start w:val="1"/>
-      <w:numFmt w:val="bullet"/>
-      <w:lvlText w:val="-"/>
-      <w:lvlJc w:val="left"/>
-      <w:pPr>
-        <w:ind w:left="720" w:hanging="360"/>
-      </w:pPr>
-      <w:rPr>
-        <w:rFonts w:ascii="Calibri" w:eastAsia="Calibri" w:hAnsi="Calibri" w:cs="Calibri"/>
-      </w:rPr>
-    </w:lvl>
-    <w:lvl w:ilvl="1">
-      <w:start w:val="1"/>
-      <w:numFmt w:val="bullet"/>
-      <w:lvlText w:val="o"/>
-      <w:lvlJc w:val="left"/>
-      <w:pPr>
-        <w:ind w:left="1440" w:hanging="360"/>
-      </w:pPr>
-      <w:rPr>
-        <w:rFonts w:ascii="Courier New" w:eastAsia="Courier New" w:hAnsi="Courier New" w:cs="Courier New"/>
-      </w:rPr>
-    </w:lvl>
-    <w:lvl w:ilvl="2">
-      <w:start w:val="1"/>
-      <w:numFmt w:val="bullet"/>
-      <w:lvlText w:val="▪"/>
-      <w:lvlJc w:val="left"/>
-      <w:pPr>
-        <w:ind w:left="2160" w:hanging="360"/>
-      </w:pPr>
-      <w:rPr>
-        <w:rFonts w:ascii="Noto Sans Symbols" w:eastAsia="Noto Sans Symbols" w:hAnsi="Noto Sans Symbols" w:cs="Noto Sans Symbols"/>
-      </w:rPr>
-    </w:lvl>
-    <w:lvl w:ilvl="3">
-      <w:start w:val="1"/>
-      <w:numFmt w:val="bullet"/>
-      <w:lvlText w:val="●"/>
-      <w:lvlJc w:val="left"/>
-      <w:pPr>
-        <w:ind w:left="2880" w:hanging="360"/>
-      </w:pPr>
-      <w:rPr>
-        <w:rFonts w:ascii="Noto Sans Symbols" w:eastAsia="Noto Sans Symbols" w:hAnsi="Noto Sans Symbols" w:cs="Noto Sans Symbols"/>
-      </w:rPr>
-    </w:lvl>
-    <w:lvl w:ilvl="4">
-      <w:start w:val="1"/>
-      <w:numFmt w:val="bullet"/>
-      <w:lvlText w:val="o"/>
-      <w:lvlJc w:val="left"/>
-      <w:pPr>
-        <w:ind w:left="3600" w:hanging="360"/>
-      </w:pPr>
-      <w:rPr>
-        <w:rFonts w:ascii="Courier New" w:eastAsia="Courier New" w:hAnsi="Courier New" w:cs="Courier New"/>
-      </w:rPr>
-    </w:lvl>
-    <w:lvl w:ilvl="5">
-      <w:start w:val="1"/>
-      <w:numFmt w:val="bullet"/>
-      <w:lvlText w:val="▪"/>
-      <w:lvlJc w:val="left"/>
-      <w:pPr>
-        <w:ind w:left="4320" w:hanging="360"/>
-      </w:pPr>
-      <w:rPr>
-        <w:rFonts w:ascii="Noto Sans Symbols" w:eastAsia="Noto Sans Symbols" w:hAnsi="Noto Sans Symbols" w:cs="Noto Sans Symbols"/>
-      </w:rPr>
-    </w:lvl>
-    <w:lvl w:ilvl="6">
-      <w:start w:val="1"/>
-      <w:numFmt w:val="bullet"/>
-      <w:lvlText w:val="●"/>
-      <w:lvlJc w:val="left"/>
-      <w:pPr>
-        <w:ind w:left="5040" w:hanging="360"/>
-      </w:pPr>
-      <w:rPr>
-        <w:rFonts w:ascii="Noto Sans Symbols" w:eastAsia="Noto Sans Symbols" w:hAnsi="Noto Sans Symbols" w:cs="Noto Sans Symbols"/>
-      </w:rPr>
-    </w:lvl>
-    <w:lvl w:ilvl="7">
-      <w:start w:val="1"/>
-      <w:numFmt w:val="bullet"/>
-      <w:lvlText w:val="o"/>
-      <w:lvlJc w:val="left"/>
-      <w:pPr>
-        <w:ind w:left="5760" w:hanging="360"/>
-      </w:pPr>
-      <w:rPr>
-        <w:rFonts w:ascii="Courier New" w:eastAsia="Courier New" w:hAnsi="Courier New" w:cs="Courier New"/>
-      </w:rPr>
-    </w:lvl>
-    <w:lvl w:ilvl="8">
-      <w:start w:val="1"/>
-      <w:numFmt w:val="bullet"/>
-      <w:lvlText w:val="▪"/>
-      <w:lvlJc w:val="left"/>
-      <w:pPr>
-        <w:ind w:left="6480" w:hanging="360"/>
-      </w:pPr>
-      <w:rPr>
-        <w:rFonts w:ascii="Noto Sans Symbols" w:eastAsia="Noto Sans Symbols" w:hAnsi="Noto Sans Symbols" w:cs="Noto Sans Symbols"/>
-      </w:rPr>
-    </w:lvl>
-  </w:abstractNum>
-  <w:abstractNum w:abstractNumId="14" w15:restartNumberingAfterBreak="0">
-    <w:nsid w:val="67685729"/>
-    <w:multiLevelType w:val="multilevel"/>
-    <w:tmpl w:val="2B920698"/>
-    <w:lvl w:ilvl="0">
-      <w:start w:val="1"/>
-      <w:numFmt w:val="bullet"/>
-      <w:lvlText w:val="-"/>
-      <w:lvlJc w:val="left"/>
-      <w:pPr>
-        <w:ind w:left="720" w:hanging="360"/>
-      </w:pPr>
-      <w:rPr>
-        <w:u w:val="none"/>
-      </w:rPr>
-    </w:lvl>
-    <w:lvl w:ilvl="1">
-      <w:start w:val="1"/>
-      <w:numFmt w:val="bullet"/>
-      <w:lvlText w:val="-"/>
-      <w:lvlJc w:val="left"/>
-      <w:pPr>
-        <w:ind w:left="1440" w:hanging="360"/>
-      </w:pPr>
-      <w:rPr>
-        <w:u w:val="none"/>
-      </w:rPr>
-    </w:lvl>
-    <w:lvl w:ilvl="2">
-      <w:start w:val="1"/>
-      <w:numFmt w:val="bullet"/>
-      <w:lvlText w:val="-"/>
-      <w:lvlJc w:val="left"/>
-      <w:pPr>
-        <w:ind w:left="2160" w:hanging="360"/>
-      </w:pPr>
-      <w:rPr>
-        <w:u w:val="none"/>
-      </w:rPr>
-    </w:lvl>
-    <w:lvl w:ilvl="3">
-      <w:start w:val="1"/>
-      <w:numFmt w:val="bullet"/>
-      <w:lvlText w:val="-"/>
-      <w:lvlJc w:val="left"/>
-      <w:pPr>
-        <w:ind w:left="2880" w:hanging="360"/>
-      </w:pPr>
-      <w:rPr>
-        <w:u w:val="none"/>
-      </w:rPr>
-    </w:lvl>
-    <w:lvl w:ilvl="4">
-      <w:start w:val="1"/>
-      <w:numFmt w:val="bullet"/>
-      <w:lvlText w:val="-"/>
-      <w:lvlJc w:val="left"/>
-      <w:pPr>
-        <w:ind w:left="3600" w:hanging="360"/>
-      </w:pPr>
-      <w:rPr>
-        <w:u w:val="none"/>
-      </w:rPr>
-    </w:lvl>
-    <w:lvl w:ilvl="5">
-      <w:start w:val="1"/>
-      <w:numFmt w:val="bullet"/>
-      <w:lvlText w:val="-"/>
-      <w:lvlJc w:val="left"/>
-      <w:pPr>
-        <w:ind w:left="4320" w:hanging="360"/>
-      </w:pPr>
-      <w:rPr>
-        <w:u w:val="none"/>
-      </w:rPr>
-    </w:lvl>
-    <w:lvl w:ilvl="6">
-      <w:start w:val="1"/>
-      <w:numFmt w:val="bullet"/>
-      <w:lvlText w:val="-"/>
-      <w:lvlJc w:val="left"/>
-      <w:pPr>
-        <w:ind w:left="5040" w:hanging="360"/>
-      </w:pPr>
-      <w:rPr>
-        <w:u w:val="none"/>
-      </w:rPr>
-    </w:lvl>
-    <w:lvl w:ilvl="7">
-      <w:start w:val="1"/>
-      <w:numFmt w:val="bullet"/>
-      <w:lvlText w:val="-"/>
-      <w:lvlJc w:val="left"/>
-      <w:pPr>
-        <w:ind w:left="5760" w:hanging="360"/>
-      </w:pPr>
-      <w:rPr>
-        <w:u w:val="none"/>
-      </w:rPr>
-    </w:lvl>
-    <w:lvl w:ilvl="8">
-      <w:start w:val="1"/>
-      <w:numFmt w:val="bullet"/>
-      <w:lvlText w:val="-"/>
-      <w:lvlJc w:val="left"/>
-      <w:pPr>
-        <w:ind w:left="6480" w:hanging="360"/>
-      </w:pPr>
-      <w:rPr>
-        <w:u w:val="none"/>
-      </w:rPr>
-    </w:lvl>
-  </w:abstractNum>
-  <w:abstractNum w:abstractNumId="15" w15:restartNumberingAfterBreak="0">
-    <w:nsid w:val="70134D2E"/>
-    <w:multiLevelType w:val="multilevel"/>
-    <w:tmpl w:val="69B25E72"/>
-    <w:lvl w:ilvl="0">
-      <w:start w:val="1"/>
-      <w:numFmt w:val="bullet"/>
-      <w:lvlText w:val="-"/>
-      <w:lvlJc w:val="left"/>
-      <w:pPr>
-        <w:ind w:left="720" w:hanging="360"/>
-      </w:pPr>
-      <w:rPr>
-        <w:u w:val="none"/>
-      </w:rPr>
-    </w:lvl>
-    <w:lvl w:ilvl="1">
-      <w:start w:val="1"/>
-      <w:numFmt w:val="bullet"/>
-      <w:lvlText w:val="-"/>
-      <w:lvlJc w:val="left"/>
-      <w:pPr>
-        <w:ind w:left="1440" w:hanging="360"/>
-      </w:pPr>
-      <w:rPr>
-        <w:u w:val="none"/>
-      </w:rPr>
-    </w:lvl>
-    <w:lvl w:ilvl="2">
-      <w:start w:val="1"/>
-      <w:numFmt w:val="bullet"/>
-      <w:lvlText w:val="-"/>
-      <w:lvlJc w:val="left"/>
-      <w:pPr>
-        <w:ind w:left="2160" w:hanging="360"/>
-      </w:pPr>
-      <w:rPr>
-        <w:u w:val="none"/>
-      </w:rPr>
-    </w:lvl>
-    <w:lvl w:ilvl="3">
-      <w:start w:val="1"/>
-      <w:numFmt w:val="bullet"/>
-      <w:lvlText w:val="-"/>
-      <w:lvlJc w:val="left"/>
-      <w:pPr>
-        <w:ind w:left="2880" w:hanging="360"/>
-      </w:pPr>
-      <w:rPr>
-        <w:u w:val="none"/>
-      </w:rPr>
-    </w:lvl>
-    <w:lvl w:ilvl="4">
-      <w:start w:val="1"/>
-      <w:numFmt w:val="bullet"/>
-      <w:lvlText w:val="-"/>
-      <w:lvlJc w:val="left"/>
-      <w:pPr>
-        <w:ind w:left="3600" w:hanging="360"/>
-      </w:pPr>
-      <w:rPr>
-        <w:u w:val="none"/>
-      </w:rPr>
-    </w:lvl>
-    <w:lvl w:ilvl="5">
-      <w:start w:val="1"/>
-      <w:numFmt w:val="bullet"/>
-      <w:lvlText w:val="-"/>
-      <w:lvlJc w:val="left"/>
-      <w:pPr>
-        <w:ind w:left="4320" w:hanging="360"/>
-      </w:pPr>
-      <w:rPr>
-        <w:u w:val="none"/>
-      </w:rPr>
-    </w:lvl>
-    <w:lvl w:ilvl="6">
-      <w:start w:val="1"/>
-      <w:numFmt w:val="bullet"/>
-      <w:lvlText w:val="-"/>
-      <w:lvlJc w:val="left"/>
-      <w:pPr>
-        <w:ind w:left="5040" w:hanging="360"/>
-      </w:pPr>
-      <w:rPr>
-        <w:u w:val="none"/>
-      </w:rPr>
-    </w:lvl>
-    <w:lvl w:ilvl="7">
-      <w:start w:val="1"/>
-      <w:numFmt w:val="bullet"/>
-      <w:lvlText w:val="-"/>
-      <w:lvlJc w:val="left"/>
-      <w:pPr>
-        <w:ind w:left="5760" w:hanging="360"/>
-      </w:pPr>
-      <w:rPr>
-        <w:u w:val="none"/>
-      </w:rPr>
-    </w:lvl>
-    <w:lvl w:ilvl="8">
-      <w:start w:val="1"/>
-      <w:numFmt w:val="bullet"/>
-      <w:lvlText w:val="-"/>
-      <w:lvlJc w:val="left"/>
-      <w:pPr>
-        <w:ind w:left="6480" w:hanging="360"/>
-      </w:pPr>
-      <w:rPr>
-        <w:u w:val="none"/>
-      </w:rPr>
-    </w:lvl>
-  </w:abstractNum>
-  <w:abstractNum w:abstractNumId="16" w15:restartNumberingAfterBreak="0">
-    <w:nsid w:val="73264A44"/>
-    <w:multiLevelType w:val="multilevel"/>
-    <w:tmpl w:val="9A182F6C"/>
+    <w:tmpl w:val="64B280F0"/>
     <w:lvl w:ilvl="0">
       <w:start w:val="1"/>
       <w:numFmt w:val="decimal"/>
@@ -8573,10 +6854,801 @@
       </w:pPr>
     </w:lvl>
   </w:abstractNum>
+  <w:abstractNum w:abstractNumId="10" w15:restartNumberingAfterBreak="0">
+    <w:nsid w:val="566A7971"/>
+    <w:multiLevelType w:val="multilevel"/>
+    <w:tmpl w:val="634CD384"/>
+    <w:lvl w:ilvl="0">
+      <w:start w:val="1"/>
+      <w:numFmt w:val="bullet"/>
+      <w:lvlText w:val="-"/>
+      <w:lvlJc w:val="left"/>
+      <w:pPr>
+        <w:ind w:left="720" w:hanging="360"/>
+      </w:pPr>
+      <w:rPr>
+        <w:u w:val="none"/>
+      </w:rPr>
+    </w:lvl>
+    <w:lvl w:ilvl="1">
+      <w:start w:val="1"/>
+      <w:numFmt w:val="bullet"/>
+      <w:lvlText w:val="-"/>
+      <w:lvlJc w:val="left"/>
+      <w:pPr>
+        <w:ind w:left="1440" w:hanging="360"/>
+      </w:pPr>
+      <w:rPr>
+        <w:u w:val="none"/>
+      </w:rPr>
+    </w:lvl>
+    <w:lvl w:ilvl="2">
+      <w:start w:val="1"/>
+      <w:numFmt w:val="bullet"/>
+      <w:lvlText w:val="-"/>
+      <w:lvlJc w:val="left"/>
+      <w:pPr>
+        <w:ind w:left="2160" w:hanging="360"/>
+      </w:pPr>
+      <w:rPr>
+        <w:u w:val="none"/>
+      </w:rPr>
+    </w:lvl>
+    <w:lvl w:ilvl="3">
+      <w:start w:val="1"/>
+      <w:numFmt w:val="bullet"/>
+      <w:lvlText w:val="-"/>
+      <w:lvlJc w:val="left"/>
+      <w:pPr>
+        <w:ind w:left="2880" w:hanging="360"/>
+      </w:pPr>
+      <w:rPr>
+        <w:u w:val="none"/>
+      </w:rPr>
+    </w:lvl>
+    <w:lvl w:ilvl="4">
+      <w:start w:val="1"/>
+      <w:numFmt w:val="bullet"/>
+      <w:lvlText w:val="-"/>
+      <w:lvlJc w:val="left"/>
+      <w:pPr>
+        <w:ind w:left="3600" w:hanging="360"/>
+      </w:pPr>
+      <w:rPr>
+        <w:u w:val="none"/>
+      </w:rPr>
+    </w:lvl>
+    <w:lvl w:ilvl="5">
+      <w:start w:val="1"/>
+      <w:numFmt w:val="bullet"/>
+      <w:lvlText w:val="-"/>
+      <w:lvlJc w:val="left"/>
+      <w:pPr>
+        <w:ind w:left="4320" w:hanging="360"/>
+      </w:pPr>
+      <w:rPr>
+        <w:u w:val="none"/>
+      </w:rPr>
+    </w:lvl>
+    <w:lvl w:ilvl="6">
+      <w:start w:val="1"/>
+      <w:numFmt w:val="bullet"/>
+      <w:lvlText w:val="-"/>
+      <w:lvlJc w:val="left"/>
+      <w:pPr>
+        <w:ind w:left="5040" w:hanging="360"/>
+      </w:pPr>
+      <w:rPr>
+        <w:u w:val="none"/>
+      </w:rPr>
+    </w:lvl>
+    <w:lvl w:ilvl="7">
+      <w:start w:val="1"/>
+      <w:numFmt w:val="bullet"/>
+      <w:lvlText w:val="-"/>
+      <w:lvlJc w:val="left"/>
+      <w:pPr>
+        <w:ind w:left="5760" w:hanging="360"/>
+      </w:pPr>
+      <w:rPr>
+        <w:u w:val="none"/>
+      </w:rPr>
+    </w:lvl>
+    <w:lvl w:ilvl="8">
+      <w:start w:val="1"/>
+      <w:numFmt w:val="bullet"/>
+      <w:lvlText w:val="-"/>
+      <w:lvlJc w:val="left"/>
+      <w:pPr>
+        <w:ind w:left="6480" w:hanging="360"/>
+      </w:pPr>
+      <w:rPr>
+        <w:u w:val="none"/>
+      </w:rPr>
+    </w:lvl>
+  </w:abstractNum>
+  <w:abstractNum w:abstractNumId="11" w15:restartNumberingAfterBreak="0">
+    <w:nsid w:val="5CE33420"/>
+    <w:multiLevelType w:val="multilevel"/>
+    <w:tmpl w:val="D87A4F10"/>
+    <w:lvl w:ilvl="0">
+      <w:start w:val="1"/>
+      <w:numFmt w:val="bullet"/>
+      <w:lvlText w:val="-"/>
+      <w:lvlJc w:val="left"/>
+      <w:pPr>
+        <w:ind w:left="720" w:hanging="360"/>
+      </w:pPr>
+      <w:rPr>
+        <w:u w:val="none"/>
+      </w:rPr>
+    </w:lvl>
+    <w:lvl w:ilvl="1">
+      <w:start w:val="1"/>
+      <w:numFmt w:val="bullet"/>
+      <w:lvlText w:val="-"/>
+      <w:lvlJc w:val="left"/>
+      <w:pPr>
+        <w:ind w:left="1440" w:hanging="360"/>
+      </w:pPr>
+      <w:rPr>
+        <w:u w:val="none"/>
+      </w:rPr>
+    </w:lvl>
+    <w:lvl w:ilvl="2">
+      <w:start w:val="1"/>
+      <w:numFmt w:val="bullet"/>
+      <w:lvlText w:val="-"/>
+      <w:lvlJc w:val="left"/>
+      <w:pPr>
+        <w:ind w:left="2160" w:hanging="360"/>
+      </w:pPr>
+      <w:rPr>
+        <w:u w:val="none"/>
+      </w:rPr>
+    </w:lvl>
+    <w:lvl w:ilvl="3">
+      <w:start w:val="1"/>
+      <w:numFmt w:val="bullet"/>
+      <w:lvlText w:val="-"/>
+      <w:lvlJc w:val="left"/>
+      <w:pPr>
+        <w:ind w:left="2880" w:hanging="360"/>
+      </w:pPr>
+      <w:rPr>
+        <w:u w:val="none"/>
+      </w:rPr>
+    </w:lvl>
+    <w:lvl w:ilvl="4">
+      <w:start w:val="1"/>
+      <w:numFmt w:val="bullet"/>
+      <w:lvlText w:val="-"/>
+      <w:lvlJc w:val="left"/>
+      <w:pPr>
+        <w:ind w:left="3600" w:hanging="360"/>
+      </w:pPr>
+      <w:rPr>
+        <w:u w:val="none"/>
+      </w:rPr>
+    </w:lvl>
+    <w:lvl w:ilvl="5">
+      <w:start w:val="1"/>
+      <w:numFmt w:val="bullet"/>
+      <w:lvlText w:val="-"/>
+      <w:lvlJc w:val="left"/>
+      <w:pPr>
+        <w:ind w:left="4320" w:hanging="360"/>
+      </w:pPr>
+      <w:rPr>
+        <w:u w:val="none"/>
+      </w:rPr>
+    </w:lvl>
+    <w:lvl w:ilvl="6">
+      <w:start w:val="1"/>
+      <w:numFmt w:val="bullet"/>
+      <w:lvlText w:val="-"/>
+      <w:lvlJc w:val="left"/>
+      <w:pPr>
+        <w:ind w:left="5040" w:hanging="360"/>
+      </w:pPr>
+      <w:rPr>
+        <w:u w:val="none"/>
+      </w:rPr>
+    </w:lvl>
+    <w:lvl w:ilvl="7">
+      <w:start w:val="1"/>
+      <w:numFmt w:val="bullet"/>
+      <w:lvlText w:val="-"/>
+      <w:lvlJc w:val="left"/>
+      <w:pPr>
+        <w:ind w:left="5760" w:hanging="360"/>
+      </w:pPr>
+      <w:rPr>
+        <w:u w:val="none"/>
+      </w:rPr>
+    </w:lvl>
+    <w:lvl w:ilvl="8">
+      <w:start w:val="1"/>
+      <w:numFmt w:val="bullet"/>
+      <w:lvlText w:val="-"/>
+      <w:lvlJc w:val="left"/>
+      <w:pPr>
+        <w:ind w:left="6480" w:hanging="360"/>
+      </w:pPr>
+      <w:rPr>
+        <w:u w:val="none"/>
+      </w:rPr>
+    </w:lvl>
+  </w:abstractNum>
+  <w:abstractNum w:abstractNumId="12" w15:restartNumberingAfterBreak="0">
+    <w:nsid w:val="5E041158"/>
+    <w:multiLevelType w:val="multilevel"/>
+    <w:tmpl w:val="36B6726C"/>
+    <w:lvl w:ilvl="0">
+      <w:start w:val="1"/>
+      <w:numFmt w:val="bullet"/>
+      <w:lvlText w:val="-"/>
+      <w:lvlJc w:val="left"/>
+      <w:pPr>
+        <w:ind w:left="720" w:hanging="360"/>
+      </w:pPr>
+      <w:rPr>
+        <w:u w:val="none"/>
+      </w:rPr>
+    </w:lvl>
+    <w:lvl w:ilvl="1">
+      <w:start w:val="1"/>
+      <w:numFmt w:val="bullet"/>
+      <w:lvlText w:val="-"/>
+      <w:lvlJc w:val="left"/>
+      <w:pPr>
+        <w:ind w:left="1440" w:hanging="360"/>
+      </w:pPr>
+      <w:rPr>
+        <w:u w:val="none"/>
+      </w:rPr>
+    </w:lvl>
+    <w:lvl w:ilvl="2">
+      <w:start w:val="1"/>
+      <w:numFmt w:val="bullet"/>
+      <w:lvlText w:val="-"/>
+      <w:lvlJc w:val="left"/>
+      <w:pPr>
+        <w:ind w:left="2160" w:hanging="360"/>
+      </w:pPr>
+      <w:rPr>
+        <w:u w:val="none"/>
+      </w:rPr>
+    </w:lvl>
+    <w:lvl w:ilvl="3">
+      <w:start w:val="1"/>
+      <w:numFmt w:val="bullet"/>
+      <w:lvlText w:val="-"/>
+      <w:lvlJc w:val="left"/>
+      <w:pPr>
+        <w:ind w:left="2880" w:hanging="360"/>
+      </w:pPr>
+      <w:rPr>
+        <w:u w:val="none"/>
+      </w:rPr>
+    </w:lvl>
+    <w:lvl w:ilvl="4">
+      <w:start w:val="1"/>
+      <w:numFmt w:val="bullet"/>
+      <w:lvlText w:val="-"/>
+      <w:lvlJc w:val="left"/>
+      <w:pPr>
+        <w:ind w:left="3600" w:hanging="360"/>
+      </w:pPr>
+      <w:rPr>
+        <w:u w:val="none"/>
+      </w:rPr>
+    </w:lvl>
+    <w:lvl w:ilvl="5">
+      <w:start w:val="1"/>
+      <w:numFmt w:val="bullet"/>
+      <w:lvlText w:val="-"/>
+      <w:lvlJc w:val="left"/>
+      <w:pPr>
+        <w:ind w:left="4320" w:hanging="360"/>
+      </w:pPr>
+      <w:rPr>
+        <w:u w:val="none"/>
+      </w:rPr>
+    </w:lvl>
+    <w:lvl w:ilvl="6">
+      <w:start w:val="1"/>
+      <w:numFmt w:val="bullet"/>
+      <w:lvlText w:val="-"/>
+      <w:lvlJc w:val="left"/>
+      <w:pPr>
+        <w:ind w:left="5040" w:hanging="360"/>
+      </w:pPr>
+      <w:rPr>
+        <w:u w:val="none"/>
+      </w:rPr>
+    </w:lvl>
+    <w:lvl w:ilvl="7">
+      <w:start w:val="1"/>
+      <w:numFmt w:val="bullet"/>
+      <w:lvlText w:val="-"/>
+      <w:lvlJc w:val="left"/>
+      <w:pPr>
+        <w:ind w:left="5760" w:hanging="360"/>
+      </w:pPr>
+      <w:rPr>
+        <w:u w:val="none"/>
+      </w:rPr>
+    </w:lvl>
+    <w:lvl w:ilvl="8">
+      <w:start w:val="1"/>
+      <w:numFmt w:val="bullet"/>
+      <w:lvlText w:val="-"/>
+      <w:lvlJc w:val="left"/>
+      <w:pPr>
+        <w:ind w:left="6480" w:hanging="360"/>
+      </w:pPr>
+      <w:rPr>
+        <w:u w:val="none"/>
+      </w:rPr>
+    </w:lvl>
+  </w:abstractNum>
+  <w:abstractNum w:abstractNumId="13" w15:restartNumberingAfterBreak="0">
+    <w:nsid w:val="5EAC2F69"/>
+    <w:multiLevelType w:val="multilevel"/>
+    <w:tmpl w:val="3CB442EC"/>
+    <w:lvl w:ilvl="0">
+      <w:start w:val="1"/>
+      <w:numFmt w:val="decimal"/>
+      <w:lvlText w:val="%1."/>
+      <w:lvlJc w:val="left"/>
+      <w:pPr>
+        <w:ind w:left="720" w:hanging="360"/>
+      </w:pPr>
+      <w:rPr>
+        <w:u w:val="none"/>
+      </w:rPr>
+    </w:lvl>
+    <w:lvl w:ilvl="1">
+      <w:start w:val="1"/>
+      <w:numFmt w:val="lowerLetter"/>
+      <w:lvlText w:val="%2."/>
+      <w:lvlJc w:val="left"/>
+      <w:pPr>
+        <w:ind w:left="502" w:hanging="360"/>
+      </w:pPr>
+      <w:rPr>
+        <w:u w:val="none"/>
+      </w:rPr>
+    </w:lvl>
+    <w:lvl w:ilvl="2">
+      <w:start w:val="1"/>
+      <w:numFmt w:val="lowerRoman"/>
+      <w:lvlText w:val="%3."/>
+      <w:lvlJc w:val="right"/>
+      <w:pPr>
+        <w:ind w:left="2160" w:hanging="360"/>
+      </w:pPr>
+      <w:rPr>
+        <w:u w:val="none"/>
+      </w:rPr>
+    </w:lvl>
+    <w:lvl w:ilvl="3">
+      <w:start w:val="1"/>
+      <w:numFmt w:val="decimal"/>
+      <w:lvlText w:val="%4."/>
+      <w:lvlJc w:val="left"/>
+      <w:pPr>
+        <w:ind w:left="2880" w:hanging="360"/>
+      </w:pPr>
+      <w:rPr>
+        <w:u w:val="none"/>
+      </w:rPr>
+    </w:lvl>
+    <w:lvl w:ilvl="4">
+      <w:start w:val="1"/>
+      <w:numFmt w:val="lowerLetter"/>
+      <w:lvlText w:val="%5."/>
+      <w:lvlJc w:val="left"/>
+      <w:pPr>
+        <w:ind w:left="3600" w:hanging="360"/>
+      </w:pPr>
+      <w:rPr>
+        <w:u w:val="none"/>
+      </w:rPr>
+    </w:lvl>
+    <w:lvl w:ilvl="5">
+      <w:start w:val="1"/>
+      <w:numFmt w:val="lowerRoman"/>
+      <w:lvlText w:val="%6."/>
+      <w:lvlJc w:val="right"/>
+      <w:pPr>
+        <w:ind w:left="4320" w:hanging="360"/>
+      </w:pPr>
+      <w:rPr>
+        <w:u w:val="none"/>
+      </w:rPr>
+    </w:lvl>
+    <w:lvl w:ilvl="6">
+      <w:start w:val="1"/>
+      <w:numFmt w:val="decimal"/>
+      <w:lvlText w:val="%7."/>
+      <w:lvlJc w:val="left"/>
+      <w:pPr>
+        <w:ind w:left="5040" w:hanging="360"/>
+      </w:pPr>
+      <w:rPr>
+        <w:u w:val="none"/>
+      </w:rPr>
+    </w:lvl>
+    <w:lvl w:ilvl="7">
+      <w:start w:val="1"/>
+      <w:numFmt w:val="lowerLetter"/>
+      <w:lvlText w:val="%8."/>
+      <w:lvlJc w:val="left"/>
+      <w:pPr>
+        <w:ind w:left="5760" w:hanging="360"/>
+      </w:pPr>
+      <w:rPr>
+        <w:u w:val="none"/>
+      </w:rPr>
+    </w:lvl>
+    <w:lvl w:ilvl="8">
+      <w:start w:val="1"/>
+      <w:numFmt w:val="lowerRoman"/>
+      <w:lvlText w:val="%9."/>
+      <w:lvlJc w:val="right"/>
+      <w:pPr>
+        <w:ind w:left="6480" w:hanging="360"/>
+      </w:pPr>
+      <w:rPr>
+        <w:u w:val="none"/>
+      </w:rPr>
+    </w:lvl>
+  </w:abstractNum>
+  <w:abstractNum w:abstractNumId="14" w15:restartNumberingAfterBreak="0">
+    <w:nsid w:val="63F45905"/>
+    <w:multiLevelType w:val="multilevel"/>
+    <w:tmpl w:val="A38000E8"/>
+    <w:lvl w:ilvl="0">
+      <w:start w:val="1"/>
+      <w:numFmt w:val="bullet"/>
+      <w:lvlText w:val="-"/>
+      <w:lvlJc w:val="left"/>
+      <w:pPr>
+        <w:ind w:left="720" w:hanging="360"/>
+      </w:pPr>
+      <w:rPr>
+        <w:u w:val="none"/>
+      </w:rPr>
+    </w:lvl>
+    <w:lvl w:ilvl="1">
+      <w:start w:val="1"/>
+      <w:numFmt w:val="bullet"/>
+      <w:lvlText w:val="-"/>
+      <w:lvlJc w:val="left"/>
+      <w:pPr>
+        <w:ind w:left="1440" w:hanging="360"/>
+      </w:pPr>
+      <w:rPr>
+        <w:u w:val="none"/>
+      </w:rPr>
+    </w:lvl>
+    <w:lvl w:ilvl="2">
+      <w:start w:val="1"/>
+      <w:numFmt w:val="bullet"/>
+      <w:lvlText w:val="-"/>
+      <w:lvlJc w:val="left"/>
+      <w:pPr>
+        <w:ind w:left="2160" w:hanging="360"/>
+      </w:pPr>
+      <w:rPr>
+        <w:u w:val="none"/>
+      </w:rPr>
+    </w:lvl>
+    <w:lvl w:ilvl="3">
+      <w:start w:val="1"/>
+      <w:numFmt w:val="bullet"/>
+      <w:lvlText w:val="-"/>
+      <w:lvlJc w:val="left"/>
+      <w:pPr>
+        <w:ind w:left="2880" w:hanging="360"/>
+      </w:pPr>
+      <w:rPr>
+        <w:u w:val="none"/>
+      </w:rPr>
+    </w:lvl>
+    <w:lvl w:ilvl="4">
+      <w:start w:val="1"/>
+      <w:numFmt w:val="bullet"/>
+      <w:lvlText w:val="-"/>
+      <w:lvlJc w:val="left"/>
+      <w:pPr>
+        <w:ind w:left="3600" w:hanging="360"/>
+      </w:pPr>
+      <w:rPr>
+        <w:u w:val="none"/>
+      </w:rPr>
+    </w:lvl>
+    <w:lvl w:ilvl="5">
+      <w:start w:val="1"/>
+      <w:numFmt w:val="bullet"/>
+      <w:lvlText w:val="-"/>
+      <w:lvlJc w:val="left"/>
+      <w:pPr>
+        <w:ind w:left="4320" w:hanging="360"/>
+      </w:pPr>
+      <w:rPr>
+        <w:u w:val="none"/>
+      </w:rPr>
+    </w:lvl>
+    <w:lvl w:ilvl="6">
+      <w:start w:val="1"/>
+      <w:numFmt w:val="bullet"/>
+      <w:lvlText w:val="-"/>
+      <w:lvlJc w:val="left"/>
+      <w:pPr>
+        <w:ind w:left="5040" w:hanging="360"/>
+      </w:pPr>
+      <w:rPr>
+        <w:u w:val="none"/>
+      </w:rPr>
+    </w:lvl>
+    <w:lvl w:ilvl="7">
+      <w:start w:val="1"/>
+      <w:numFmt w:val="bullet"/>
+      <w:lvlText w:val="-"/>
+      <w:lvlJc w:val="left"/>
+      <w:pPr>
+        <w:ind w:left="5760" w:hanging="360"/>
+      </w:pPr>
+      <w:rPr>
+        <w:u w:val="none"/>
+      </w:rPr>
+    </w:lvl>
+    <w:lvl w:ilvl="8">
+      <w:start w:val="1"/>
+      <w:numFmt w:val="bullet"/>
+      <w:lvlText w:val="-"/>
+      <w:lvlJc w:val="left"/>
+      <w:pPr>
+        <w:ind w:left="6480" w:hanging="360"/>
+      </w:pPr>
+      <w:rPr>
+        <w:u w:val="none"/>
+      </w:rPr>
+    </w:lvl>
+  </w:abstractNum>
+  <w:abstractNum w:abstractNumId="15" w15:restartNumberingAfterBreak="0">
+    <w:nsid w:val="680B47EF"/>
+    <w:multiLevelType w:val="multilevel"/>
+    <w:tmpl w:val="CEA8A7A2"/>
+    <w:lvl w:ilvl="0">
+      <w:start w:val="1"/>
+      <w:numFmt w:val="bullet"/>
+      <w:lvlText w:val="-"/>
+      <w:lvlJc w:val="left"/>
+      <w:pPr>
+        <w:ind w:left="720" w:hanging="360"/>
+      </w:pPr>
+      <w:rPr>
+        <w:rFonts w:ascii="Calibri" w:eastAsia="Calibri" w:hAnsi="Calibri" w:cs="Calibri"/>
+      </w:rPr>
+    </w:lvl>
+    <w:lvl w:ilvl="1">
+      <w:start w:val="1"/>
+      <w:numFmt w:val="bullet"/>
+      <w:lvlText w:val="o"/>
+      <w:lvlJc w:val="left"/>
+      <w:pPr>
+        <w:ind w:left="1440" w:hanging="360"/>
+      </w:pPr>
+      <w:rPr>
+        <w:rFonts w:ascii="Courier New" w:eastAsia="Courier New" w:hAnsi="Courier New" w:cs="Courier New"/>
+      </w:rPr>
+    </w:lvl>
+    <w:lvl w:ilvl="2">
+      <w:start w:val="1"/>
+      <w:numFmt w:val="bullet"/>
+      <w:lvlText w:val="▪"/>
+      <w:lvlJc w:val="left"/>
+      <w:pPr>
+        <w:ind w:left="2160" w:hanging="360"/>
+      </w:pPr>
+      <w:rPr>
+        <w:rFonts w:ascii="Noto Sans Symbols" w:eastAsia="Noto Sans Symbols" w:hAnsi="Noto Sans Symbols" w:cs="Noto Sans Symbols"/>
+      </w:rPr>
+    </w:lvl>
+    <w:lvl w:ilvl="3">
+      <w:start w:val="1"/>
+      <w:numFmt w:val="bullet"/>
+      <w:lvlText w:val="●"/>
+      <w:lvlJc w:val="left"/>
+      <w:pPr>
+        <w:ind w:left="2880" w:hanging="360"/>
+      </w:pPr>
+      <w:rPr>
+        <w:rFonts w:ascii="Noto Sans Symbols" w:eastAsia="Noto Sans Symbols" w:hAnsi="Noto Sans Symbols" w:cs="Noto Sans Symbols"/>
+      </w:rPr>
+    </w:lvl>
+    <w:lvl w:ilvl="4">
+      <w:start w:val="1"/>
+      <w:numFmt w:val="bullet"/>
+      <w:lvlText w:val="o"/>
+      <w:lvlJc w:val="left"/>
+      <w:pPr>
+        <w:ind w:left="3600" w:hanging="360"/>
+      </w:pPr>
+      <w:rPr>
+        <w:rFonts w:ascii="Courier New" w:eastAsia="Courier New" w:hAnsi="Courier New" w:cs="Courier New"/>
+      </w:rPr>
+    </w:lvl>
+    <w:lvl w:ilvl="5">
+      <w:start w:val="1"/>
+      <w:numFmt w:val="bullet"/>
+      <w:lvlText w:val="▪"/>
+      <w:lvlJc w:val="left"/>
+      <w:pPr>
+        <w:ind w:left="4320" w:hanging="360"/>
+      </w:pPr>
+      <w:rPr>
+        <w:rFonts w:ascii="Noto Sans Symbols" w:eastAsia="Noto Sans Symbols" w:hAnsi="Noto Sans Symbols" w:cs="Noto Sans Symbols"/>
+      </w:rPr>
+    </w:lvl>
+    <w:lvl w:ilvl="6">
+      <w:start w:val="1"/>
+      <w:numFmt w:val="bullet"/>
+      <w:lvlText w:val="●"/>
+      <w:lvlJc w:val="left"/>
+      <w:pPr>
+        <w:ind w:left="5040" w:hanging="360"/>
+      </w:pPr>
+      <w:rPr>
+        <w:rFonts w:ascii="Noto Sans Symbols" w:eastAsia="Noto Sans Symbols" w:hAnsi="Noto Sans Symbols" w:cs="Noto Sans Symbols"/>
+      </w:rPr>
+    </w:lvl>
+    <w:lvl w:ilvl="7">
+      <w:start w:val="1"/>
+      <w:numFmt w:val="bullet"/>
+      <w:lvlText w:val="o"/>
+      <w:lvlJc w:val="left"/>
+      <w:pPr>
+        <w:ind w:left="5760" w:hanging="360"/>
+      </w:pPr>
+      <w:rPr>
+        <w:rFonts w:ascii="Courier New" w:eastAsia="Courier New" w:hAnsi="Courier New" w:cs="Courier New"/>
+      </w:rPr>
+    </w:lvl>
+    <w:lvl w:ilvl="8">
+      <w:start w:val="1"/>
+      <w:numFmt w:val="bullet"/>
+      <w:lvlText w:val="▪"/>
+      <w:lvlJc w:val="left"/>
+      <w:pPr>
+        <w:ind w:left="6480" w:hanging="360"/>
+      </w:pPr>
+      <w:rPr>
+        <w:rFonts w:ascii="Noto Sans Symbols" w:eastAsia="Noto Sans Symbols" w:hAnsi="Noto Sans Symbols" w:cs="Noto Sans Symbols"/>
+      </w:rPr>
+    </w:lvl>
+  </w:abstractNum>
+  <w:abstractNum w:abstractNumId="16" w15:restartNumberingAfterBreak="0">
+    <w:nsid w:val="6BB957EB"/>
+    <w:multiLevelType w:val="multilevel"/>
+    <w:tmpl w:val="119E604C"/>
+    <w:lvl w:ilvl="0">
+      <w:start w:val="1"/>
+      <w:numFmt w:val="bullet"/>
+      <w:lvlText w:val="-"/>
+      <w:lvlJc w:val="left"/>
+      <w:pPr>
+        <w:ind w:left="720" w:hanging="360"/>
+      </w:pPr>
+      <w:rPr>
+        <w:u w:val="none"/>
+      </w:rPr>
+    </w:lvl>
+    <w:lvl w:ilvl="1">
+      <w:start w:val="1"/>
+      <w:numFmt w:val="bullet"/>
+      <w:lvlText w:val="-"/>
+      <w:lvlJc w:val="left"/>
+      <w:pPr>
+        <w:ind w:left="1440" w:hanging="360"/>
+      </w:pPr>
+      <w:rPr>
+        <w:u w:val="none"/>
+      </w:rPr>
+    </w:lvl>
+    <w:lvl w:ilvl="2">
+      <w:start w:val="1"/>
+      <w:numFmt w:val="bullet"/>
+      <w:lvlText w:val="-"/>
+      <w:lvlJc w:val="left"/>
+      <w:pPr>
+        <w:ind w:left="2160" w:hanging="360"/>
+      </w:pPr>
+      <w:rPr>
+        <w:u w:val="none"/>
+      </w:rPr>
+    </w:lvl>
+    <w:lvl w:ilvl="3">
+      <w:start w:val="1"/>
+      <w:numFmt w:val="bullet"/>
+      <w:lvlText w:val="-"/>
+      <w:lvlJc w:val="left"/>
+      <w:pPr>
+        <w:ind w:left="2880" w:hanging="360"/>
+      </w:pPr>
+      <w:rPr>
+        <w:u w:val="none"/>
+      </w:rPr>
+    </w:lvl>
+    <w:lvl w:ilvl="4">
+      <w:start w:val="1"/>
+      <w:numFmt w:val="bullet"/>
+      <w:lvlText w:val="-"/>
+      <w:lvlJc w:val="left"/>
+      <w:pPr>
+        <w:ind w:left="3600" w:hanging="360"/>
+      </w:pPr>
+      <w:rPr>
+        <w:u w:val="none"/>
+      </w:rPr>
+    </w:lvl>
+    <w:lvl w:ilvl="5">
+      <w:start w:val="1"/>
+      <w:numFmt w:val="bullet"/>
+      <w:lvlText w:val="-"/>
+      <w:lvlJc w:val="left"/>
+      <w:pPr>
+        <w:ind w:left="4320" w:hanging="360"/>
+      </w:pPr>
+      <w:rPr>
+        <w:u w:val="none"/>
+      </w:rPr>
+    </w:lvl>
+    <w:lvl w:ilvl="6">
+      <w:start w:val="1"/>
+      <w:numFmt w:val="bullet"/>
+      <w:lvlText w:val="-"/>
+      <w:lvlJc w:val="left"/>
+      <w:pPr>
+        <w:ind w:left="5040" w:hanging="360"/>
+      </w:pPr>
+      <w:rPr>
+        <w:u w:val="none"/>
+      </w:rPr>
+    </w:lvl>
+    <w:lvl w:ilvl="7">
+      <w:start w:val="1"/>
+      <w:numFmt w:val="bullet"/>
+      <w:lvlText w:val="-"/>
+      <w:lvlJc w:val="left"/>
+      <w:pPr>
+        <w:ind w:left="5760" w:hanging="360"/>
+      </w:pPr>
+      <w:rPr>
+        <w:u w:val="none"/>
+      </w:rPr>
+    </w:lvl>
+    <w:lvl w:ilvl="8">
+      <w:start w:val="1"/>
+      <w:numFmt w:val="bullet"/>
+      <w:lvlText w:val="-"/>
+      <w:lvlJc w:val="left"/>
+      <w:pPr>
+        <w:ind w:left="6480" w:hanging="360"/>
+      </w:pPr>
+      <w:rPr>
+        <w:u w:val="none"/>
+      </w:rPr>
+    </w:lvl>
+  </w:abstractNum>
   <w:abstractNum w:abstractNumId="17" w15:restartNumberingAfterBreak="0">
-    <w:nsid w:val="75B73FD3"/>
+    <w:nsid w:val="71BF0053"/>
     <w:multiLevelType w:val="multilevel"/>
-    <w:tmpl w:val="7338B5BE"/>
+    <w:tmpl w:val="4372D6B0"/>
     <w:lvl w:ilvl="0">
       <w:start w:val="1"/>
       <w:numFmt w:val="bullet"/>
@@ -8687,13 +7759,13 @@
     </w:lvl>
   </w:abstractNum>
   <w:abstractNum w:abstractNumId="18" w15:restartNumberingAfterBreak="0">
-    <w:nsid w:val="7B0B3A07"/>
+    <w:nsid w:val="7CEF26A1"/>
     <w:multiLevelType w:val="multilevel"/>
-    <w:tmpl w:val="BD5E640E"/>
+    <w:tmpl w:val="715EBD4A"/>
     <w:lvl w:ilvl="0">
       <w:start w:val="1"/>
       <w:numFmt w:val="bullet"/>
-      <w:lvlText w:val="-"/>
+      <w:lvlText w:val="●"/>
       <w:lvlJc w:val="left"/>
       <w:pPr>
         <w:ind w:left="720" w:hanging="360"/>
@@ -8705,7 +7777,7 @@
     <w:lvl w:ilvl="1">
       <w:start w:val="1"/>
       <w:numFmt w:val="bullet"/>
-      <w:lvlText w:val="-"/>
+      <w:lvlText w:val="○"/>
       <w:lvlJc w:val="left"/>
       <w:pPr>
         <w:ind w:left="1440" w:hanging="360"/>
@@ -8717,7 +7789,7 @@
     <w:lvl w:ilvl="2">
       <w:start w:val="1"/>
       <w:numFmt w:val="bullet"/>
-      <w:lvlText w:val="-"/>
+      <w:lvlText w:val="■"/>
       <w:lvlJc w:val="left"/>
       <w:pPr>
         <w:ind w:left="2160" w:hanging="360"/>
@@ -8729,7 +7801,7 @@
     <w:lvl w:ilvl="3">
       <w:start w:val="1"/>
       <w:numFmt w:val="bullet"/>
-      <w:lvlText w:val="-"/>
+      <w:lvlText w:val="●"/>
       <w:lvlJc w:val="left"/>
       <w:pPr>
         <w:ind w:left="2880" w:hanging="360"/>
@@ -8741,7 +7813,7 @@
     <w:lvl w:ilvl="4">
       <w:start w:val="1"/>
       <w:numFmt w:val="bullet"/>
-      <w:lvlText w:val="-"/>
+      <w:lvlText w:val="○"/>
       <w:lvlJc w:val="left"/>
       <w:pPr>
         <w:ind w:left="3600" w:hanging="360"/>
@@ -8753,7 +7825,7 @@
     <w:lvl w:ilvl="5">
       <w:start w:val="1"/>
       <w:numFmt w:val="bullet"/>
-      <w:lvlText w:val="-"/>
+      <w:lvlText w:val="■"/>
       <w:lvlJc w:val="left"/>
       <w:pPr>
         <w:ind w:left="4320" w:hanging="360"/>
@@ -8765,7 +7837,7 @@
     <w:lvl w:ilvl="6">
       <w:start w:val="1"/>
       <w:numFmt w:val="bullet"/>
-      <w:lvlText w:val="-"/>
+      <w:lvlText w:val="●"/>
       <w:lvlJc w:val="left"/>
       <w:pPr>
         <w:ind w:left="5040" w:hanging="360"/>
@@ -8777,7 +7849,7 @@
     <w:lvl w:ilvl="7">
       <w:start w:val="1"/>
       <w:numFmt w:val="bullet"/>
-      <w:lvlText w:val="-"/>
+      <w:lvlText w:val="○"/>
       <w:lvlJc w:val="left"/>
       <w:pPr>
         <w:ind w:left="5760" w:hanging="360"/>
@@ -8789,7 +7861,7 @@
     <w:lvl w:ilvl="8">
       <w:start w:val="1"/>
       <w:numFmt w:val="bullet"/>
-      <w:lvlText w:val="-"/>
+      <w:lvlText w:val="■"/>
       <w:lvlJc w:val="left"/>
       <w:pPr>
         <w:ind w:left="6480" w:hanging="360"/>
@@ -8800,61 +7872,61 @@
     </w:lvl>
   </w:abstractNum>
   <w:num w:numId="1">
+    <w:abstractNumId w:val="17"/>
+  </w:num>
+  <w:num w:numId="2">
+    <w:abstractNumId w:val="11"/>
+  </w:num>
+  <w:num w:numId="3">
+    <w:abstractNumId w:val="8"/>
+  </w:num>
+  <w:num w:numId="4">
+    <w:abstractNumId w:val="9"/>
+  </w:num>
+  <w:num w:numId="5">
+    <w:abstractNumId w:val="1"/>
+  </w:num>
+  <w:num w:numId="6">
+    <w:abstractNumId w:val="14"/>
+  </w:num>
+  <w:num w:numId="7">
+    <w:abstractNumId w:val="2"/>
+  </w:num>
+  <w:num w:numId="8">
+    <w:abstractNumId w:val="3"/>
+  </w:num>
+  <w:num w:numId="9">
+    <w:abstractNumId w:val="15"/>
+  </w:num>
+  <w:num w:numId="10">
+    <w:abstractNumId w:val="6"/>
+  </w:num>
+  <w:num w:numId="11">
+    <w:abstractNumId w:val="10"/>
+  </w:num>
+  <w:num w:numId="12">
+    <w:abstractNumId w:val="18"/>
+  </w:num>
+  <w:num w:numId="13">
+    <w:abstractNumId w:val="5"/>
+  </w:num>
+  <w:num w:numId="14">
+    <w:abstractNumId w:val="7"/>
+  </w:num>
+  <w:num w:numId="15">
+    <w:abstractNumId w:val="16"/>
+  </w:num>
+  <w:num w:numId="16">
+    <w:abstractNumId w:val="12"/>
+  </w:num>
+  <w:num w:numId="17">
+    <w:abstractNumId w:val="0"/>
+  </w:num>
+  <w:num w:numId="18">
     <w:abstractNumId w:val="4"/>
   </w:num>
-  <w:num w:numId="2">
-    <w:abstractNumId w:val="17"/>
-  </w:num>
-  <w:num w:numId="3">
+  <w:num w:numId="19">
     <w:abstractNumId w:val="13"/>
-  </w:num>
-  <w:num w:numId="4">
-    <w:abstractNumId w:val="16"/>
-  </w:num>
-  <w:num w:numId="5">
-    <w:abstractNumId w:val="8"/>
-  </w:num>
-  <w:num w:numId="6">
-    <w:abstractNumId w:val="7"/>
-  </w:num>
-  <w:num w:numId="7">
-    <w:abstractNumId w:val="10"/>
-  </w:num>
-  <w:num w:numId="8">
-    <w:abstractNumId w:val="5"/>
-  </w:num>
-  <w:num w:numId="9">
-    <w:abstractNumId w:val="9"/>
-  </w:num>
-  <w:num w:numId="10">
-    <w:abstractNumId w:val="2"/>
-  </w:num>
-  <w:num w:numId="11">
-    <w:abstractNumId w:val="14"/>
-  </w:num>
-  <w:num w:numId="12">
-    <w:abstractNumId w:val="3"/>
-  </w:num>
-  <w:num w:numId="13">
-    <w:abstractNumId w:val="1"/>
-  </w:num>
-  <w:num w:numId="14">
-    <w:abstractNumId w:val="12"/>
-  </w:num>
-  <w:num w:numId="15">
-    <w:abstractNumId w:val="0"/>
-  </w:num>
-  <w:num w:numId="16">
-    <w:abstractNumId w:val="18"/>
-  </w:num>
-  <w:num w:numId="17">
-    <w:abstractNumId w:val="15"/>
-  </w:num>
-  <w:num w:numId="18">
-    <w:abstractNumId w:val="11"/>
-  </w:num>
-  <w:num w:numId="19">
-    <w:abstractNumId w:val="6"/>
   </w:num>
 </w:numbering>
 </file>
@@ -8867,7 +7939,7 @@
         <w:rFonts w:ascii="Arial" w:eastAsia="Arial" w:hAnsi="Arial" w:cs="Arial"/>
         <w:sz w:val="22"/>
         <w:szCs w:val="22"/>
-        <w:lang w:val="en" w:eastAsia="nl-BE" w:bidi="ar-SA"/>
+        <w:lang w:val="en" w:eastAsia="en-GB" w:bidi="ar-SA"/>
       </w:rPr>
     </w:rPrDefault>
     <w:pPrDefault>
@@ -9455,6 +8527,50 @@
       <w:shd w:val="clear" w:color="auto" w:fill="auto"/>
     </w:tcPr>
   </w:style>
+  <w:style w:type="paragraph" w:styleId="Header">
+    <w:name w:val="header"/>
+    <w:basedOn w:val="Normal"/>
+    <w:link w:val="HeaderChar"/>
+    <w:uiPriority w:val="99"/>
+    <w:unhideWhenUsed/>
+    <w:rsid w:val="00BF3A25"/>
+    <w:pPr>
+      <w:tabs>
+        <w:tab w:val="center" w:pos="4513"/>
+        <w:tab w:val="right" w:pos="9026"/>
+      </w:tabs>
+      <w:spacing w:line="240" w:lineRule="auto"/>
+    </w:pPr>
+  </w:style>
+  <w:style w:type="character" w:customStyle="1" w:styleId="HeaderChar">
+    <w:name w:val="Header Char"/>
+    <w:basedOn w:val="DefaultParagraphFont"/>
+    <w:link w:val="Header"/>
+    <w:uiPriority w:val="99"/>
+    <w:rsid w:val="00BF3A25"/>
+  </w:style>
+  <w:style w:type="paragraph" w:styleId="Footer">
+    <w:name w:val="footer"/>
+    <w:basedOn w:val="Normal"/>
+    <w:link w:val="FooterChar"/>
+    <w:uiPriority w:val="99"/>
+    <w:unhideWhenUsed/>
+    <w:rsid w:val="00BF3A25"/>
+    <w:pPr>
+      <w:tabs>
+        <w:tab w:val="center" w:pos="4513"/>
+        <w:tab w:val="right" w:pos="9026"/>
+      </w:tabs>
+      <w:spacing w:line="240" w:lineRule="auto"/>
+    </w:pPr>
+  </w:style>
+  <w:style w:type="character" w:customStyle="1" w:styleId="FooterChar">
+    <w:name w:val="Footer Char"/>
+    <w:basedOn w:val="DefaultParagraphFont"/>
+    <w:link w:val="Footer"/>
+    <w:uiPriority w:val="99"/>
+    <w:rsid w:val="00BF3A25"/>
+  </w:style>
 </w:styles>
 </file>
 

</xml_diff>